<commit_message>
mahjong: prevedel 8. poglavje; 2., 3. in 4. točko.
git-svn-id: file:///D/zacasno/Nova%20mapa/SVN@19 5772e67a-4b97-4f9b-a58a-b09a45319703
</commit_message>
<xml_diff>
--- a/mahjong_pravila.docx
+++ b/mahjong_pravila.docx
@@ -981,29 +981,7 @@
                 <w:noProof/>
                 <w:lang w:val="sl-SI"/>
               </w:rPr>
-              <w:t>Številske ploščice – pin</w:t>
-            </w:r>
-            <w:r>
-              <w:rPr>
-                <w:rStyle w:val="Hiperpovezava"/>
-                <w:rFonts w:ascii="Arial" w:eastAsia="MS Mincho" w:hAnsi="Arial" w:cs="Arial"/>
-                <w:b/>
-                <w:bCs/>
-                <w:noProof/>
-                <w:lang w:val="sl-SI"/>
-              </w:rPr>
-              <w:t>z</w:t>
-            </w:r>
-            <w:r>
-              <w:rPr>
-                <w:rStyle w:val="Hiperpovezava"/>
-                <w:rFonts w:ascii="Arial" w:eastAsia="MS Mincho" w:hAnsi="Arial" w:cs="Arial"/>
-                <w:b/>
-                <w:bCs/>
-                <w:noProof/>
-                <w:lang w:val="sl-SI"/>
-              </w:rPr>
-              <w:t>u</w:t>
+              <w:t>Številske ploščice – pinzu</w:t>
             </w:r>
             <w:r>
               <w:rPr>
@@ -19825,7 +19803,7 @@
         <w:spacing w:before="100" w:beforeAutospacing="1" w:after="100" w:afterAutospacing="1" w:line="240" w:lineRule="auto"/>
         <w:outlineLvl w:val="2"/>
         <w:rPr>
-          <w:rFonts w:ascii="Arial" w:eastAsia="Times New Roman" w:hAnsi="Arial" w:cs="Arial" w:hint="eastAsia"/>
+          <w:rFonts w:ascii="Arial" w:eastAsia="Times New Roman" w:hAnsi="Arial" w:cs="Arial"/>
           <w:b/>
           <w:bCs/>
           <w:sz w:val="27"/>
@@ -20019,25 +19997,7 @@
           <w:szCs w:val="24"/>
           <w:lang w:val="sl-SI"/>
         </w:rPr>
-        <w:t>K</w:t>
-      </w:r>
-      <w:r>
-        <w:rPr>
-          <w:rFonts w:ascii="Arial" w:eastAsia="MS Mincho" w:hAnsi="Arial" w:cs="Arial"/>
-          <w:sz w:val="24"/>
-          <w:szCs w:val="24"/>
-          <w:lang w:val="sl-SI"/>
-        </w:rPr>
-        <w:t>o imamo zbranih 13 ploščic in čakamo samo že zadnjo, 14. ploščico</w:t>
-      </w:r>
-      <w:r>
-        <w:rPr>
-          <w:rFonts w:ascii="Arial" w:eastAsia="MS Mincho" w:hAnsi="Arial" w:cs="Arial"/>
-          <w:sz w:val="24"/>
-          <w:szCs w:val="24"/>
-          <w:lang w:val="sl-SI"/>
-        </w:rPr>
-        <w:t xml:space="preserve">, nam način čakanja določa postavitev ploščic v tenpaju. Načinu čakanja rečemo tudi tenpaj postavitev. </w:t>
+        <w:t xml:space="preserve">Ko imamo zbranih 13 ploščic in čakamo samo že zadnjo, 14. ploščico, nam način čakanja določa postavitev ploščic v tenpaju. Načinu čakanja rečemo tudi tenpaj postavitev. </w:t>
       </w:r>
       <w:r>
         <w:rPr>
@@ -20084,9 +20044,9 @@
       <w:r>
         <w:rPr>
           <w:rFonts w:ascii="Arial" w:eastAsia="MS Mincho" w:hAnsi="Arial" w:cs="Arial"/>
-          <w:sz w:val="24"/>
-          <w:szCs w:val="24"/>
-          <w:lang w:val="sl-SI"/>
+          <w:noProof/>
+          <w:sz w:val="24"/>
+          <w:szCs w:val="24"/>
         </w:rPr>
         <w:drawing>
           <wp:inline distT="0" distB="0" distL="0" distR="0" wp14:anchorId="51D1CB46" wp14:editId="74E5743E">
@@ -20148,9 +20108,9 @@
       <w:r>
         <w:rPr>
           <w:rFonts w:ascii="Arial" w:eastAsia="MS Mincho" w:hAnsi="Arial" w:cs="Arial"/>
-          <w:sz w:val="24"/>
-          <w:szCs w:val="24"/>
-          <w:lang w:val="sl-SI"/>
+          <w:noProof/>
+          <w:sz w:val="24"/>
+          <w:szCs w:val="24"/>
         </w:rPr>
         <w:drawing>
           <wp:inline distT="0" distB="0" distL="0" distR="0" wp14:anchorId="5BB9EA36" wp14:editId="22B11001">
@@ -20204,14 +20164,32 @@
           <w:szCs w:val="24"/>
           <w:lang w:val="sl-SI"/>
         </w:rPr>
-        <w:t xml:space="preserve">(supin) in </w:t>
-      </w:r>
-      <w:r>
-        <w:rPr>
-          <w:rFonts w:ascii="Arial" w:eastAsia="MS Mincho" w:hAnsi="Arial" w:cs="Arial"/>
-          <w:sz w:val="24"/>
-          <w:szCs w:val="24"/>
-          <w:lang w:val="sl-SI"/>
+        <w:t>(</w:t>
+      </w:r>
+      <w:r>
+        <w:rPr>
+          <w:rFonts w:ascii="Arial" w:eastAsia="MS Mincho" w:hAnsi="Arial" w:cs="Arial"/>
+          <w:sz w:val="24"/>
+          <w:szCs w:val="24"/>
+          <w:lang w:val="sl-SI"/>
+        </w:rPr>
+        <w:t>pinzu 4</w:t>
+      </w:r>
+      <w:r>
+        <w:rPr>
+          <w:rFonts w:ascii="Arial" w:eastAsia="MS Mincho" w:hAnsi="Arial" w:cs="Arial"/>
+          <w:sz w:val="24"/>
+          <w:szCs w:val="24"/>
+          <w:lang w:val="sl-SI"/>
+        </w:rPr>
+        <w:t xml:space="preserve">) in </w:t>
+      </w:r>
+      <w:r>
+        <w:rPr>
+          <w:rFonts w:ascii="Arial" w:eastAsia="MS Mincho" w:hAnsi="Arial" w:cs="Arial"/>
+          <w:noProof/>
+          <w:sz w:val="24"/>
+          <w:szCs w:val="24"/>
         </w:rPr>
         <w:drawing>
           <wp:inline distT="0" distB="0" distL="0" distR="0" wp14:anchorId="76D562C5" wp14:editId="6F6FACA4">
@@ -20265,7 +20243,25 @@
           <w:szCs w:val="24"/>
           <w:lang w:val="sl-SI"/>
         </w:rPr>
-        <w:t>(čipin).</w:t>
+        <w:t>(</w:t>
+      </w:r>
+      <w:r>
+        <w:rPr>
+          <w:rFonts w:ascii="Arial" w:eastAsia="MS Mincho" w:hAnsi="Arial" w:cs="Arial"/>
+          <w:sz w:val="24"/>
+          <w:szCs w:val="24"/>
+          <w:lang w:val="sl-SI"/>
+        </w:rPr>
+        <w:t>pinzu 7</w:t>
+      </w:r>
+      <w:r>
+        <w:rPr>
+          <w:rFonts w:ascii="Arial" w:eastAsia="MS Mincho" w:hAnsi="Arial" w:cs="Arial"/>
+          <w:sz w:val="24"/>
+          <w:szCs w:val="24"/>
+          <w:lang w:val="sl-SI"/>
+        </w:rPr>
+        <w:t>).</w:t>
       </w:r>
       <w:r>
         <w:rPr>
@@ -20303,7 +20299,7 @@
         <w:spacing w:before="100" w:beforeAutospacing="1" w:after="100" w:afterAutospacing="1" w:line="240" w:lineRule="auto"/>
         <w:outlineLvl w:val="2"/>
         <w:rPr>
-          <w:rFonts w:ascii="Arial" w:eastAsia="Times New Roman" w:hAnsi="Arial" w:cs="Arial"/>
+          <w:rFonts w:ascii="Arial" w:eastAsia="Times New Roman" w:hAnsi="Arial" w:cs="Arial" w:hint="eastAsia"/>
           <w:b/>
           <w:bCs/>
           <w:sz w:val="27"/>
@@ -20312,8 +20308,6 @@
         </w:rPr>
       </w:pPr>
       <w:bookmarkStart w:id="48" w:name="_Toc11694257"/>
-      <w:bookmarkStart w:id="49" w:name="_GoBack"/>
-      <w:bookmarkEnd w:id="49"/>
       <w:r>
         <w:rPr>
           <w:rFonts w:ascii="Arial" w:eastAsia="Times New Roman" w:hAnsi="Arial" w:cs="Arial"/>
@@ -20336,51 +20330,29 @@
         </w:rPr>
         <w:t xml:space="preserve">(2) </w:t>
       </w:r>
-      <w:r>
-        <w:rPr>
-          <w:rFonts w:ascii="Arial" w:eastAsia="MS Mincho" w:hAnsi="Arial" w:cs="Arial"/>
+      <w:bookmarkEnd w:id="48"/>
+      <w:r>
+        <w:rPr>
+          <w:rFonts w:ascii="Arial" w:eastAsia="MS Mincho" w:hAnsi="Arial" w:cs="Arial" w:hint="eastAsia"/>
           <w:b/>
           <w:bCs/>
           <w:sz w:val="27"/>
           <w:szCs w:val="27"/>
           <w:lang w:val="sl-SI"/>
         </w:rPr>
-        <w:t>タンキ待ち</w:t>
-      </w:r>
-      <w:r>
-        <w:rPr>
-          <w:rFonts w:ascii="Arial" w:eastAsia="Times New Roman" w:hAnsi="Arial" w:cs="Arial"/>
+        <w:t>T</w:t>
+      </w:r>
+      <w:r>
+        <w:rPr>
+          <w:rFonts w:ascii="Arial" w:eastAsia="MS Mincho" w:hAnsi="Arial" w:cs="Arial"/>
           <w:b/>
           <w:bCs/>
           <w:sz w:val="27"/>
           <w:szCs w:val="27"/>
           <w:lang w:val="sl-SI"/>
         </w:rPr>
-        <w:t>(</w:t>
-      </w:r>
-      <w:r>
-        <w:rPr>
-          <w:rFonts w:ascii="Arial" w:eastAsia="MS Mincho" w:hAnsi="Arial" w:cs="Arial"/>
-          <w:b/>
-          <w:bCs/>
-          <w:sz w:val="27"/>
-          <w:szCs w:val="27"/>
-          <w:lang w:val="sl-SI"/>
-        </w:rPr>
-        <w:t>単騎待ち</w:t>
-      </w:r>
-      <w:r>
-        <w:rPr>
-          <w:rFonts w:ascii="Arial" w:eastAsia="Times New Roman" w:hAnsi="Arial" w:cs="Arial"/>
-          <w:b/>
-          <w:bCs/>
-          <w:sz w:val="27"/>
-          <w:szCs w:val="27"/>
-          <w:lang w:val="sl-SI"/>
-        </w:rPr>
-        <w:t>)</w:t>
-      </w:r>
-      <w:bookmarkEnd w:id="48"/>
+        <w:t>anki način čakanja</w:t>
+      </w:r>
     </w:p>
     <w:p>
       <w:pPr>
@@ -20398,39 +20370,12 @@
       </w:pPr>
       <w:r>
         <w:rPr>
-          <w:rFonts w:ascii="Arial" w:eastAsia="MS Mincho" w:hAnsi="Arial" w:cs="Arial"/>
-          <w:sz w:val="24"/>
-          <w:szCs w:val="24"/>
-          <w:lang w:val="sl-SI"/>
-        </w:rPr>
-        <w:t>未完成雀頭の残り</w:t>
-      </w:r>
-      <w:r>
-        <w:rPr>
-          <w:rFonts w:ascii="Arial" w:eastAsia="Times New Roman" w:hAnsi="Arial" w:cs="Arial"/>
-          <w:sz w:val="24"/>
-          <w:szCs w:val="24"/>
-          <w:lang w:val="sl-SI"/>
-        </w:rPr>
-        <w:t>1</w:t>
-      </w:r>
-      <w:r>
-        <w:rPr>
-          <w:rFonts w:ascii="Arial" w:eastAsia="MS Mincho" w:hAnsi="Arial" w:cs="Arial"/>
-          <w:sz w:val="24"/>
-          <w:szCs w:val="24"/>
-          <w:lang w:val="sl-SI"/>
-        </w:rPr>
-        <w:t>枚を待</w:t>
-      </w:r>
-      <w:r>
-        <w:rPr>
-          <w:rFonts w:ascii="MS Gothic" w:eastAsia="Times New Roman" w:hAnsi="MS Gothic" w:cs="MS Gothic"/>
-          <w:sz w:val="24"/>
-          <w:szCs w:val="24"/>
-          <w:lang w:val="sl-SI"/>
-        </w:rPr>
-        <w:t>つ</w:t>
+          <w:rFonts w:ascii="Arial" w:eastAsia="MS Mincho" w:hAnsi="Arial" w:cs="Arial" w:hint="eastAsia"/>
+          <w:sz w:val="24"/>
+          <w:szCs w:val="24"/>
+          <w:lang w:val="sl-SI"/>
+        </w:rPr>
+        <w:t>Nepopolna glava, čakamo eno ploščico</w:t>
       </w:r>
     </w:p>
     <w:p>
@@ -20449,427 +20394,140 @@
       </w:pPr>
       <w:r>
         <w:rPr>
-          <w:rFonts w:ascii="Arial" w:eastAsia="MS Mincho" w:hAnsi="Arial" w:cs="Arial"/>
-          <w:sz w:val="24"/>
-          <w:szCs w:val="24"/>
-          <w:lang w:val="sl-SI"/>
-        </w:rPr>
-        <w:t>アガり牌は</w:t>
-      </w:r>
-      <w:r>
-        <w:rPr>
-          <w:rFonts w:ascii="Arial" w:eastAsia="Times New Roman" w:hAnsi="Arial" w:cs="Arial"/>
-          <w:sz w:val="24"/>
-          <w:szCs w:val="24"/>
-          <w:lang w:val="sl-SI"/>
-        </w:rPr>
-        <w:t>1</w:t>
-      </w:r>
-      <w:r>
-        <w:rPr>
-          <w:rFonts w:ascii="Arial" w:eastAsia="MS Mincho" w:hAnsi="Arial" w:cs="Arial"/>
-          <w:sz w:val="24"/>
-          <w:szCs w:val="24"/>
-          <w:lang w:val="sl-SI"/>
-        </w:rPr>
-        <w:t>種類で最大</w:t>
-      </w:r>
-      <w:r>
-        <w:rPr>
-          <w:rFonts w:ascii="Arial" w:eastAsia="Times New Roman" w:hAnsi="Arial" w:cs="Arial"/>
-          <w:sz w:val="24"/>
-          <w:szCs w:val="24"/>
-          <w:lang w:val="sl-SI"/>
-        </w:rPr>
-        <w:t>3</w:t>
-      </w:r>
-      <w:r>
-        <w:rPr>
-          <w:rFonts w:ascii="MS Gothic" w:eastAsia="Times New Roman" w:hAnsi="MS Gothic" w:cs="MS Gothic"/>
-          <w:sz w:val="24"/>
-          <w:szCs w:val="24"/>
-          <w:lang w:val="sl-SI"/>
-        </w:rPr>
-        <w:t>枚</w:t>
-      </w:r>
-    </w:p>
-    <w:p>
-      <w:pPr>
-        <w:numPr>
-          <w:ilvl w:val="0"/>
-          <w:numId w:val="10"/>
-        </w:numPr>
+          <w:rFonts w:ascii="Arial" w:eastAsia="MS Mincho" w:hAnsi="Arial" w:cs="Arial" w:hint="eastAsia"/>
+          <w:sz w:val="24"/>
+          <w:szCs w:val="24"/>
+          <w:lang w:val="sl-SI"/>
+        </w:rPr>
+        <w:t>Ploščica za končanje je en</w:t>
+      </w:r>
+      <w:r>
+        <w:rPr>
+          <w:rFonts w:ascii="Arial" w:eastAsia="MS Mincho" w:hAnsi="Arial" w:cs="Arial"/>
+          <w:sz w:val="24"/>
+          <w:szCs w:val="24"/>
+          <w:lang w:val="sl-SI"/>
+        </w:rPr>
+        <w:t>e</w:t>
+      </w:r>
+      <w:r>
+        <w:rPr>
+          <w:rFonts w:ascii="Arial" w:eastAsia="MS Mincho" w:hAnsi="Arial" w:cs="Arial" w:hint="eastAsia"/>
+          <w:sz w:val="24"/>
+          <w:szCs w:val="24"/>
+          <w:lang w:val="sl-SI"/>
+        </w:rPr>
+        <w:t xml:space="preserve"> </w:t>
+      </w:r>
+      <w:r>
+        <w:rPr>
+          <w:rFonts w:ascii="Arial" w:eastAsia="MS Mincho" w:hAnsi="Arial" w:cs="Arial"/>
+          <w:sz w:val="24"/>
+          <w:szCs w:val="24"/>
+          <w:lang w:val="sl-SI"/>
+        </w:rPr>
+        <w:t>sort</w:t>
+      </w:r>
+      <w:r>
+        <w:rPr>
+          <w:rFonts w:ascii="Arial" w:eastAsia="MS Mincho" w:hAnsi="Arial" w:cs="Arial"/>
+          <w:sz w:val="24"/>
+          <w:szCs w:val="24"/>
+          <w:lang w:val="sl-SI"/>
+        </w:rPr>
+        <w:t>e</w:t>
+      </w:r>
+      <w:r>
+        <w:rPr>
+          <w:rFonts w:ascii="Arial" w:eastAsia="MS Mincho" w:hAnsi="Arial" w:cs="Arial"/>
+          <w:sz w:val="24"/>
+          <w:szCs w:val="24"/>
+          <w:lang w:val="sl-SI"/>
+        </w:rPr>
+        <w:t>, preostale ploščice so največ 3</w:t>
+      </w:r>
+    </w:p>
+    <w:p>
+      <w:pPr>
         <w:spacing w:before="100" w:beforeAutospacing="1" w:after="100" w:afterAutospacing="1" w:line="240" w:lineRule="auto"/>
-        <w:rPr>
-          <w:rFonts w:ascii="Arial" w:eastAsia="Times New Roman" w:hAnsi="Arial" w:cs="Arial"/>
-          <w:sz w:val="24"/>
-          <w:szCs w:val="24"/>
-          <w:lang w:val="sl-SI"/>
-        </w:rPr>
-      </w:pPr>
-      <w:r>
-        <w:rPr>
-          <w:rFonts w:ascii="Arial" w:eastAsia="MS Mincho" w:hAnsi="Arial" w:cs="Arial"/>
-          <w:sz w:val="24"/>
-          <w:szCs w:val="24"/>
-          <w:lang w:val="sl-SI"/>
-        </w:rPr>
-        <w:t>スジ読みが通用しな</w:t>
-      </w:r>
-      <w:r>
-        <w:rPr>
-          <w:rFonts w:ascii="MS Gothic" w:eastAsia="Times New Roman" w:hAnsi="MS Gothic" w:cs="MS Gothic"/>
-          <w:sz w:val="24"/>
-          <w:szCs w:val="24"/>
-          <w:lang w:val="sl-SI"/>
-        </w:rPr>
-        <w:t>い</w:t>
-      </w:r>
-    </w:p>
-    <w:p>
-      <w:pPr>
-        <w:spacing w:before="100" w:beforeAutospacing="1" w:after="100" w:afterAutospacing="1" w:line="240" w:lineRule="auto"/>
-        <w:rPr>
-          <w:rFonts w:ascii="Arial" w:eastAsia="Times New Roman" w:hAnsi="Arial" w:cs="Arial"/>
-          <w:sz w:val="24"/>
-          <w:szCs w:val="24"/>
-          <w:lang w:val="sl-SI"/>
-        </w:rPr>
-      </w:pPr>
-      <w:r>
-        <w:rPr>
-          <w:rFonts w:ascii="Arial" w:eastAsia="MS Mincho" w:hAnsi="Arial" w:cs="Arial"/>
-          <w:sz w:val="24"/>
-          <w:szCs w:val="24"/>
-          <w:lang w:val="sl-SI"/>
-        </w:rPr>
-        <w:t>タンキ待ちはテンパイの際、雀頭</w:t>
-      </w:r>
-      <w:r>
-        <w:rPr>
-          <w:rFonts w:ascii="Arial" w:eastAsia="Times New Roman" w:hAnsi="Arial" w:cs="Arial"/>
-          <w:sz w:val="24"/>
-          <w:szCs w:val="24"/>
-          <w:lang w:val="sl-SI"/>
-        </w:rPr>
-        <w:t>(</w:t>
-      </w:r>
-      <w:r>
-        <w:rPr>
-          <w:rFonts w:ascii="Arial" w:eastAsia="MS Mincho" w:hAnsi="Arial" w:cs="Arial"/>
-          <w:sz w:val="24"/>
-          <w:szCs w:val="24"/>
-          <w:lang w:val="sl-SI"/>
-        </w:rPr>
-        <w:t>ジャントウ＝アタマ</w:t>
-      </w:r>
-      <w:r>
-        <w:rPr>
-          <w:rFonts w:ascii="Arial" w:eastAsia="Times New Roman" w:hAnsi="Arial" w:cs="Arial"/>
-          <w:sz w:val="24"/>
-          <w:szCs w:val="24"/>
-          <w:lang w:val="sl-SI"/>
-        </w:rPr>
-        <w:t>)</w:t>
-      </w:r>
-      <w:r>
-        <w:rPr>
-          <w:rFonts w:ascii="Arial" w:eastAsia="MS Mincho" w:hAnsi="Arial" w:cs="Arial"/>
-          <w:sz w:val="24"/>
-          <w:szCs w:val="24"/>
-          <w:lang w:val="sl-SI"/>
-        </w:rPr>
-        <w:t>が</w:t>
-      </w:r>
-      <w:r>
-        <w:rPr>
-          <w:rFonts w:ascii="Arial" w:eastAsia="Times New Roman" w:hAnsi="Arial" w:cs="Arial"/>
-          <w:sz w:val="24"/>
-          <w:szCs w:val="24"/>
-          <w:lang w:val="sl-SI"/>
-        </w:rPr>
-        <w:t>1</w:t>
-      </w:r>
-      <w:r>
-        <w:rPr>
-          <w:rFonts w:ascii="Arial" w:eastAsia="MS Mincho" w:hAnsi="Arial" w:cs="Arial"/>
-          <w:sz w:val="24"/>
-          <w:szCs w:val="24"/>
-          <w:lang w:val="sl-SI"/>
-        </w:rPr>
-        <w:t>枚しかなく未完成であり、残りの</w:t>
-      </w:r>
-      <w:r>
-        <w:rPr>
-          <w:rFonts w:ascii="Arial" w:eastAsia="Times New Roman" w:hAnsi="Arial" w:cs="Arial"/>
-          <w:sz w:val="24"/>
-          <w:szCs w:val="24"/>
-          <w:lang w:val="sl-SI"/>
-        </w:rPr>
-        <w:t>1</w:t>
-      </w:r>
-      <w:r>
-        <w:rPr>
-          <w:rFonts w:ascii="Arial" w:eastAsia="MS Mincho" w:hAnsi="Arial" w:cs="Arial"/>
-          <w:sz w:val="24"/>
-          <w:szCs w:val="24"/>
-          <w:lang w:val="sl-SI"/>
-        </w:rPr>
-        <w:t>枚を待っている「アタマ待ち」の形です。アガり牌は</w:t>
-      </w:r>
-      <w:r>
-        <w:rPr>
-          <w:rFonts w:ascii="Arial" w:eastAsia="Times New Roman" w:hAnsi="Arial" w:cs="Arial"/>
-          <w:sz w:val="24"/>
-          <w:szCs w:val="24"/>
-          <w:lang w:val="sl-SI"/>
-        </w:rPr>
-        <w:t>1</w:t>
-      </w:r>
-      <w:r>
-        <w:rPr>
-          <w:rFonts w:ascii="Arial" w:eastAsia="MS Mincho" w:hAnsi="Arial" w:cs="Arial"/>
-          <w:sz w:val="24"/>
-          <w:szCs w:val="24"/>
-          <w:lang w:val="sl-SI"/>
-        </w:rPr>
-        <w:t>種類で最大</w:t>
-      </w:r>
-      <w:r>
-        <w:rPr>
-          <w:rFonts w:ascii="Arial" w:eastAsia="Times New Roman" w:hAnsi="Arial" w:cs="Arial"/>
-          <w:sz w:val="24"/>
-          <w:szCs w:val="24"/>
-          <w:lang w:val="sl-SI"/>
-        </w:rPr>
-        <w:t>3</w:t>
-      </w:r>
-      <w:r>
-        <w:rPr>
-          <w:rFonts w:ascii="Arial" w:eastAsia="MS Mincho" w:hAnsi="Arial" w:cs="Arial"/>
-          <w:sz w:val="24"/>
-          <w:szCs w:val="24"/>
-          <w:lang w:val="sl-SI"/>
-        </w:rPr>
-        <w:t>枚です。アガり牌が手牌に加われば雀頭が完成し和了となります。この形はスジ読みが通用しません。</w:t>
-      </w:r>
-      <w:r>
-        <w:rPr>
-          <w:rFonts w:ascii="Arial" w:eastAsia="Times New Roman" w:hAnsi="Arial" w:cs="Arial"/>
-          <w:sz w:val="24"/>
-          <w:szCs w:val="24"/>
-          <w:lang w:val="sl-SI"/>
-        </w:rPr>
-        <w:br/>
-      </w:r>
-      <w:r>
-        <w:rPr>
-          <w:rFonts w:ascii="MS Gothic" w:eastAsia="Times New Roman" w:hAnsi="MS Gothic" w:cs="MS Gothic"/>
-          <w:sz w:val="24"/>
-          <w:szCs w:val="24"/>
-          <w:lang w:val="sl-SI"/>
-        </w:rPr>
-        <w:t>※</w:t>
-      </w:r>
-      <w:r>
-        <w:rPr>
-          <w:rFonts w:ascii="Arial" w:eastAsia="MS Mincho" w:hAnsi="Arial" w:cs="Arial"/>
-          <w:sz w:val="24"/>
-          <w:szCs w:val="24"/>
-          <w:lang w:val="sl-SI"/>
-        </w:rPr>
-        <w:t>スジとはリャンメン待ちのことです。詳しくは「</w:t>
-      </w:r>
-      <w:hyperlink r:id="rId60" w:tgtFrame="_blank" w:history="1">
-        <w:r>
-          <w:rPr>
-            <w:rFonts w:ascii="Arial" w:eastAsia="MS Mincho" w:hAnsi="Arial" w:cs="Arial"/>
-            <w:color w:val="0000FF"/>
-            <w:sz w:val="24"/>
-            <w:szCs w:val="24"/>
-            <w:u w:val="single"/>
-            <w:lang w:val="sl-SI"/>
-          </w:rPr>
-          <w:t>麻雀の筋</w:t>
-        </w:r>
-        <w:r>
-          <w:rPr>
-            <w:rFonts w:ascii="Arial" w:eastAsia="Times New Roman" w:hAnsi="Arial" w:cs="Arial"/>
-            <w:color w:val="0000FF"/>
-            <w:sz w:val="24"/>
-            <w:szCs w:val="24"/>
-            <w:u w:val="single"/>
-            <w:lang w:val="sl-SI"/>
-          </w:rPr>
-          <w:t>(</w:t>
-        </w:r>
-        <w:r>
-          <w:rPr>
-            <w:rFonts w:ascii="Arial" w:eastAsia="MS Mincho" w:hAnsi="Arial" w:cs="Arial"/>
-            <w:color w:val="0000FF"/>
-            <w:sz w:val="24"/>
-            <w:szCs w:val="24"/>
-            <w:u w:val="single"/>
-            <w:lang w:val="sl-SI"/>
-          </w:rPr>
-          <w:t>スジ</w:t>
-        </w:r>
-        <w:r>
-          <w:rPr>
-            <w:rFonts w:ascii="Arial" w:eastAsia="Times New Roman" w:hAnsi="Arial" w:cs="Arial"/>
-            <w:color w:val="0000FF"/>
-            <w:sz w:val="24"/>
-            <w:szCs w:val="24"/>
-            <w:u w:val="single"/>
-            <w:lang w:val="sl-SI"/>
-          </w:rPr>
-          <w:t>)</w:t>
-        </w:r>
-        <w:r>
-          <w:rPr>
-            <w:rFonts w:ascii="Arial" w:eastAsia="MS Mincho" w:hAnsi="Arial" w:cs="Arial"/>
-            <w:color w:val="0000FF"/>
-            <w:sz w:val="24"/>
-            <w:szCs w:val="24"/>
-            <w:u w:val="single"/>
-            <w:lang w:val="sl-SI"/>
-          </w:rPr>
-          <w:t>『振り込まないための</w:t>
-        </w:r>
-        <w:r>
-          <w:rPr>
-            <w:rFonts w:ascii="Arial" w:eastAsia="Times New Roman" w:hAnsi="Arial" w:cs="Arial"/>
-            <w:color w:val="0000FF"/>
-            <w:sz w:val="24"/>
-            <w:szCs w:val="24"/>
-            <w:u w:val="single"/>
-            <w:lang w:val="sl-SI"/>
-          </w:rPr>
-          <w:t>7</w:t>
-        </w:r>
-        <w:r>
-          <w:rPr>
-            <w:rFonts w:ascii="Arial" w:eastAsia="MS Mincho" w:hAnsi="Arial" w:cs="Arial"/>
-            <w:color w:val="0000FF"/>
-            <w:sz w:val="24"/>
-            <w:szCs w:val="24"/>
-            <w:u w:val="single"/>
-            <w:lang w:val="sl-SI"/>
-          </w:rPr>
-          <w:t>つの読みと実践防御方法』</w:t>
-        </w:r>
-        <w:r>
-          <w:rPr>
-            <w:rFonts w:ascii="Arial" w:eastAsia="Times New Roman" w:hAnsi="Arial" w:cs="Arial"/>
-            <w:color w:val="0000FF"/>
-            <w:sz w:val="24"/>
-            <w:szCs w:val="24"/>
-            <w:u w:val="single"/>
-            <w:lang w:val="sl-SI"/>
-          </w:rPr>
-          <w:t xml:space="preserve"> </w:t>
-        </w:r>
-      </w:hyperlink>
-      <w:r>
-        <w:rPr>
-          <w:rFonts w:ascii="Arial" w:eastAsia="MS Mincho" w:hAnsi="Arial" w:cs="Arial"/>
-          <w:sz w:val="24"/>
-          <w:szCs w:val="24"/>
-          <w:lang w:val="sl-SI"/>
-        </w:rPr>
-        <w:t>」をお読み下さい</w:t>
-      </w:r>
-      <w:r>
-        <w:rPr>
-          <w:rFonts w:ascii="MS Gothic" w:eastAsia="Times New Roman" w:hAnsi="MS Gothic" w:cs="MS Gothic"/>
-          <w:sz w:val="24"/>
-          <w:szCs w:val="24"/>
-          <w:lang w:val="sl-SI"/>
-        </w:rPr>
-        <w:t>。</w:t>
-      </w:r>
-    </w:p>
-    <w:p>
-      <w:pPr>
-        <w:spacing w:before="100" w:beforeAutospacing="1" w:after="100" w:afterAutospacing="1" w:line="240" w:lineRule="auto"/>
-        <w:rPr>
-          <w:rFonts w:ascii="Arial" w:eastAsia="Times New Roman" w:hAnsi="Arial" w:cs="Arial"/>
-          <w:sz w:val="24"/>
-          <w:szCs w:val="24"/>
-          <w:lang w:val="sl-SI"/>
-        </w:rPr>
-      </w:pPr>
-      <w:r>
-        <w:rPr>
-          <w:rFonts w:ascii="Arial" w:eastAsia="MS Mincho" w:hAnsi="Arial" w:cs="Arial"/>
-          <w:sz w:val="24"/>
-          <w:szCs w:val="24"/>
-          <w:lang w:val="sl-SI"/>
-        </w:rPr>
-        <w:t>アガり牌は字牌の中</w:t>
-      </w:r>
-      <w:r>
-        <w:rPr>
-          <w:rFonts w:ascii="Arial" w:eastAsia="Times New Roman" w:hAnsi="Arial" w:cs="Arial"/>
-          <w:sz w:val="24"/>
-          <w:szCs w:val="24"/>
-          <w:lang w:val="sl-SI"/>
-        </w:rPr>
-        <w:t xml:space="preserve"> </w:t>
-      </w:r>
-      <w:r>
-        <w:rPr>
-          <w:rFonts w:ascii="Arial" w:eastAsia="MS Mincho" w:hAnsi="Arial" w:cs="Arial"/>
-          <w:sz w:val="24"/>
-          <w:szCs w:val="24"/>
-          <w:lang w:val="sl-SI"/>
-        </w:rPr>
-        <w:t>の</w:t>
-      </w:r>
-      <w:r>
-        <w:rPr>
-          <w:rFonts w:ascii="Arial" w:eastAsia="Times New Roman" w:hAnsi="Arial" w:cs="Arial"/>
-          <w:sz w:val="24"/>
-          <w:szCs w:val="24"/>
-          <w:lang w:val="sl-SI"/>
-        </w:rPr>
-        <w:t>1</w:t>
-      </w:r>
-      <w:r>
-        <w:rPr>
-          <w:rFonts w:ascii="Arial" w:eastAsia="MS Mincho" w:hAnsi="Arial" w:cs="Arial"/>
-          <w:sz w:val="24"/>
-          <w:szCs w:val="24"/>
-          <w:lang w:val="sl-SI"/>
-        </w:rPr>
-        <w:t>種類で最大</w:t>
-      </w:r>
-      <w:r>
-        <w:rPr>
-          <w:rFonts w:ascii="Arial" w:eastAsia="Times New Roman" w:hAnsi="Arial" w:cs="Arial"/>
-          <w:sz w:val="24"/>
-          <w:szCs w:val="24"/>
-          <w:lang w:val="sl-SI"/>
-        </w:rPr>
-        <w:t>3</w:t>
-      </w:r>
-      <w:r>
-        <w:rPr>
-          <w:rFonts w:ascii="Arial" w:eastAsia="MS Mincho" w:hAnsi="Arial" w:cs="Arial"/>
-          <w:sz w:val="24"/>
-          <w:szCs w:val="24"/>
-          <w:lang w:val="sl-SI"/>
-        </w:rPr>
-        <w:t>枚あります</w:t>
-      </w:r>
-      <w:r>
-        <w:rPr>
-          <w:rFonts w:ascii="MS Gothic" w:eastAsia="Times New Roman" w:hAnsi="MS Gothic" w:cs="MS Gothic"/>
-          <w:sz w:val="24"/>
-          <w:szCs w:val="24"/>
-          <w:lang w:val="sl-SI"/>
-        </w:rPr>
-        <w:t>。</w:t>
+        <w:jc w:val="both"/>
+        <w:rPr>
+          <w:rFonts w:ascii="Arial" w:eastAsia="MS Mincho" w:hAnsi="Arial" w:cs="Arial"/>
+          <w:sz w:val="24"/>
+          <w:szCs w:val="24"/>
+          <w:lang w:val="sl-SI"/>
+        </w:rPr>
+      </w:pPr>
+      <w:r>
+        <w:rPr>
+          <w:rFonts w:ascii="Arial" w:eastAsia="MS Mincho" w:hAnsi="Arial" w:cs="Arial"/>
+          <w:sz w:val="24"/>
+          <w:szCs w:val="24"/>
+          <w:lang w:val="sl-SI"/>
+        </w:rPr>
+        <w:t>Tanki način čakanja je takrat, ko smo v tenpaju, do končanja pa nam manjka samo 1 ploščica v glavi. Ko čakamo ploščico v glavi, pravimo da imamo tanki postavitev. Zmagovalna ploščica je ene sorte, preostale ploščice so največ 3. Ko zmagovalno ploščico dodamo naši roki, dokončamo glavo in s tem zmagamo.</w:t>
+      </w:r>
+    </w:p>
+    <w:p>
+      <w:pPr>
+        <w:pStyle w:val="Brezrazmikov"/>
+        <w:rPr>
+          <w:lang w:val="sl-SI"/>
+        </w:rPr>
+      </w:pPr>
+      <w:r>
+        <w:rPr>
+          <w:lang w:val="sl-SI"/>
+        </w:rPr>
+        <w:drawing>
+          <wp:inline distT="0" distB="0" distL="0" distR="0" wp14:anchorId="7ADDA9B3" wp14:editId="3E651286">
+            <wp:extent cx="4810796" cy="543001"/>
+            <wp:effectExtent l="0" t="0" r="0" b="9525"/>
+            <wp:docPr id="107" name="Slika 107"/>
+            <wp:cNvGraphicFramePr>
+              <a:graphicFrameLocks xmlns:a="http://schemas.openxmlformats.org/drawingml/2006/main" noChangeAspect="1"/>
+            </wp:cNvGraphicFramePr>
+            <a:graphic xmlns:a="http://schemas.openxmlformats.org/drawingml/2006/main">
+              <a:graphicData uri="http://schemas.openxmlformats.org/drawingml/2006/picture">
+                <pic:pic xmlns:pic="http://schemas.openxmlformats.org/drawingml/2006/picture">
+                  <pic:nvPicPr>
+                    <pic:cNvPr id="1" name=""/>
+                    <pic:cNvPicPr/>
+                  </pic:nvPicPr>
+                  <pic:blipFill>
+                    <a:blip r:embed="rId60"/>
+                    <a:stretch>
+                      <a:fillRect/>
+                    </a:stretch>
+                  </pic:blipFill>
+                  <pic:spPr>
+                    <a:xfrm>
+                      <a:off x="0" y="0"/>
+                      <a:ext cx="4810796" cy="543001"/>
+                    </a:xfrm>
+                    <a:prstGeom prst="rect">
+                      <a:avLst/>
+                    </a:prstGeom>
+                  </pic:spPr>
+                </pic:pic>
+              </a:graphicData>
+            </a:graphic>
+          </wp:inline>
+        </w:drawing>
+      </w:r>
+    </w:p>
+    <w:p>
+      <w:pPr>
+        <w:ind w:left="6480"/>
+        <w:rPr>
+          <w:lang w:val="sl-SI"/>
+        </w:rPr>
+      </w:pPr>
+      <w:r>
+        <w:rPr>
+          <w:lang w:val="sl-SI"/>
+        </w:rPr>
+        <w:t xml:space="preserve">         Čakamo</w:t>
       </w:r>
     </w:p>
     <w:p>
@@ -20885,7 +20543,7 @@
           <w:lang w:val="sl-SI"/>
         </w:rPr>
       </w:pPr>
-      <w:bookmarkStart w:id="50" w:name="_Toc11694258"/>
+      <w:bookmarkStart w:id="49" w:name="_Toc11694258"/>
       <w:r>
         <w:rPr>
           <w:rFonts w:ascii="Arial" w:eastAsia="Times New Roman" w:hAnsi="Arial" w:cs="Arial"/>
@@ -20895,18 +20553,18 @@
           <w:szCs w:val="27"/>
           <w:lang w:val="sl-SI"/>
         </w:rPr>
-        <w:t xml:space="preserve">(3) </w:t>
-      </w:r>
-      <w:r>
-        <w:rPr>
-          <w:rFonts w:ascii="Arial" w:eastAsia="MS Mincho" w:hAnsi="Arial" w:cs="Arial"/>
+        <w:t xml:space="preserve"> </w:t>
+      </w:r>
+      <w:r>
+        <w:rPr>
+          <w:rFonts w:ascii="Arial" w:eastAsia="Times New Roman" w:hAnsi="Arial" w:cs="Arial"/>
           <w:b/>
           <w:bCs/>
           <w:sz w:val="27"/>
           <w:szCs w:val="27"/>
           <w:lang w:val="sl-SI"/>
         </w:rPr>
-        <w:t>ペンチャン待ち</w:t>
+        <w:t xml:space="preserve">(3) </w:t>
       </w:r>
       <w:r>
         <w:rPr>
@@ -20917,31 +20575,9 @@
           <w:szCs w:val="27"/>
           <w:lang w:val="sl-SI"/>
         </w:rPr>
-        <w:t>(</w:t>
-      </w:r>
-      <w:r>
-        <w:rPr>
-          <w:rFonts w:ascii="Arial" w:eastAsia="MS Mincho" w:hAnsi="Arial" w:cs="Arial"/>
-          <w:b/>
-          <w:bCs/>
-          <w:sz w:val="27"/>
-          <w:szCs w:val="27"/>
-          <w:lang w:val="sl-SI"/>
-        </w:rPr>
-        <w:t>辺張待ち</w:t>
-      </w:r>
-      <w:r>
-        <w:rPr>
-          <w:rFonts w:ascii="Arial" w:eastAsia="Times New Roman" w:hAnsi="Arial" w:cs="Arial"/>
-          <w:b/>
-          <w:bCs/>
-          <w:sz w:val="27"/>
-          <w:szCs w:val="27"/>
-          <w:lang w:val="sl-SI"/>
-        </w:rPr>
-        <w:t>)</w:t>
-      </w:r>
-      <w:bookmarkEnd w:id="50"/>
+        <w:t>Penčan način čakanja</w:t>
+      </w:r>
+      <w:bookmarkEnd w:id="49"/>
     </w:p>
     <w:p>
       <w:pPr>
@@ -20959,21 +20595,21 @@
       </w:pPr>
       <w:r>
         <w:rPr>
-          <w:rFonts w:ascii="Arial" w:eastAsia="MS Mincho" w:hAnsi="Arial" w:cs="Arial"/>
-          <w:sz w:val="24"/>
-          <w:szCs w:val="24"/>
-          <w:lang w:val="sl-SI"/>
-        </w:rPr>
-        <w:t>未完成順子の片方の端牌を待</w:t>
-      </w:r>
-      <w:r>
-        <w:rPr>
-          <w:rFonts w:ascii="MS Gothic" w:eastAsia="Times New Roman" w:hAnsi="MS Gothic" w:cs="MS Gothic"/>
-          <w:sz w:val="24"/>
-          <w:szCs w:val="24"/>
-          <w:lang w:val="sl-SI"/>
-        </w:rPr>
-        <w:t>つ</w:t>
+          <w:rFonts w:ascii="Arial" w:eastAsia="MS Mincho" w:hAnsi="Arial" w:cs="Arial" w:hint="eastAsia"/>
+          <w:sz w:val="24"/>
+          <w:szCs w:val="24"/>
+          <w:lang w:val="sl-SI"/>
+        </w:rPr>
+        <w:t>Nepopolna lestvica</w:t>
+      </w:r>
+      <w:r>
+        <w:rPr>
+          <w:rFonts w:ascii="Arial" w:eastAsia="MS Mincho" w:hAnsi="Arial" w:cs="Arial"/>
+          <w:sz w:val="24"/>
+          <w:szCs w:val="24"/>
+          <w:lang w:val="sl-SI"/>
+        </w:rPr>
+        <w:t>, čakamo skrajno ploščico</w:t>
       </w:r>
     </w:p>
     <w:p>
@@ -20992,93 +20628,52 @@
       </w:pPr>
       <w:r>
         <w:rPr>
-          <w:rFonts w:ascii="Arial" w:eastAsia="MS Mincho" w:hAnsi="Arial" w:cs="Arial"/>
-          <w:sz w:val="24"/>
-          <w:szCs w:val="24"/>
-          <w:lang w:val="sl-SI"/>
-        </w:rPr>
-        <w:t>アガり牌は</w:t>
-      </w:r>
-      <w:r>
-        <w:rPr>
-          <w:rFonts w:ascii="Arial" w:eastAsia="Times New Roman" w:hAnsi="Arial" w:cs="Arial"/>
-          <w:sz w:val="24"/>
-          <w:szCs w:val="24"/>
-          <w:lang w:val="sl-SI"/>
-        </w:rPr>
-        <w:t>1</w:t>
-      </w:r>
-      <w:r>
-        <w:rPr>
-          <w:rFonts w:ascii="Arial" w:eastAsia="MS Mincho" w:hAnsi="Arial" w:cs="Arial"/>
-          <w:sz w:val="24"/>
-          <w:szCs w:val="24"/>
-          <w:lang w:val="sl-SI"/>
-        </w:rPr>
-        <w:t>種類で最大</w:t>
-      </w:r>
-      <w:r>
-        <w:rPr>
-          <w:rFonts w:ascii="Arial" w:eastAsia="Times New Roman" w:hAnsi="Arial" w:cs="Arial"/>
-          <w:sz w:val="24"/>
-          <w:szCs w:val="24"/>
-          <w:lang w:val="sl-SI"/>
-        </w:rPr>
-        <w:t>4</w:t>
-      </w:r>
-      <w:r>
-        <w:rPr>
-          <w:rFonts w:ascii="MS Gothic" w:eastAsia="Times New Roman" w:hAnsi="MS Gothic" w:cs="MS Gothic"/>
-          <w:sz w:val="24"/>
-          <w:szCs w:val="24"/>
-          <w:lang w:val="sl-SI"/>
-        </w:rPr>
-        <w:t>枚</w:t>
-      </w:r>
-    </w:p>
-    <w:p>
-      <w:pPr>
-        <w:numPr>
-          <w:ilvl w:val="0"/>
-          <w:numId w:val="11"/>
-        </w:numPr>
+          <w:rFonts w:ascii="Arial" w:eastAsia="MS Mincho" w:hAnsi="Arial" w:cs="Arial" w:hint="eastAsia"/>
+          <w:sz w:val="24"/>
+          <w:szCs w:val="24"/>
+          <w:lang w:val="sl-SI"/>
+        </w:rPr>
+        <w:t>Ploščica za končanje je ene sorte</w:t>
+      </w:r>
+      <w:r>
+        <w:rPr>
+          <w:rFonts w:ascii="Arial" w:eastAsia="MS Mincho" w:hAnsi="Arial" w:cs="Arial"/>
+          <w:sz w:val="24"/>
+          <w:szCs w:val="24"/>
+          <w:lang w:val="sl-SI"/>
+        </w:rPr>
+        <w:t>, preostale ploščice so največ 4</w:t>
+      </w:r>
+    </w:p>
+    <w:p>
+      <w:pPr>
         <w:spacing w:before="100" w:beforeAutospacing="1" w:after="100" w:afterAutospacing="1" w:line="240" w:lineRule="auto"/>
-        <w:rPr>
-          <w:rFonts w:ascii="Arial" w:eastAsia="Times New Roman" w:hAnsi="Arial" w:cs="Arial"/>
-          <w:sz w:val="24"/>
-          <w:szCs w:val="24"/>
-          <w:lang w:val="sl-SI"/>
-        </w:rPr>
-      </w:pPr>
-      <w:r>
-        <w:rPr>
-          <w:rFonts w:ascii="Arial" w:eastAsia="MS Mincho" w:hAnsi="Arial" w:cs="Arial"/>
-          <w:sz w:val="24"/>
-          <w:szCs w:val="24"/>
-          <w:lang w:val="sl-SI"/>
-        </w:rPr>
-        <w:t>スジ読みが通用しな</w:t>
-      </w:r>
-      <w:r>
-        <w:rPr>
-          <w:rFonts w:ascii="MS Gothic" w:eastAsia="Times New Roman" w:hAnsi="MS Gothic" w:cs="MS Gothic"/>
-          <w:sz w:val="24"/>
-          <w:szCs w:val="24"/>
-          <w:lang w:val="sl-SI"/>
-        </w:rPr>
-        <w:t>い</w:t>
-      </w:r>
-    </w:p>
-    <w:p>
-      <w:pPr>
-        <w:spacing w:before="100" w:beforeAutospacing="1" w:after="100" w:afterAutospacing="1" w:line="240" w:lineRule="auto"/>
-        <w:rPr>
-          <w:rFonts w:ascii="Arial" w:eastAsia="Times New Roman" w:hAnsi="Arial" w:cs="Arial"/>
-          <w:sz w:val="24"/>
-          <w:szCs w:val="24"/>
-          <w:lang w:val="sl-SI"/>
-        </w:rPr>
-      </w:pPr>
+        <w:jc w:val="both"/>
+        <w:rPr>
+          <w:rFonts w:ascii="Arial" w:eastAsia="MS Mincho" w:hAnsi="Arial" w:cs="Arial"/>
+          <w:sz w:val="24"/>
+          <w:szCs w:val="24"/>
+          <w:lang w:val="sl-SI"/>
+        </w:rPr>
+      </w:pPr>
+      <w:r>
+        <w:rPr>
+          <w:rFonts w:ascii="Arial" w:eastAsia="MS Mincho" w:hAnsi="Arial" w:cs="Arial"/>
+          <w:sz w:val="24"/>
+          <w:szCs w:val="24"/>
+          <w:lang w:val="sl-SI"/>
+        </w:rPr>
+        <w:t xml:space="preserve">Penčan način čakanja je takrat, ko smo v tenpaju, do končanja pa </w:t>
+      </w:r>
+      <w:r>
+        <w:rPr>
+          <w:rFonts w:ascii="Arial" w:eastAsia="MS Mincho" w:hAnsi="Arial" w:cs="Arial"/>
+          <w:sz w:val="24"/>
+          <w:szCs w:val="24"/>
+          <w:lang w:val="sl-SI"/>
+        </w:rPr>
+        <w:t xml:space="preserve">nam manjka 1 ploščica v enem kompletu. Komplet mora biti nujno lestvica, sestavljena iz [8 9], čakamo [7] ali [1 2], čakamo [3]. Veljajo samo številske robne ploščice. Ko zmagovalno </w:t>
+      </w:r>
       <w:r>
         <w:rPr>
           <w:rFonts w:ascii="Arial" w:eastAsia="MS Mincho" w:hAnsi="Arial" w:cs="Arial"/>
@@ -21087,294 +20682,70 @@
           <w:lang w:val="sl-SI"/>
         </w:rPr>
         <w:lastRenderedPageBreak/>
-        <w:t>ペンチャン待ちはテンパイの際、メンツの</w:t>
-      </w:r>
-      <w:r>
-        <w:rPr>
-          <w:rFonts w:ascii="Arial" w:eastAsia="Times New Roman" w:hAnsi="Arial" w:cs="Arial"/>
-          <w:sz w:val="24"/>
-          <w:szCs w:val="24"/>
-          <w:lang w:val="sl-SI"/>
-        </w:rPr>
-        <w:t>1</w:t>
-      </w:r>
-      <w:r>
-        <w:rPr>
-          <w:rFonts w:ascii="Arial" w:eastAsia="MS Mincho" w:hAnsi="Arial" w:cs="Arial"/>
-          <w:sz w:val="24"/>
-          <w:szCs w:val="24"/>
-          <w:lang w:val="sl-SI"/>
-        </w:rPr>
-        <w:t>つが完成していない状態で、そのメンツが</w:t>
-      </w:r>
-      <w:r>
-        <w:rPr>
-          <w:rFonts w:ascii="Arial" w:eastAsia="Times New Roman" w:hAnsi="Arial" w:cs="Arial"/>
-          <w:sz w:val="24"/>
-          <w:szCs w:val="24"/>
-          <w:lang w:val="sl-SI"/>
-        </w:rPr>
-        <w:t>[ 8 9 ]</w:t>
-      </w:r>
-      <w:r>
-        <w:rPr>
-          <w:rFonts w:ascii="Arial" w:eastAsia="MS Mincho" w:hAnsi="Arial" w:cs="Arial"/>
-          <w:sz w:val="24"/>
-          <w:szCs w:val="24"/>
-          <w:lang w:val="sl-SI"/>
-        </w:rPr>
-        <w:t>の</w:t>
-      </w:r>
-      <w:r>
-        <w:rPr>
-          <w:rFonts w:ascii="Arial" w:eastAsia="Times New Roman" w:hAnsi="Arial" w:cs="Arial"/>
-          <w:sz w:val="24"/>
-          <w:szCs w:val="24"/>
-          <w:lang w:val="sl-SI"/>
-        </w:rPr>
-        <w:t>[ 7 ]</w:t>
-      </w:r>
-      <w:r>
-        <w:rPr>
-          <w:rFonts w:ascii="Arial" w:eastAsia="MS Mincho" w:hAnsi="Arial" w:cs="Arial"/>
-          <w:sz w:val="24"/>
-          <w:szCs w:val="24"/>
-          <w:lang w:val="sl-SI"/>
-        </w:rPr>
-        <w:t>待ちや</w:t>
-      </w:r>
-      <w:r>
-        <w:rPr>
-          <w:rFonts w:ascii="Arial" w:eastAsia="Times New Roman" w:hAnsi="Arial" w:cs="Arial"/>
-          <w:sz w:val="24"/>
-          <w:szCs w:val="24"/>
-          <w:lang w:val="sl-SI"/>
-        </w:rPr>
-        <w:t>[ 1 2 ]</w:t>
-      </w:r>
-      <w:r>
-        <w:rPr>
-          <w:rFonts w:ascii="Arial" w:eastAsia="MS Mincho" w:hAnsi="Arial" w:cs="Arial"/>
-          <w:sz w:val="24"/>
-          <w:szCs w:val="24"/>
-          <w:lang w:val="sl-SI"/>
-        </w:rPr>
-        <w:t>の</w:t>
-      </w:r>
-      <w:r>
-        <w:rPr>
-          <w:rFonts w:ascii="Arial" w:eastAsia="Times New Roman" w:hAnsi="Arial" w:cs="Arial"/>
-          <w:sz w:val="24"/>
-          <w:szCs w:val="24"/>
-          <w:lang w:val="sl-SI"/>
-        </w:rPr>
-        <w:t>[ 3 ]</w:t>
-      </w:r>
-      <w:r>
-        <w:rPr>
-          <w:rFonts w:ascii="Arial" w:eastAsia="MS Mincho" w:hAnsi="Arial" w:cs="Arial"/>
-          <w:sz w:val="24"/>
-          <w:szCs w:val="24"/>
-          <w:lang w:val="sl-SI"/>
-        </w:rPr>
-        <w:t>待ちなど数字の端がない順子</w:t>
-      </w:r>
-      <w:r>
-        <w:rPr>
-          <w:rFonts w:ascii="Arial" w:eastAsia="Times New Roman" w:hAnsi="Arial" w:cs="Arial"/>
-          <w:sz w:val="24"/>
-          <w:szCs w:val="24"/>
-          <w:lang w:val="sl-SI"/>
-        </w:rPr>
-        <w:t>(</w:t>
-      </w:r>
-      <w:r>
-        <w:rPr>
-          <w:rFonts w:ascii="Arial" w:eastAsia="MS Mincho" w:hAnsi="Arial" w:cs="Arial"/>
-          <w:sz w:val="24"/>
-          <w:szCs w:val="24"/>
-          <w:lang w:val="sl-SI"/>
-        </w:rPr>
-        <w:t>シュンツ</w:t>
-      </w:r>
-      <w:r>
-        <w:rPr>
-          <w:rFonts w:ascii="Arial" w:eastAsia="Times New Roman" w:hAnsi="Arial" w:cs="Arial"/>
-          <w:sz w:val="24"/>
-          <w:szCs w:val="24"/>
-          <w:lang w:val="sl-SI"/>
-        </w:rPr>
-        <w:t>)</w:t>
-      </w:r>
-      <w:r>
-        <w:rPr>
-          <w:rFonts w:ascii="Arial" w:eastAsia="MS Mincho" w:hAnsi="Arial" w:cs="Arial"/>
-          <w:sz w:val="24"/>
-          <w:szCs w:val="24"/>
-          <w:lang w:val="sl-SI"/>
-        </w:rPr>
-        <w:t>一歩手前の状態です。アガり牌が手牌に加われば順子が完成し和了となります。アガり牌は</w:t>
-      </w:r>
-      <w:r>
-        <w:rPr>
-          <w:rFonts w:ascii="Arial" w:eastAsia="Times New Roman" w:hAnsi="Arial" w:cs="Arial"/>
-          <w:sz w:val="24"/>
-          <w:szCs w:val="24"/>
-          <w:lang w:val="sl-SI"/>
-        </w:rPr>
-        <w:t>1</w:t>
-      </w:r>
-      <w:r>
-        <w:rPr>
-          <w:rFonts w:ascii="Arial" w:eastAsia="MS Mincho" w:hAnsi="Arial" w:cs="Arial"/>
-          <w:sz w:val="24"/>
-          <w:szCs w:val="24"/>
-          <w:lang w:val="sl-SI"/>
-        </w:rPr>
-        <w:t>種類で最大</w:t>
-      </w:r>
-      <w:r>
-        <w:rPr>
-          <w:rFonts w:ascii="Arial" w:eastAsia="Times New Roman" w:hAnsi="Arial" w:cs="Arial"/>
-          <w:sz w:val="24"/>
-          <w:szCs w:val="24"/>
-          <w:lang w:val="sl-SI"/>
-        </w:rPr>
-        <w:t>4</w:t>
-      </w:r>
-      <w:r>
-        <w:rPr>
-          <w:rFonts w:ascii="Arial" w:eastAsia="MS Mincho" w:hAnsi="Arial" w:cs="Arial"/>
-          <w:sz w:val="24"/>
-          <w:szCs w:val="24"/>
-          <w:lang w:val="sl-SI"/>
-        </w:rPr>
-        <w:t>枚です。この形はスジ読みが通用しません</w:t>
-      </w:r>
-      <w:r>
-        <w:rPr>
-          <w:rFonts w:ascii="MS Gothic" w:eastAsia="Times New Roman" w:hAnsi="MS Gothic" w:cs="MS Gothic"/>
-          <w:sz w:val="24"/>
-          <w:szCs w:val="24"/>
-          <w:lang w:val="sl-SI"/>
-        </w:rPr>
-        <w:t>。</w:t>
-      </w:r>
-    </w:p>
-    <w:p>
-      <w:pPr>
-        <w:spacing w:before="100" w:beforeAutospacing="1" w:after="100" w:afterAutospacing="1" w:line="240" w:lineRule="auto"/>
-        <w:rPr>
-          <w:rFonts w:ascii="Arial" w:eastAsia="Times New Roman" w:hAnsi="Arial" w:cs="Arial"/>
-          <w:sz w:val="24"/>
-          <w:szCs w:val="24"/>
-          <w:lang w:val="sl-SI"/>
-        </w:rPr>
-      </w:pPr>
-      <w:r>
-        <w:rPr>
-          <w:rFonts w:ascii="Arial" w:eastAsia="MS Mincho" w:hAnsi="Arial" w:cs="Arial"/>
-          <w:sz w:val="24"/>
-          <w:szCs w:val="24"/>
-          <w:lang w:val="sl-SI"/>
-        </w:rPr>
-        <w:t>アガり牌はの</w:t>
-      </w:r>
-      <w:r>
-        <w:rPr>
-          <w:rFonts w:ascii="Arial" w:eastAsia="Times New Roman" w:hAnsi="Arial" w:cs="Arial"/>
-          <w:sz w:val="24"/>
-          <w:szCs w:val="24"/>
-          <w:lang w:val="sl-SI"/>
-        </w:rPr>
-        <w:t>1</w:t>
-      </w:r>
-      <w:r>
-        <w:rPr>
-          <w:rFonts w:ascii="Arial" w:eastAsia="MS Mincho" w:hAnsi="Arial" w:cs="Arial"/>
-          <w:sz w:val="24"/>
-          <w:szCs w:val="24"/>
-          <w:lang w:val="sl-SI"/>
-        </w:rPr>
-        <w:t>種類で最大</w:t>
-      </w:r>
-      <w:r>
-        <w:rPr>
-          <w:rFonts w:ascii="Arial" w:eastAsia="Times New Roman" w:hAnsi="Arial" w:cs="Arial"/>
-          <w:sz w:val="24"/>
-          <w:szCs w:val="24"/>
-          <w:lang w:val="sl-SI"/>
-        </w:rPr>
-        <w:t>4</w:t>
-      </w:r>
-      <w:r>
-        <w:rPr>
-          <w:rFonts w:ascii="Arial" w:eastAsia="MS Mincho" w:hAnsi="Arial" w:cs="Arial"/>
-          <w:sz w:val="24"/>
-          <w:szCs w:val="24"/>
-          <w:lang w:val="sl-SI"/>
-        </w:rPr>
-        <w:t>枚あります</w:t>
-      </w:r>
-      <w:r>
-        <w:rPr>
-          <w:rFonts w:ascii="MS Gothic" w:eastAsia="Times New Roman" w:hAnsi="MS Gothic" w:cs="MS Gothic"/>
-          <w:sz w:val="24"/>
-          <w:szCs w:val="24"/>
-          <w:lang w:val="sl-SI"/>
-        </w:rPr>
-        <w:t>。</w:t>
-      </w:r>
-    </w:p>
-    <w:p>
-      <w:pPr>
-        <w:spacing w:before="100" w:beforeAutospacing="1" w:after="100" w:afterAutospacing="1" w:line="240" w:lineRule="auto"/>
-        <w:rPr>
-          <w:rFonts w:ascii="Arial" w:eastAsia="Times New Roman" w:hAnsi="Arial" w:cs="Arial"/>
-          <w:sz w:val="24"/>
-          <w:szCs w:val="24"/>
-          <w:lang w:val="sl-SI"/>
-        </w:rPr>
-      </w:pPr>
-      <w:r>
-        <w:rPr>
-          <w:rFonts w:ascii="Arial" w:eastAsia="MS Mincho" w:hAnsi="Arial" w:cs="Arial"/>
-          <w:sz w:val="24"/>
-          <w:szCs w:val="24"/>
-          <w:lang w:val="sl-SI"/>
-        </w:rPr>
-        <w:t>ペンチャン待ちの詳細は『</w:t>
-      </w:r>
-      <w:hyperlink r:id="rId61" w:history="1">
-        <w:r>
-          <w:rPr>
-            <w:rFonts w:ascii="Arial" w:eastAsia="MS Mincho" w:hAnsi="Arial" w:cs="Arial"/>
-            <w:color w:val="0000FF"/>
-            <w:sz w:val="24"/>
-            <w:szCs w:val="24"/>
-            <w:u w:val="single"/>
-            <w:lang w:val="sl-SI"/>
-          </w:rPr>
-          <w:t>ペンチャン待ちは悪魔の囁き　大胆にさばいてスッキリ麻雀</w:t>
-        </w:r>
-      </w:hyperlink>
-      <w:r>
-        <w:rPr>
-          <w:rFonts w:ascii="Arial" w:eastAsia="MS Mincho" w:hAnsi="Arial" w:cs="Arial"/>
-          <w:sz w:val="24"/>
-          <w:szCs w:val="24"/>
-          <w:lang w:val="sl-SI"/>
-        </w:rPr>
-        <w:t>』をお読み下さい</w:t>
-      </w:r>
-      <w:r>
-        <w:rPr>
-          <w:rFonts w:ascii="MS Gothic" w:eastAsia="Times New Roman" w:hAnsi="MS Gothic" w:cs="MS Gothic"/>
-          <w:sz w:val="24"/>
-          <w:szCs w:val="24"/>
-          <w:lang w:val="sl-SI"/>
-        </w:rPr>
-        <w:t>。</w:t>
+        <w:t>ploščico dodamo naši roki, dokončamo lestvico in s tem zmagamo. Zmagovalna ploščica je ene sorte, preostale ploščice so največ 4.</w:t>
+      </w:r>
+    </w:p>
+    <w:p>
+      <w:pPr>
+        <w:pStyle w:val="Brezrazmikov"/>
+        <w:rPr>
+          <w:lang w:val="sl-SI"/>
+        </w:rPr>
+      </w:pPr>
+      <w:r>
+        <w:rPr>
+          <w:lang w:val="sl-SI"/>
+        </w:rPr>
+        <w:drawing>
+          <wp:inline distT="0" distB="0" distL="0" distR="0" wp14:anchorId="360C429A" wp14:editId="666536E6">
+            <wp:extent cx="4810796" cy="552527"/>
+            <wp:effectExtent l="0" t="0" r="8890" b="0"/>
+            <wp:docPr id="108" name="Slika 108"/>
+            <wp:cNvGraphicFramePr>
+              <a:graphicFrameLocks xmlns:a="http://schemas.openxmlformats.org/drawingml/2006/main" noChangeAspect="1"/>
+            </wp:cNvGraphicFramePr>
+            <a:graphic xmlns:a="http://schemas.openxmlformats.org/drawingml/2006/main">
+              <a:graphicData uri="http://schemas.openxmlformats.org/drawingml/2006/picture">
+                <pic:pic xmlns:pic="http://schemas.openxmlformats.org/drawingml/2006/picture">
+                  <pic:nvPicPr>
+                    <pic:cNvPr id="1" name=""/>
+                    <pic:cNvPicPr/>
+                  </pic:nvPicPr>
+                  <pic:blipFill>
+                    <a:blip r:embed="rId61"/>
+                    <a:stretch>
+                      <a:fillRect/>
+                    </a:stretch>
+                  </pic:blipFill>
+                  <pic:spPr>
+                    <a:xfrm>
+                      <a:off x="0" y="0"/>
+                      <a:ext cx="4810796" cy="552527"/>
+                    </a:xfrm>
+                    <a:prstGeom prst="rect">
+                      <a:avLst/>
+                    </a:prstGeom>
+                  </pic:spPr>
+                </pic:pic>
+              </a:graphicData>
+            </a:graphic>
+          </wp:inline>
+        </w:drawing>
+      </w:r>
+    </w:p>
+    <w:p>
+      <w:pPr>
+        <w:pStyle w:val="Brezrazmikov"/>
+        <w:ind w:left="6480"/>
+        <w:rPr>
+          <w:lang w:val="sl-SI"/>
+        </w:rPr>
+      </w:pPr>
+      <w:r>
+        <w:rPr>
+          <w:lang w:val="sl-SI"/>
+        </w:rPr>
+        <w:t xml:space="preserve">         Čakamo</w:t>
       </w:r>
     </w:p>
     <w:p>
@@ -21390,7 +20761,7 @@
           <w:lang w:val="sl-SI"/>
         </w:rPr>
       </w:pPr>
-      <w:bookmarkStart w:id="51" w:name="_Toc11694259"/>
+      <w:bookmarkStart w:id="50" w:name="_Toc11694259"/>
       <w:r>
         <w:rPr>
           <w:rFonts w:ascii="Arial" w:eastAsia="Times New Roman" w:hAnsi="Arial" w:cs="Arial"/>
@@ -21400,18 +20771,18 @@
           <w:szCs w:val="27"/>
           <w:lang w:val="sl-SI"/>
         </w:rPr>
-        <w:t xml:space="preserve">(4) </w:t>
-      </w:r>
-      <w:r>
-        <w:rPr>
-          <w:rFonts w:ascii="Arial" w:eastAsia="MS Mincho" w:hAnsi="Arial" w:cs="Arial"/>
+        <w:t xml:space="preserve"> </w:t>
+      </w:r>
+      <w:r>
+        <w:rPr>
+          <w:rFonts w:ascii="Arial" w:eastAsia="Times New Roman" w:hAnsi="Arial" w:cs="Arial"/>
           <w:b/>
           <w:bCs/>
           <w:sz w:val="27"/>
           <w:szCs w:val="27"/>
           <w:lang w:val="sl-SI"/>
         </w:rPr>
-        <w:t>カンチャン待ち</w:t>
+        <w:t xml:space="preserve">(4) </w:t>
       </w:r>
       <w:r>
         <w:rPr>
@@ -21422,31 +20793,9 @@
           <w:szCs w:val="27"/>
           <w:lang w:val="sl-SI"/>
         </w:rPr>
-        <w:t>(</w:t>
-      </w:r>
-      <w:r>
-        <w:rPr>
-          <w:rFonts w:ascii="Arial" w:eastAsia="MS Mincho" w:hAnsi="Arial" w:cs="Arial"/>
-          <w:b/>
-          <w:bCs/>
-          <w:sz w:val="27"/>
-          <w:szCs w:val="27"/>
-          <w:lang w:val="sl-SI"/>
-        </w:rPr>
-        <w:t>嵌張待ち</w:t>
-      </w:r>
-      <w:r>
-        <w:rPr>
-          <w:rFonts w:ascii="Arial" w:eastAsia="Times New Roman" w:hAnsi="Arial" w:cs="Arial"/>
-          <w:b/>
-          <w:bCs/>
-          <w:sz w:val="27"/>
-          <w:szCs w:val="27"/>
-          <w:lang w:val="sl-SI"/>
-        </w:rPr>
-        <w:t>)</w:t>
-      </w:r>
-      <w:bookmarkEnd w:id="51"/>
+        <w:t>Kančan način čakanja</w:t>
+      </w:r>
+      <w:bookmarkEnd w:id="50"/>
     </w:p>
     <w:p>
       <w:pPr>
@@ -21464,21 +20813,39 @@
       </w:pPr>
       <w:r>
         <w:rPr>
-          <w:rFonts w:ascii="Arial" w:eastAsia="MS Mincho" w:hAnsi="Arial" w:cs="Arial"/>
-          <w:sz w:val="24"/>
-          <w:szCs w:val="24"/>
-          <w:lang w:val="sl-SI"/>
-        </w:rPr>
-        <w:t>未完成順子の真ん中の牌を待</w:t>
-      </w:r>
-      <w:r>
-        <w:rPr>
-          <w:rFonts w:ascii="MS Gothic" w:eastAsia="Times New Roman" w:hAnsi="MS Gothic" w:cs="MS Gothic"/>
-          <w:sz w:val="24"/>
-          <w:szCs w:val="24"/>
-          <w:lang w:val="sl-SI"/>
-        </w:rPr>
-        <w:t>つ</w:t>
+          <w:rFonts w:ascii="Arial" w:eastAsia="MS Mincho" w:hAnsi="Arial" w:cs="Arial" w:hint="eastAsia"/>
+          <w:sz w:val="24"/>
+          <w:szCs w:val="24"/>
+          <w:lang w:val="sl-SI"/>
+        </w:rPr>
+        <w:t>Nepopolna lestvica</w:t>
+      </w:r>
+      <w:r>
+        <w:rPr>
+          <w:rFonts w:ascii="Arial" w:eastAsia="MS Mincho" w:hAnsi="Arial" w:cs="Arial"/>
+          <w:sz w:val="24"/>
+          <w:szCs w:val="24"/>
+          <w:lang w:val="sl-SI"/>
+        </w:rPr>
+        <w:t xml:space="preserve">, čakamo </w:t>
+      </w:r>
+      <w:r>
+        <w:rPr>
+          <w:rFonts w:ascii="Arial" w:eastAsia="MS Mincho" w:hAnsi="Arial" w:cs="Arial"/>
+          <w:sz w:val="24"/>
+          <w:szCs w:val="24"/>
+          <w:lang w:val="sl-SI"/>
+        </w:rPr>
+        <w:t>sredinsko</w:t>
+      </w:r>
+      <w:r>
+        <w:rPr>
+          <w:rFonts w:ascii="Arial" w:eastAsia="MS Mincho" w:hAnsi="Arial" w:cs="Arial"/>
+          <w:sz w:val="24"/>
+          <w:szCs w:val="24"/>
+          <w:lang w:val="sl-SI"/>
+        </w:rPr>
+        <w:t xml:space="preserve"> ploščico</w:t>
       </w:r>
     </w:p>
     <w:p>
@@ -21497,337 +20864,105 @@
       </w:pPr>
       <w:r>
         <w:rPr>
-          <w:rFonts w:ascii="Arial" w:eastAsia="MS Mincho" w:hAnsi="Arial" w:cs="Arial"/>
-          <w:sz w:val="24"/>
-          <w:szCs w:val="24"/>
-          <w:lang w:val="sl-SI"/>
-        </w:rPr>
-        <w:t>アガり牌は</w:t>
-      </w:r>
-      <w:r>
-        <w:rPr>
-          <w:rFonts w:ascii="Arial" w:eastAsia="Times New Roman" w:hAnsi="Arial" w:cs="Arial"/>
-          <w:sz w:val="24"/>
-          <w:szCs w:val="24"/>
-          <w:lang w:val="sl-SI"/>
-        </w:rPr>
-        <w:t>1</w:t>
-      </w:r>
-      <w:r>
-        <w:rPr>
-          <w:rFonts w:ascii="Arial" w:eastAsia="MS Mincho" w:hAnsi="Arial" w:cs="Arial"/>
-          <w:sz w:val="24"/>
-          <w:szCs w:val="24"/>
-          <w:lang w:val="sl-SI"/>
-        </w:rPr>
-        <w:t>種類で最大</w:t>
-      </w:r>
-      <w:r>
-        <w:rPr>
-          <w:rFonts w:ascii="Arial" w:eastAsia="Times New Roman" w:hAnsi="Arial" w:cs="Arial"/>
-          <w:sz w:val="24"/>
-          <w:szCs w:val="24"/>
-          <w:lang w:val="sl-SI"/>
-        </w:rPr>
-        <w:t>4</w:t>
-      </w:r>
-      <w:r>
-        <w:rPr>
-          <w:rFonts w:ascii="MS Gothic" w:eastAsia="Times New Roman" w:hAnsi="MS Gothic" w:cs="MS Gothic"/>
-          <w:sz w:val="24"/>
-          <w:szCs w:val="24"/>
-          <w:lang w:val="sl-SI"/>
-        </w:rPr>
-        <w:t>枚</w:t>
-      </w:r>
-    </w:p>
-    <w:p>
-      <w:pPr>
-        <w:numPr>
-          <w:ilvl w:val="0"/>
-          <w:numId w:val="12"/>
-        </w:numPr>
+          <w:rFonts w:ascii="Arial" w:eastAsia="MS Mincho" w:hAnsi="Arial" w:cs="Arial" w:hint="eastAsia"/>
+          <w:sz w:val="24"/>
+          <w:szCs w:val="24"/>
+          <w:lang w:val="sl-SI"/>
+        </w:rPr>
+        <w:t>Ploščica za končanje je ene sorte</w:t>
+      </w:r>
+      <w:r>
+        <w:rPr>
+          <w:rFonts w:ascii="Arial" w:eastAsia="MS Mincho" w:hAnsi="Arial" w:cs="Arial"/>
+          <w:sz w:val="24"/>
+          <w:szCs w:val="24"/>
+          <w:lang w:val="sl-SI"/>
+        </w:rPr>
+        <w:t>, preostale ploščice so največ 4</w:t>
+      </w:r>
+    </w:p>
+    <w:p>
+      <w:pPr>
         <w:spacing w:before="100" w:beforeAutospacing="1" w:after="100" w:afterAutospacing="1" w:line="240" w:lineRule="auto"/>
-        <w:rPr>
-          <w:rFonts w:ascii="Arial" w:eastAsia="Times New Roman" w:hAnsi="Arial" w:cs="Arial"/>
-          <w:sz w:val="24"/>
-          <w:szCs w:val="24"/>
-          <w:lang w:val="sl-SI"/>
-        </w:rPr>
-      </w:pPr>
-      <w:r>
-        <w:rPr>
-          <w:rFonts w:ascii="Arial" w:eastAsia="MS Mincho" w:hAnsi="Arial" w:cs="Arial"/>
-          <w:sz w:val="24"/>
-          <w:szCs w:val="24"/>
-          <w:lang w:val="sl-SI"/>
-        </w:rPr>
-        <w:t>スジ読みが通用しな</w:t>
-      </w:r>
-      <w:r>
-        <w:rPr>
-          <w:rFonts w:ascii="MS Gothic" w:eastAsia="Times New Roman" w:hAnsi="MS Gothic" w:cs="MS Gothic"/>
-          <w:sz w:val="24"/>
-          <w:szCs w:val="24"/>
-          <w:lang w:val="sl-SI"/>
-        </w:rPr>
-        <w:t>い</w:t>
-      </w:r>
-    </w:p>
-    <w:p>
-      <w:pPr>
-        <w:spacing w:before="100" w:beforeAutospacing="1" w:after="100" w:afterAutospacing="1" w:line="240" w:lineRule="auto"/>
-        <w:rPr>
-          <w:rFonts w:ascii="Arial" w:eastAsia="Times New Roman" w:hAnsi="Arial" w:cs="Arial"/>
-          <w:sz w:val="24"/>
-          <w:szCs w:val="24"/>
-          <w:lang w:val="sl-SI"/>
-        </w:rPr>
-      </w:pPr>
-      <w:r>
-        <w:rPr>
-          <w:rFonts w:ascii="Arial" w:eastAsia="MS Mincho" w:hAnsi="Arial" w:cs="Arial"/>
-          <w:sz w:val="24"/>
-          <w:szCs w:val="24"/>
-          <w:lang w:val="sl-SI"/>
-        </w:rPr>
-        <w:t>カンチャン待ちはテンパイの際、メンツの</w:t>
-      </w:r>
-      <w:r>
-        <w:rPr>
-          <w:rFonts w:ascii="Arial" w:eastAsia="Times New Roman" w:hAnsi="Arial" w:cs="Arial"/>
-          <w:sz w:val="24"/>
-          <w:szCs w:val="24"/>
-          <w:lang w:val="sl-SI"/>
-        </w:rPr>
-        <w:t>1</w:t>
-      </w:r>
-      <w:r>
-        <w:rPr>
-          <w:rFonts w:ascii="Arial" w:eastAsia="MS Mincho" w:hAnsi="Arial" w:cs="Arial"/>
-          <w:sz w:val="24"/>
-          <w:szCs w:val="24"/>
-          <w:lang w:val="sl-SI"/>
-        </w:rPr>
-        <w:t>つが完成していない状態で、そのメンツが</w:t>
-      </w:r>
-      <w:r>
-        <w:rPr>
-          <w:rFonts w:ascii="Arial" w:eastAsia="Times New Roman" w:hAnsi="Arial" w:cs="Arial"/>
-          <w:sz w:val="24"/>
-          <w:szCs w:val="24"/>
-          <w:lang w:val="sl-SI"/>
-        </w:rPr>
-        <w:t>[ 1 3 ]</w:t>
-      </w:r>
-      <w:r>
-        <w:rPr>
-          <w:rFonts w:ascii="Arial" w:eastAsia="MS Mincho" w:hAnsi="Arial" w:cs="Arial"/>
-          <w:sz w:val="24"/>
-          <w:szCs w:val="24"/>
-          <w:lang w:val="sl-SI"/>
-        </w:rPr>
-        <w:t>の</w:t>
-      </w:r>
-      <w:r>
-        <w:rPr>
-          <w:rFonts w:ascii="Arial" w:eastAsia="Times New Roman" w:hAnsi="Arial" w:cs="Arial"/>
-          <w:sz w:val="24"/>
-          <w:szCs w:val="24"/>
-          <w:lang w:val="sl-SI"/>
-        </w:rPr>
-        <w:t>[ 2 ]</w:t>
-      </w:r>
-      <w:r>
-        <w:rPr>
-          <w:rFonts w:ascii="Arial" w:eastAsia="MS Mincho" w:hAnsi="Arial" w:cs="Arial"/>
-          <w:sz w:val="24"/>
-          <w:szCs w:val="24"/>
-          <w:lang w:val="sl-SI"/>
-        </w:rPr>
-        <w:t>待ちや</w:t>
-      </w:r>
-      <w:r>
-        <w:rPr>
-          <w:rFonts w:ascii="Arial" w:eastAsia="Times New Roman" w:hAnsi="Arial" w:cs="Arial"/>
-          <w:sz w:val="24"/>
-          <w:szCs w:val="24"/>
-          <w:lang w:val="sl-SI"/>
-        </w:rPr>
-        <w:t>[ 6 8 ]</w:t>
-      </w:r>
-      <w:r>
-        <w:rPr>
-          <w:rFonts w:ascii="Arial" w:eastAsia="MS Mincho" w:hAnsi="Arial" w:cs="Arial"/>
-          <w:sz w:val="24"/>
-          <w:szCs w:val="24"/>
-          <w:lang w:val="sl-SI"/>
-        </w:rPr>
-        <w:t>での</w:t>
-      </w:r>
-      <w:r>
-        <w:rPr>
-          <w:rFonts w:ascii="Arial" w:eastAsia="Times New Roman" w:hAnsi="Arial" w:cs="Arial"/>
-          <w:sz w:val="24"/>
-          <w:szCs w:val="24"/>
-          <w:lang w:val="sl-SI"/>
-        </w:rPr>
-        <w:t>[ 7 ]</w:t>
-      </w:r>
-      <w:r>
-        <w:rPr>
-          <w:rFonts w:ascii="Arial" w:eastAsia="MS Mincho" w:hAnsi="Arial" w:cs="Arial"/>
-          <w:sz w:val="24"/>
-          <w:szCs w:val="24"/>
-          <w:lang w:val="sl-SI"/>
-        </w:rPr>
-        <w:t>待ちなど、真ん中の数字がない順子</w:t>
-      </w:r>
-      <w:r>
-        <w:rPr>
-          <w:rFonts w:ascii="Arial" w:eastAsia="Times New Roman" w:hAnsi="Arial" w:cs="Arial"/>
-          <w:sz w:val="24"/>
-          <w:szCs w:val="24"/>
-          <w:lang w:val="sl-SI"/>
-        </w:rPr>
-        <w:t>(</w:t>
-      </w:r>
-      <w:r>
-        <w:rPr>
-          <w:rFonts w:ascii="Arial" w:eastAsia="MS Mincho" w:hAnsi="Arial" w:cs="Arial"/>
-          <w:sz w:val="24"/>
-          <w:szCs w:val="24"/>
-          <w:lang w:val="sl-SI"/>
-        </w:rPr>
-        <w:t>シュンツ</w:t>
-      </w:r>
-      <w:r>
-        <w:rPr>
-          <w:rFonts w:ascii="Arial" w:eastAsia="Times New Roman" w:hAnsi="Arial" w:cs="Arial"/>
-          <w:sz w:val="24"/>
-          <w:szCs w:val="24"/>
-          <w:lang w:val="sl-SI"/>
-        </w:rPr>
-        <w:t>)</w:t>
-      </w:r>
-      <w:r>
-        <w:rPr>
-          <w:rFonts w:ascii="Arial" w:eastAsia="MS Mincho" w:hAnsi="Arial" w:cs="Arial"/>
-          <w:sz w:val="24"/>
-          <w:szCs w:val="24"/>
-          <w:lang w:val="sl-SI"/>
-        </w:rPr>
-        <w:t>一歩手前の状態です。アガり牌が手牌に加われば順子が完成し和了となります。アガり牌は</w:t>
-      </w:r>
-      <w:r>
-        <w:rPr>
-          <w:rFonts w:ascii="Arial" w:eastAsia="Times New Roman" w:hAnsi="Arial" w:cs="Arial"/>
-          <w:sz w:val="24"/>
-          <w:szCs w:val="24"/>
-          <w:lang w:val="sl-SI"/>
-        </w:rPr>
-        <w:t>1</w:t>
-      </w:r>
-      <w:r>
-        <w:rPr>
-          <w:rFonts w:ascii="Arial" w:eastAsia="MS Mincho" w:hAnsi="Arial" w:cs="Arial"/>
-          <w:sz w:val="24"/>
-          <w:szCs w:val="24"/>
-          <w:lang w:val="sl-SI"/>
-        </w:rPr>
-        <w:t>種類で最大</w:t>
-      </w:r>
-      <w:r>
-        <w:rPr>
-          <w:rFonts w:ascii="Arial" w:eastAsia="Times New Roman" w:hAnsi="Arial" w:cs="Arial"/>
-          <w:sz w:val="24"/>
-          <w:szCs w:val="24"/>
-          <w:lang w:val="sl-SI"/>
-        </w:rPr>
-        <w:t>4</w:t>
-      </w:r>
-      <w:r>
-        <w:rPr>
-          <w:rFonts w:ascii="Arial" w:eastAsia="MS Mincho" w:hAnsi="Arial" w:cs="Arial"/>
-          <w:sz w:val="24"/>
-          <w:szCs w:val="24"/>
-          <w:lang w:val="sl-SI"/>
-        </w:rPr>
-        <w:t>枚です。この形はスジ読みが通用しません</w:t>
-      </w:r>
-      <w:r>
-        <w:rPr>
-          <w:rFonts w:ascii="MS Gothic" w:eastAsia="Times New Roman" w:hAnsi="MS Gothic" w:cs="MS Gothic"/>
-          <w:sz w:val="24"/>
-          <w:szCs w:val="24"/>
-          <w:lang w:val="sl-SI"/>
-        </w:rPr>
-        <w:t>。</w:t>
-      </w:r>
-    </w:p>
-    <w:p>
-      <w:pPr>
-        <w:spacing w:before="100" w:beforeAutospacing="1" w:after="100" w:afterAutospacing="1" w:line="240" w:lineRule="auto"/>
-        <w:rPr>
-          <w:rFonts w:ascii="Arial" w:eastAsia="Times New Roman" w:hAnsi="Arial" w:cs="Arial"/>
-          <w:sz w:val="24"/>
-          <w:szCs w:val="24"/>
-          <w:lang w:val="sl-SI"/>
-        </w:rPr>
-      </w:pPr>
-      <w:r>
-        <w:rPr>
-          <w:rFonts w:ascii="Arial" w:eastAsia="MS Mincho" w:hAnsi="Arial" w:cs="Arial"/>
-          <w:sz w:val="24"/>
-          <w:szCs w:val="24"/>
-          <w:lang w:val="sl-SI"/>
-        </w:rPr>
-        <w:t>アガり牌はの</w:t>
-      </w:r>
-      <w:r>
-        <w:rPr>
-          <w:rFonts w:ascii="Arial" w:eastAsia="Times New Roman" w:hAnsi="Arial" w:cs="Arial"/>
-          <w:sz w:val="24"/>
-          <w:szCs w:val="24"/>
-          <w:lang w:val="sl-SI"/>
-        </w:rPr>
-        <w:t>1</w:t>
-      </w:r>
-      <w:r>
-        <w:rPr>
-          <w:rFonts w:ascii="Arial" w:eastAsia="MS Mincho" w:hAnsi="Arial" w:cs="Arial"/>
-          <w:sz w:val="24"/>
-          <w:szCs w:val="24"/>
-          <w:lang w:val="sl-SI"/>
-        </w:rPr>
-        <w:t>種類で最大</w:t>
-      </w:r>
-      <w:r>
-        <w:rPr>
-          <w:rFonts w:ascii="Arial" w:eastAsia="Times New Roman" w:hAnsi="Arial" w:cs="Arial"/>
-          <w:sz w:val="24"/>
-          <w:szCs w:val="24"/>
-          <w:lang w:val="sl-SI"/>
-        </w:rPr>
-        <w:t>4</w:t>
-      </w:r>
-      <w:r>
-        <w:rPr>
-          <w:rFonts w:ascii="Arial" w:eastAsia="MS Mincho" w:hAnsi="Arial" w:cs="Arial"/>
-          <w:sz w:val="24"/>
-          <w:szCs w:val="24"/>
-          <w:lang w:val="sl-SI"/>
-        </w:rPr>
-        <w:t>枚あります</w:t>
-      </w:r>
-      <w:r>
-        <w:rPr>
-          <w:rFonts w:ascii="MS Gothic" w:eastAsia="Times New Roman" w:hAnsi="MS Gothic" w:cs="MS Gothic"/>
-          <w:sz w:val="24"/>
-          <w:szCs w:val="24"/>
-          <w:lang w:val="sl-SI"/>
-        </w:rPr>
-        <w:t>。</w:t>
+        <w:jc w:val="both"/>
+        <w:rPr>
+          <w:rFonts w:ascii="Arial" w:eastAsia="MS Mincho" w:hAnsi="Arial" w:cs="Arial"/>
+          <w:sz w:val="24"/>
+          <w:szCs w:val="24"/>
+          <w:lang w:val="sl-SI"/>
+        </w:rPr>
+      </w:pPr>
+      <w:r>
+        <w:rPr>
+          <w:rFonts w:ascii="Arial" w:eastAsia="MS Mincho" w:hAnsi="Arial" w:cs="Arial"/>
+          <w:sz w:val="24"/>
+          <w:szCs w:val="24"/>
+          <w:lang w:val="sl-SI"/>
+        </w:rPr>
+        <w:t>Kančan način čakanja je takrat, ko smo v tenpaju, do končanja pa nam manjka 1 ploščica v tem kompletu. Komplet mora biti nujno lestvica, čakajoča ploščica pa je sredina lestvice. Npr. imamo [1 3], čakamo [2] ali imamo [6 8], čakamo [7]. Veljajo samo številske ploščice. Ko zmagovalno ploščico dodamo naši roki, dokončamo lestvico in s tem zmagamo. Zmagovalna ploščica je ene sorte, preostale ploščice so največ 4.</w:t>
+      </w:r>
+    </w:p>
+    <w:p>
+      <w:pPr>
+        <w:pStyle w:val="Brezrazmikov"/>
+        <w:rPr>
+          <w:lang w:val="sl-SI"/>
+        </w:rPr>
+      </w:pPr>
+      <w:r>
+        <w:rPr>
+          <w:lang w:val="sl-SI"/>
+        </w:rPr>
+        <w:drawing>
+          <wp:inline distT="0" distB="0" distL="0" distR="0" wp14:anchorId="098B2827" wp14:editId="0EA8E65D">
+            <wp:extent cx="4810796" cy="552527"/>
+            <wp:effectExtent l="0" t="0" r="8890" b="0"/>
+            <wp:docPr id="109" name="Slika 109"/>
+            <wp:cNvGraphicFramePr>
+              <a:graphicFrameLocks xmlns:a="http://schemas.openxmlformats.org/drawingml/2006/main" noChangeAspect="1"/>
+            </wp:cNvGraphicFramePr>
+            <a:graphic xmlns:a="http://schemas.openxmlformats.org/drawingml/2006/main">
+              <a:graphicData uri="http://schemas.openxmlformats.org/drawingml/2006/picture">
+                <pic:pic xmlns:pic="http://schemas.openxmlformats.org/drawingml/2006/picture">
+                  <pic:nvPicPr>
+                    <pic:cNvPr id="1" name=""/>
+                    <pic:cNvPicPr/>
+                  </pic:nvPicPr>
+                  <pic:blipFill>
+                    <a:blip r:embed="rId62"/>
+                    <a:stretch>
+                      <a:fillRect/>
+                    </a:stretch>
+                  </pic:blipFill>
+                  <pic:spPr>
+                    <a:xfrm>
+                      <a:off x="0" y="0"/>
+                      <a:ext cx="4810796" cy="552527"/>
+                    </a:xfrm>
+                    <a:prstGeom prst="rect">
+                      <a:avLst/>
+                    </a:prstGeom>
+                  </pic:spPr>
+                </pic:pic>
+              </a:graphicData>
+            </a:graphic>
+          </wp:inline>
+        </w:drawing>
+      </w:r>
+    </w:p>
+    <w:p>
+      <w:pPr>
+        <w:pStyle w:val="Brezrazmikov"/>
+        <w:ind w:left="5760" w:firstLine="720"/>
+        <w:rPr>
+          <w:lang w:val="sl-SI"/>
+        </w:rPr>
+      </w:pPr>
+      <w:r>
+        <w:rPr>
+          <w:lang w:val="sl-SI"/>
+        </w:rPr>
+        <w:t xml:space="preserve">          Čakamo</w:t>
       </w:r>
     </w:p>
     <w:p>
@@ -21843,7 +20978,9 @@
           <w:lang w:val="sl-SI"/>
         </w:rPr>
       </w:pPr>
-      <w:bookmarkStart w:id="52" w:name="_Toc11694260"/>
+      <w:bookmarkStart w:id="51" w:name="_Toc11694260"/>
+      <w:bookmarkStart w:id="52" w:name="_GoBack"/>
+      <w:bookmarkEnd w:id="52"/>
       <w:r>
         <w:rPr>
           <w:rFonts w:ascii="Arial" w:eastAsia="Times New Roman" w:hAnsi="Arial" w:cs="Arial"/>
@@ -21899,7 +21036,7 @@
         </w:rPr>
         <w:t>)</w:t>
       </w:r>
-      <w:bookmarkEnd w:id="52"/>
+      <w:bookmarkEnd w:id="51"/>
     </w:p>
     <w:p>
       <w:pPr>
@@ -22534,7 +21671,6 @@
           <w:szCs w:val="24"/>
           <w:lang w:val="sl-SI"/>
         </w:rPr>
-        <w:lastRenderedPageBreak/>
         <w:t>アガり牌</w:t>
       </w:r>
       <w:r>
@@ -22595,6 +21731,7 @@
           <w:szCs w:val="24"/>
           <w:lang w:val="sl-SI"/>
         </w:rPr>
+        <w:lastRenderedPageBreak/>
         <w:t>スジ読みが通用しな</w:t>
       </w:r>
       <w:r>
@@ -24888,7 +24025,7 @@
                     </pic:cNvPicPr>
                   </pic:nvPicPr>
                   <pic:blipFill>
-                    <a:blip r:embed="rId62">
+                    <a:blip r:embed="rId63">
                       <a:extLst>
                         <a:ext uri="{28A0092B-C50C-407E-A947-70E740481C1C}">
                           <a14:useLocalDpi xmlns:a14="http://schemas.microsoft.com/office/drawing/2010/main" val="0"/>
@@ -25515,7 +24652,7 @@
                     </pic:cNvPicPr>
                   </pic:nvPicPr>
                   <pic:blipFill>
-                    <a:blip r:embed="rId63">
+                    <a:blip r:embed="rId64">
                       <a:extLst>
                         <a:ext uri="{28A0092B-C50C-407E-A947-70E740481C1C}">
                           <a14:useLocalDpi xmlns:a14="http://schemas.microsoft.com/office/drawing/2010/main" val="0"/>
@@ -25797,7 +24934,7 @@
         </w:rPr>
         <w:t>ドラについて詳しい内容は『</w:t>
       </w:r>
-      <w:hyperlink r:id="rId64" w:history="1">
+      <w:hyperlink r:id="rId65" w:history="1">
         <w:r>
           <w:rPr>
             <w:rFonts w:ascii="Arial" w:eastAsia="MS Mincho" w:hAnsi="Arial" w:cs="Arial"/>
@@ -27681,7 +26818,7 @@
                     </pic:cNvPicPr>
                   </pic:nvPicPr>
                   <pic:blipFill>
-                    <a:blip r:embed="rId65">
+                    <a:blip r:embed="rId66">
                       <a:extLst>
                         <a:ext uri="{28A0092B-C50C-407E-A947-70E740481C1C}">
                           <a14:useLocalDpi xmlns:a14="http://schemas.microsoft.com/office/drawing/2010/main" val="0"/>
@@ -27931,7 +27068,7 @@
                     </pic:cNvPicPr>
                   </pic:nvPicPr>
                   <pic:blipFill>
-                    <a:blip r:embed="rId66">
+                    <a:blip r:embed="rId67">
                       <a:extLst>
                         <a:ext uri="{28A0092B-C50C-407E-A947-70E740481C1C}">
                           <a14:useLocalDpi xmlns:a14="http://schemas.microsoft.com/office/drawing/2010/main" val="0"/>
@@ -27987,7 +27124,7 @@
                     </pic:cNvPicPr>
                   </pic:nvPicPr>
                   <pic:blipFill>
-                    <a:blip r:embed="rId67">
+                    <a:blip r:embed="rId68">
                       <a:extLst>
                         <a:ext uri="{28A0092B-C50C-407E-A947-70E740481C1C}">
                           <a14:useLocalDpi xmlns:a14="http://schemas.microsoft.com/office/drawing/2010/main" val="0"/>
@@ -28043,7 +27180,7 @@
                     </pic:cNvPicPr>
                   </pic:nvPicPr>
                   <pic:blipFill>
-                    <a:blip r:embed="rId67">
+                    <a:blip r:embed="rId68">
                       <a:extLst>
                         <a:ext uri="{28A0092B-C50C-407E-A947-70E740481C1C}">
                           <a14:useLocalDpi xmlns:a14="http://schemas.microsoft.com/office/drawing/2010/main" val="0"/>
@@ -28155,7 +27292,7 @@
                     </pic:cNvPicPr>
                   </pic:nvPicPr>
                   <pic:blipFill>
-                    <a:blip r:embed="rId67">
+                    <a:blip r:embed="rId68">
                       <a:extLst>
                         <a:ext uri="{28A0092B-C50C-407E-A947-70E740481C1C}">
                           <a14:useLocalDpi xmlns:a14="http://schemas.microsoft.com/office/drawing/2010/main" val="0"/>
@@ -28211,7 +27348,7 @@
                     </pic:cNvPicPr>
                   </pic:nvPicPr>
                   <pic:blipFill>
-                    <a:blip r:embed="rId66">
+                    <a:blip r:embed="rId67">
                       <a:extLst>
                         <a:ext uri="{28A0092B-C50C-407E-A947-70E740481C1C}">
                           <a14:useLocalDpi xmlns:a14="http://schemas.microsoft.com/office/drawing/2010/main" val="0"/>
@@ -28267,7 +27404,7 @@
                     </pic:cNvPicPr>
                   </pic:nvPicPr>
                   <pic:blipFill>
-                    <a:blip r:embed="rId67">
+                    <a:blip r:embed="rId68">
                       <a:extLst>
                         <a:ext uri="{28A0092B-C50C-407E-A947-70E740481C1C}">
                           <a14:useLocalDpi xmlns:a14="http://schemas.microsoft.com/office/drawing/2010/main" val="0"/>
@@ -28379,7 +27516,7 @@
                     </pic:cNvPicPr>
                   </pic:nvPicPr>
                   <pic:blipFill>
-                    <a:blip r:embed="rId67">
+                    <a:blip r:embed="rId68">
                       <a:extLst>
                         <a:ext uri="{28A0092B-C50C-407E-A947-70E740481C1C}">
                           <a14:useLocalDpi xmlns:a14="http://schemas.microsoft.com/office/drawing/2010/main" val="0"/>
@@ -28435,7 +27572,7 @@
                     </pic:cNvPicPr>
                   </pic:nvPicPr>
                   <pic:blipFill>
-                    <a:blip r:embed="rId67">
+                    <a:blip r:embed="rId68">
                       <a:extLst>
                         <a:ext uri="{28A0092B-C50C-407E-A947-70E740481C1C}">
                           <a14:useLocalDpi xmlns:a14="http://schemas.microsoft.com/office/drawing/2010/main" val="0"/>
@@ -28491,7 +27628,7 @@
                     </pic:cNvPicPr>
                   </pic:nvPicPr>
                   <pic:blipFill>
-                    <a:blip r:embed="rId66">
+                    <a:blip r:embed="rId67">
                       <a:extLst>
                         <a:ext uri="{28A0092B-C50C-407E-A947-70E740481C1C}">
                           <a14:useLocalDpi xmlns:a14="http://schemas.microsoft.com/office/drawing/2010/main" val="0"/>
@@ -29978,7 +29115,7 @@
         </w:rPr>
         <w:t>の詳細については、「</w:t>
       </w:r>
-      <w:hyperlink r:id="rId68" w:history="1">
+      <w:hyperlink r:id="rId69" w:history="1">
         <w:r>
           <w:rPr>
             <w:rFonts w:ascii="Arial" w:eastAsia="MS Mincho" w:hAnsi="Arial" w:cs="Arial"/>
@@ -31054,7 +30191,7 @@
                     </pic:cNvPicPr>
                   </pic:nvPicPr>
                   <pic:blipFill>
-                    <a:blip r:embed="rId65">
+                    <a:blip r:embed="rId66">
                       <a:extLst>
                         <a:ext uri="{28A0092B-C50C-407E-A947-70E740481C1C}">
                           <a14:useLocalDpi xmlns:a14="http://schemas.microsoft.com/office/drawing/2010/main" val="0"/>
@@ -31163,62 +30300,6 @@
                 <pic:pic xmlns:pic="http://schemas.openxmlformats.org/drawingml/2006/picture">
                   <pic:nvPicPr>
                     <pic:cNvPr id="0" name="Picture 37" descr="1萬"/>
-                    <pic:cNvPicPr>
-                      <a:picLocks noChangeAspect="1" noChangeArrowheads="1"/>
-                    </pic:cNvPicPr>
-                  </pic:nvPicPr>
-                  <pic:blipFill>
-                    <a:blip r:embed="rId69">
-                      <a:extLst>
-                        <a:ext uri="{28A0092B-C50C-407E-A947-70E740481C1C}">
-                          <a14:useLocalDpi xmlns:a14="http://schemas.microsoft.com/office/drawing/2010/main" val="0"/>
-                        </a:ext>
-                      </a:extLst>
-                    </a:blip>
-                    <a:srcRect/>
-                    <a:stretch>
-                      <a:fillRect/>
-                    </a:stretch>
-                  </pic:blipFill>
-                  <pic:spPr bwMode="auto">
-                    <a:xfrm>
-                      <a:off x="0" y="0"/>
-                      <a:ext cx="302260" cy="485140"/>
-                    </a:xfrm>
-                    <a:prstGeom prst="rect">
-                      <a:avLst/>
-                    </a:prstGeom>
-                    <a:noFill/>
-                    <a:ln>
-                      <a:noFill/>
-                    </a:ln>
-                  </pic:spPr>
-                </pic:pic>
-              </a:graphicData>
-            </a:graphic>
-          </wp:inline>
-        </w:drawing>
-      </w:r>
-      <w:r>
-        <w:rPr>
-          <w:rFonts w:ascii="Arial" w:eastAsia="Times New Roman" w:hAnsi="Arial" w:cs="Arial"/>
-          <w:noProof/>
-          <w:sz w:val="24"/>
-          <w:szCs w:val="24"/>
-        </w:rPr>
-        <w:drawing>
-          <wp:inline distT="0" distB="0" distL="0" distR="0">
-            <wp:extent cx="302260" cy="485140"/>
-            <wp:effectExtent l="0" t="0" r="2540" b="0"/>
-            <wp:docPr id="23" name="Picture 23" descr="3萬"/>
-            <wp:cNvGraphicFramePr>
-              <a:graphicFrameLocks xmlns:a="http://schemas.openxmlformats.org/drawingml/2006/main" noChangeAspect="1"/>
-            </wp:cNvGraphicFramePr>
-            <a:graphic xmlns:a="http://schemas.openxmlformats.org/drawingml/2006/main">
-              <a:graphicData uri="http://schemas.openxmlformats.org/drawingml/2006/picture">
-                <pic:pic xmlns:pic="http://schemas.openxmlformats.org/drawingml/2006/picture">
-                  <pic:nvPicPr>
-                    <pic:cNvPr id="0" name="Picture 38" descr="3萬"/>
                     <pic:cNvPicPr>
                       <a:picLocks noChangeAspect="1" noChangeArrowheads="1"/>
                     </pic:cNvPicPr>
@@ -31258,6 +30339,62 @@
       <w:r>
         <w:rPr>
           <w:rFonts w:ascii="Arial" w:eastAsia="Times New Roman" w:hAnsi="Arial" w:cs="Arial"/>
+          <w:noProof/>
+          <w:sz w:val="24"/>
+          <w:szCs w:val="24"/>
+        </w:rPr>
+        <w:drawing>
+          <wp:inline distT="0" distB="0" distL="0" distR="0">
+            <wp:extent cx="302260" cy="485140"/>
+            <wp:effectExtent l="0" t="0" r="2540" b="0"/>
+            <wp:docPr id="23" name="Picture 23" descr="3萬"/>
+            <wp:cNvGraphicFramePr>
+              <a:graphicFrameLocks xmlns:a="http://schemas.openxmlformats.org/drawingml/2006/main" noChangeAspect="1"/>
+            </wp:cNvGraphicFramePr>
+            <a:graphic xmlns:a="http://schemas.openxmlformats.org/drawingml/2006/main">
+              <a:graphicData uri="http://schemas.openxmlformats.org/drawingml/2006/picture">
+                <pic:pic xmlns:pic="http://schemas.openxmlformats.org/drawingml/2006/picture">
+                  <pic:nvPicPr>
+                    <pic:cNvPr id="0" name="Picture 38" descr="3萬"/>
+                    <pic:cNvPicPr>
+                      <a:picLocks noChangeAspect="1" noChangeArrowheads="1"/>
+                    </pic:cNvPicPr>
+                  </pic:nvPicPr>
+                  <pic:blipFill>
+                    <a:blip r:embed="rId71">
+                      <a:extLst>
+                        <a:ext uri="{28A0092B-C50C-407E-A947-70E740481C1C}">
+                          <a14:useLocalDpi xmlns:a14="http://schemas.microsoft.com/office/drawing/2010/main" val="0"/>
+                        </a:ext>
+                      </a:extLst>
+                    </a:blip>
+                    <a:srcRect/>
+                    <a:stretch>
+                      <a:fillRect/>
+                    </a:stretch>
+                  </pic:blipFill>
+                  <pic:spPr bwMode="auto">
+                    <a:xfrm>
+                      <a:off x="0" y="0"/>
+                      <a:ext cx="302260" cy="485140"/>
+                    </a:xfrm>
+                    <a:prstGeom prst="rect">
+                      <a:avLst/>
+                    </a:prstGeom>
+                    <a:noFill/>
+                    <a:ln>
+                      <a:noFill/>
+                    </a:ln>
+                  </pic:spPr>
+                </pic:pic>
+              </a:graphicData>
+            </a:graphic>
+          </wp:inline>
+        </w:drawing>
+      </w:r>
+      <w:r>
+        <w:rPr>
+          <w:rFonts w:ascii="Arial" w:eastAsia="Times New Roman" w:hAnsi="Arial" w:cs="Arial"/>
           <w:sz w:val="24"/>
           <w:szCs w:val="24"/>
           <w:lang w:val="sl-SI"/>
@@ -31307,7 +30444,7 @@
                     </pic:cNvPicPr>
                   </pic:nvPicPr>
                   <pic:blipFill>
-                    <a:blip r:embed="rId71">
+                    <a:blip r:embed="rId72">
                       <a:extLst>
                         <a:ext uri="{28A0092B-C50C-407E-A947-70E740481C1C}">
                           <a14:useLocalDpi xmlns:a14="http://schemas.microsoft.com/office/drawing/2010/main" val="0"/>
@@ -31358,62 +30495,6 @@
                 <pic:pic xmlns:pic="http://schemas.openxmlformats.org/drawingml/2006/picture">
                   <pic:nvPicPr>
                     <pic:cNvPr id="0" name="Picture 40" descr="1萬"/>
-                    <pic:cNvPicPr>
-                      <a:picLocks noChangeAspect="1" noChangeArrowheads="1"/>
-                    </pic:cNvPicPr>
-                  </pic:nvPicPr>
-                  <pic:blipFill>
-                    <a:blip r:embed="rId69">
-                      <a:extLst>
-                        <a:ext uri="{28A0092B-C50C-407E-A947-70E740481C1C}">
-                          <a14:useLocalDpi xmlns:a14="http://schemas.microsoft.com/office/drawing/2010/main" val="0"/>
-                        </a:ext>
-                      </a:extLst>
-                    </a:blip>
-                    <a:srcRect/>
-                    <a:stretch>
-                      <a:fillRect/>
-                    </a:stretch>
-                  </pic:blipFill>
-                  <pic:spPr bwMode="auto">
-                    <a:xfrm>
-                      <a:off x="0" y="0"/>
-                      <a:ext cx="302260" cy="485140"/>
-                    </a:xfrm>
-                    <a:prstGeom prst="rect">
-                      <a:avLst/>
-                    </a:prstGeom>
-                    <a:noFill/>
-                    <a:ln>
-                      <a:noFill/>
-                    </a:ln>
-                  </pic:spPr>
-                </pic:pic>
-              </a:graphicData>
-            </a:graphic>
-          </wp:inline>
-        </w:drawing>
-      </w:r>
-      <w:r>
-        <w:rPr>
-          <w:rFonts w:ascii="Arial" w:eastAsia="Times New Roman" w:hAnsi="Arial" w:cs="Arial"/>
-          <w:noProof/>
-          <w:sz w:val="24"/>
-          <w:szCs w:val="24"/>
-        </w:rPr>
-        <w:drawing>
-          <wp:inline distT="0" distB="0" distL="0" distR="0">
-            <wp:extent cx="302260" cy="485140"/>
-            <wp:effectExtent l="0" t="0" r="2540" b="0"/>
-            <wp:docPr id="20" name="Picture 20" descr="3萬"/>
-            <wp:cNvGraphicFramePr>
-              <a:graphicFrameLocks xmlns:a="http://schemas.openxmlformats.org/drawingml/2006/main" noChangeAspect="1"/>
-            </wp:cNvGraphicFramePr>
-            <a:graphic xmlns:a="http://schemas.openxmlformats.org/drawingml/2006/main">
-              <a:graphicData uri="http://schemas.openxmlformats.org/drawingml/2006/picture">
-                <pic:pic xmlns:pic="http://schemas.openxmlformats.org/drawingml/2006/picture">
-                  <pic:nvPicPr>
-                    <pic:cNvPr id="0" name="Picture 41" descr="3萬"/>
                     <pic:cNvPicPr>
                       <a:picLocks noChangeAspect="1" noChangeArrowheads="1"/>
                     </pic:cNvPicPr>
@@ -31450,6 +30531,62 @@
           </wp:inline>
         </w:drawing>
       </w:r>
+      <w:r>
+        <w:rPr>
+          <w:rFonts w:ascii="Arial" w:eastAsia="Times New Roman" w:hAnsi="Arial" w:cs="Arial"/>
+          <w:noProof/>
+          <w:sz w:val="24"/>
+          <w:szCs w:val="24"/>
+        </w:rPr>
+        <w:drawing>
+          <wp:inline distT="0" distB="0" distL="0" distR="0">
+            <wp:extent cx="302260" cy="485140"/>
+            <wp:effectExtent l="0" t="0" r="2540" b="0"/>
+            <wp:docPr id="20" name="Picture 20" descr="3萬"/>
+            <wp:cNvGraphicFramePr>
+              <a:graphicFrameLocks xmlns:a="http://schemas.openxmlformats.org/drawingml/2006/main" noChangeAspect="1"/>
+            </wp:cNvGraphicFramePr>
+            <a:graphic xmlns:a="http://schemas.openxmlformats.org/drawingml/2006/main">
+              <a:graphicData uri="http://schemas.openxmlformats.org/drawingml/2006/picture">
+                <pic:pic xmlns:pic="http://schemas.openxmlformats.org/drawingml/2006/picture">
+                  <pic:nvPicPr>
+                    <pic:cNvPr id="0" name="Picture 41" descr="3萬"/>
+                    <pic:cNvPicPr>
+                      <a:picLocks noChangeAspect="1" noChangeArrowheads="1"/>
+                    </pic:cNvPicPr>
+                  </pic:nvPicPr>
+                  <pic:blipFill>
+                    <a:blip r:embed="rId71">
+                      <a:extLst>
+                        <a:ext uri="{28A0092B-C50C-407E-A947-70E740481C1C}">
+                          <a14:useLocalDpi xmlns:a14="http://schemas.microsoft.com/office/drawing/2010/main" val="0"/>
+                        </a:ext>
+                      </a:extLst>
+                    </a:blip>
+                    <a:srcRect/>
+                    <a:stretch>
+                      <a:fillRect/>
+                    </a:stretch>
+                  </pic:blipFill>
+                  <pic:spPr bwMode="auto">
+                    <a:xfrm>
+                      <a:off x="0" y="0"/>
+                      <a:ext cx="302260" cy="485140"/>
+                    </a:xfrm>
+                    <a:prstGeom prst="rect">
+                      <a:avLst/>
+                    </a:prstGeom>
+                    <a:noFill/>
+                    <a:ln>
+                      <a:noFill/>
+                    </a:ln>
+                  </pic:spPr>
+                </pic:pic>
+              </a:graphicData>
+            </a:graphic>
+          </wp:inline>
+        </w:drawing>
+      </w:r>
     </w:p>
     <w:p>
       <w:pPr>
@@ -32817,7 +31954,7 @@
         </w:rPr>
         <w:t>の詳細については、『</w:t>
       </w:r>
-      <w:hyperlink r:id="rId72" w:history="1">
+      <w:hyperlink r:id="rId73" w:history="1">
         <w:r>
           <w:rPr>
             <w:rFonts w:ascii="Arial" w:eastAsia="MS Mincho" w:hAnsi="Arial" w:cs="Arial"/>
@@ -33903,7 +33040,7 @@
                     </pic:cNvPicPr>
                   </pic:nvPicPr>
                   <pic:blipFill>
-                    <a:blip r:embed="rId65">
+                    <a:blip r:embed="rId66">
                       <a:extLst>
                         <a:ext uri="{28A0092B-C50C-407E-A947-70E740481C1C}">
                           <a14:useLocalDpi xmlns:a14="http://schemas.microsoft.com/office/drawing/2010/main" val="0"/>
@@ -34080,7 +33217,7 @@
                     </pic:cNvPicPr>
                   </pic:nvPicPr>
                   <pic:blipFill>
-                    <a:blip r:embed="rId66">
+                    <a:blip r:embed="rId67">
                       <a:extLst>
                         <a:ext uri="{28A0092B-C50C-407E-A947-70E740481C1C}">
                           <a14:useLocalDpi xmlns:a14="http://schemas.microsoft.com/office/drawing/2010/main" val="0"/>
@@ -34136,7 +33273,7 @@
                     </pic:cNvPicPr>
                   </pic:nvPicPr>
                   <pic:blipFill>
-                    <a:blip r:embed="rId67">
+                    <a:blip r:embed="rId68">
                       <a:extLst>
                         <a:ext uri="{28A0092B-C50C-407E-A947-70E740481C1C}">
                           <a14:useLocalDpi xmlns:a14="http://schemas.microsoft.com/office/drawing/2010/main" val="0"/>
@@ -34192,7 +33329,7 @@
                     </pic:cNvPicPr>
                   </pic:nvPicPr>
                   <pic:blipFill>
-                    <a:blip r:embed="rId67">
+                    <a:blip r:embed="rId68">
                       <a:extLst>
                         <a:ext uri="{28A0092B-C50C-407E-A947-70E740481C1C}">
                           <a14:useLocalDpi xmlns:a14="http://schemas.microsoft.com/office/drawing/2010/main" val="0"/>
@@ -34248,7 +33385,7 @@
                     </pic:cNvPicPr>
                   </pic:nvPicPr>
                   <pic:blipFill>
-                    <a:blip r:embed="rId67">
+                    <a:blip r:embed="rId68">
                       <a:extLst>
                         <a:ext uri="{28A0092B-C50C-407E-A947-70E740481C1C}">
                           <a14:useLocalDpi xmlns:a14="http://schemas.microsoft.com/office/drawing/2010/main" val="0"/>
@@ -34396,7 +33533,7 @@
                     </pic:cNvPicPr>
                   </pic:nvPicPr>
                   <pic:blipFill>
-                    <a:blip r:embed="rId67">
+                    <a:blip r:embed="rId68">
                       <a:extLst>
                         <a:ext uri="{28A0092B-C50C-407E-A947-70E740481C1C}">
                           <a14:useLocalDpi xmlns:a14="http://schemas.microsoft.com/office/drawing/2010/main" val="0"/>
@@ -34452,7 +33589,7 @@
                     </pic:cNvPicPr>
                   </pic:nvPicPr>
                   <pic:blipFill>
-                    <a:blip r:embed="rId66">
+                    <a:blip r:embed="rId67">
                       <a:extLst>
                         <a:ext uri="{28A0092B-C50C-407E-A947-70E740481C1C}">
                           <a14:useLocalDpi xmlns:a14="http://schemas.microsoft.com/office/drawing/2010/main" val="0"/>
@@ -34508,7 +33645,7 @@
                     </pic:cNvPicPr>
                   </pic:nvPicPr>
                   <pic:blipFill>
-                    <a:blip r:embed="rId67">
+                    <a:blip r:embed="rId68">
                       <a:extLst>
                         <a:ext uri="{28A0092B-C50C-407E-A947-70E740481C1C}">
                           <a14:useLocalDpi xmlns:a14="http://schemas.microsoft.com/office/drawing/2010/main" val="0"/>
@@ -34564,7 +33701,7 @@
                     </pic:cNvPicPr>
                   </pic:nvPicPr>
                   <pic:blipFill>
-                    <a:blip r:embed="rId67">
+                    <a:blip r:embed="rId68">
                       <a:extLst>
                         <a:ext uri="{28A0092B-C50C-407E-A947-70E740481C1C}">
                           <a14:useLocalDpi xmlns:a14="http://schemas.microsoft.com/office/drawing/2010/main" val="0"/>
@@ -34638,7 +33775,7 @@
                     </pic:cNvPicPr>
                   </pic:nvPicPr>
                   <pic:blipFill>
-                    <a:blip r:embed="rId67">
+                    <a:blip r:embed="rId68">
                       <a:extLst>
                         <a:ext uri="{28A0092B-C50C-407E-A947-70E740481C1C}">
                           <a14:useLocalDpi xmlns:a14="http://schemas.microsoft.com/office/drawing/2010/main" val="0"/>
@@ -34694,7 +33831,7 @@
                     </pic:cNvPicPr>
                   </pic:nvPicPr>
                   <pic:blipFill>
-                    <a:blip r:embed="rId67">
+                    <a:blip r:embed="rId68">
                       <a:extLst>
                         <a:ext uri="{28A0092B-C50C-407E-A947-70E740481C1C}">
                           <a14:useLocalDpi xmlns:a14="http://schemas.microsoft.com/office/drawing/2010/main" val="0"/>
@@ -34750,7 +33887,7 @@
                     </pic:cNvPicPr>
                   </pic:nvPicPr>
                   <pic:blipFill>
-                    <a:blip r:embed="rId66">
+                    <a:blip r:embed="rId67">
                       <a:extLst>
                         <a:ext uri="{28A0092B-C50C-407E-A947-70E740481C1C}">
                           <a14:useLocalDpi xmlns:a14="http://schemas.microsoft.com/office/drawing/2010/main" val="0"/>
@@ -34806,7 +33943,7 @@
                     </pic:cNvPicPr>
                   </pic:nvPicPr>
                   <pic:blipFill>
-                    <a:blip r:embed="rId67">
+                    <a:blip r:embed="rId68">
                       <a:extLst>
                         <a:ext uri="{28A0092B-C50C-407E-A947-70E740481C1C}">
                           <a14:useLocalDpi xmlns:a14="http://schemas.microsoft.com/office/drawing/2010/main" val="0"/>
@@ -34954,7 +34091,7 @@
                     </pic:cNvPicPr>
                   </pic:nvPicPr>
                   <pic:blipFill>
-                    <a:blip r:embed="rId67">
+                    <a:blip r:embed="rId68">
                       <a:extLst>
                         <a:ext uri="{28A0092B-C50C-407E-A947-70E740481C1C}">
                           <a14:useLocalDpi xmlns:a14="http://schemas.microsoft.com/office/drawing/2010/main" val="0"/>
@@ -35010,7 +34147,7 @@
                     </pic:cNvPicPr>
                   </pic:nvPicPr>
                   <pic:blipFill>
-                    <a:blip r:embed="rId67">
+                    <a:blip r:embed="rId68">
                       <a:extLst>
                         <a:ext uri="{28A0092B-C50C-407E-A947-70E740481C1C}">
                           <a14:useLocalDpi xmlns:a14="http://schemas.microsoft.com/office/drawing/2010/main" val="0"/>
@@ -35066,7 +34203,7 @@
                     </pic:cNvPicPr>
                   </pic:nvPicPr>
                   <pic:blipFill>
-                    <a:blip r:embed="rId67">
+                    <a:blip r:embed="rId68">
                       <a:extLst>
                         <a:ext uri="{28A0092B-C50C-407E-A947-70E740481C1C}">
                           <a14:useLocalDpi xmlns:a14="http://schemas.microsoft.com/office/drawing/2010/main" val="0"/>
@@ -35122,7 +34259,7 @@
                     </pic:cNvPicPr>
                   </pic:nvPicPr>
                   <pic:blipFill>
-                    <a:blip r:embed="rId66">
+                    <a:blip r:embed="rId67">
                       <a:extLst>
                         <a:ext uri="{28A0092B-C50C-407E-A947-70E740481C1C}">
                           <a14:useLocalDpi xmlns:a14="http://schemas.microsoft.com/office/drawing/2010/main" val="0"/>
@@ -36940,7 +36077,7 @@
         </w:rPr>
         <w:t>の詳細については、『</w:t>
       </w:r>
-      <w:hyperlink r:id="rId73" w:history="1">
+      <w:hyperlink r:id="rId74" w:history="1">
         <w:r>
           <w:rPr>
             <w:rFonts w:ascii="Arial" w:eastAsia="MS Mincho" w:hAnsi="Arial" w:cs="Arial"/>
@@ -38721,7 +37858,7 @@
             <wp:extent cx="4603750" cy="5200015"/>
             <wp:effectExtent l="0" t="0" r="6350" b="635"/>
             <wp:docPr id="2" name="Picture 2" descr="http://majandofu.com/wp-content/uploads/2014/10/04c6edca9ebe99cde118f329f98c02b7.jpg">
-              <a:hlinkClick xmlns:a="http://schemas.openxmlformats.org/drawingml/2006/main" r:id="rId74"/>
+              <a:hlinkClick xmlns:a="http://schemas.openxmlformats.org/drawingml/2006/main" r:id="rId75"/>
             </wp:docPr>
             <wp:cNvGraphicFramePr>
               <a:graphicFrameLocks xmlns:a="http://schemas.openxmlformats.org/drawingml/2006/main" noChangeAspect="1"/>
@@ -38731,14 +37868,14 @@
                 <pic:pic xmlns:pic="http://schemas.openxmlformats.org/drawingml/2006/picture">
                   <pic:nvPicPr>
                     <pic:cNvPr id="0" name="Picture 59" descr="http://majandofu.com/wp-content/uploads/2014/10/04c6edca9ebe99cde118f329f98c02b7.jpg">
-                      <a:hlinkClick r:id="rId74"/>
+                      <a:hlinkClick r:id="rId75"/>
                     </pic:cNvPr>
                     <pic:cNvPicPr>
                       <a:picLocks noChangeAspect="1" noChangeArrowheads="1"/>
                     </pic:cNvPicPr>
                   </pic:nvPicPr>
                   <pic:blipFill>
-                    <a:blip r:embed="rId75">
+                    <a:blip r:embed="rId76">
                       <a:extLst>
                         <a:ext uri="{28A0092B-C50C-407E-A947-70E740481C1C}">
                           <a14:useLocalDpi xmlns:a14="http://schemas.microsoft.com/office/drawing/2010/main" val="0"/>
@@ -39060,7 +38197,7 @@
             <wp:extent cx="5836285" cy="5637530"/>
             <wp:effectExtent l="0" t="0" r="0" b="1270"/>
             <wp:docPr id="1" name="Picture 1" descr="http://majandofu.com/wp-content/uploads/2014/09/bd9ce206318a8e70fe0b2d4e37b90ea4.jpg">
-              <a:hlinkClick xmlns:a="http://schemas.openxmlformats.org/drawingml/2006/main" r:id="rId76"/>
+              <a:hlinkClick xmlns:a="http://schemas.openxmlformats.org/drawingml/2006/main" r:id="rId77"/>
             </wp:docPr>
             <wp:cNvGraphicFramePr>
               <a:graphicFrameLocks xmlns:a="http://schemas.openxmlformats.org/drawingml/2006/main" noChangeAspect="1"/>
@@ -39070,14 +38207,14 @@
                 <pic:pic xmlns:pic="http://schemas.openxmlformats.org/drawingml/2006/picture">
                   <pic:nvPicPr>
                     <pic:cNvPr id="0" name="Picture 60" descr="http://majandofu.com/wp-content/uploads/2014/09/bd9ce206318a8e70fe0b2d4e37b90ea4.jpg">
-                      <a:hlinkClick r:id="rId76"/>
+                      <a:hlinkClick r:id="rId77"/>
                     </pic:cNvPr>
                     <pic:cNvPicPr>
                       <a:picLocks noChangeAspect="1" noChangeArrowheads="1"/>
                     </pic:cNvPicPr>
                   </pic:nvPicPr>
                   <pic:blipFill>
-                    <a:blip r:embed="rId77">
+                    <a:blip r:embed="rId78">
                       <a:extLst>
                         <a:ext uri="{28A0092B-C50C-407E-A947-70E740481C1C}">
                           <a14:useLocalDpi xmlns:a14="http://schemas.microsoft.com/office/drawing/2010/main" val="0"/>
@@ -45516,7 +44653,7 @@
 </file>
 
 <file path=customXml/itemProps1.xml><?xml version="1.0" encoding="utf-8"?>
-<ds:datastoreItem xmlns:ds="http://schemas.openxmlformats.org/officeDocument/2006/customXml" ds:itemID="{5298756D-5613-4EF2-8565-03385AA6C42D}">
+<ds:datastoreItem xmlns:ds="http://schemas.openxmlformats.org/officeDocument/2006/customXml" ds:itemID="{454EA2B6-49DD-48ED-BACF-3264FF758DA8}">
   <ds:schemaRefs>
     <ds:schemaRef ds:uri="http://schemas.openxmlformats.org/officeDocument/2006/bibliography"/>
   </ds:schemaRefs>

</xml_diff>

<commit_message>
mahjong: do konca prevedel 5. poglavje; 2. točko.
git-svn-id: file:///D/zacasno/Nova%20mapa/SVN@26 5772e67a-4b97-4f9b-a58a-b09a45319703
</commit_message>
<xml_diff>
--- a/mahjong_pravila.docx
+++ b/mahjong_pravila.docx
@@ -110,8 +110,6 @@
             <w:t>Kazalo</w:t>
           </w:r>
         </w:p>
-        <w:bookmarkStart w:id="0" w:name="_GoBack"/>
-        <w:bookmarkEnd w:id="0"/>
         <w:p>
           <w:pPr>
             <w:pStyle w:val="Kazalovsebine2"/>
@@ -5020,9 +5018,9 @@
           <w:lang w:val="sl-SI"/>
         </w:rPr>
       </w:pPr>
-      <w:bookmarkStart w:id="1" w:name="st1"/>
-      <w:bookmarkStart w:id="2" w:name="_Toc12298552"/>
-      <w:bookmarkEnd w:id="1"/>
+      <w:bookmarkStart w:id="0" w:name="st1"/>
+      <w:bookmarkStart w:id="1" w:name="_Toc12298552"/>
+      <w:bookmarkEnd w:id="0"/>
       <w:r>
         <w:rPr>
           <w:rFonts w:ascii="Arial" w:eastAsia="Times New Roman" w:hAnsi="Arial" w:cs="Arial"/>
@@ -5079,7 +5077,7 @@
         </w:rPr>
         <w:t>mahjongom</w:t>
       </w:r>
-      <w:bookmarkEnd w:id="2"/>
+      <w:bookmarkEnd w:id="1"/>
       <w:proofErr w:type="spellEnd"/>
     </w:p>
     <w:p>
@@ -5095,7 +5093,7 @@
           <w:lang w:val="sl-SI"/>
         </w:rPr>
       </w:pPr>
-      <w:bookmarkStart w:id="3" w:name="_Toc12298553"/>
+      <w:bookmarkStart w:id="2" w:name="_Toc12298553"/>
       <w:r>
         <w:rPr>
           <w:rFonts w:ascii="Arial" w:eastAsia="Times New Roman" w:hAnsi="Arial" w:cs="Arial"/>
@@ -5130,7 +5128,7 @@
         </w:rPr>
         <w:t>mahjong</w:t>
       </w:r>
-      <w:bookmarkEnd w:id="3"/>
+      <w:bookmarkEnd w:id="2"/>
       <w:proofErr w:type="spellEnd"/>
     </w:p>
     <w:p>
@@ -5289,7 +5287,7 @@
           <w:lang w:val="sl-SI"/>
         </w:rPr>
       </w:pPr>
-      <w:bookmarkStart w:id="4" w:name="_Toc12298554"/>
+      <w:bookmarkStart w:id="3" w:name="_Toc12298554"/>
       <w:r>
         <w:rPr>
           <w:rFonts w:ascii="Arial" w:eastAsia="Times New Roman" w:hAnsi="Arial" w:cs="Arial"/>
@@ -5312,7 +5310,7 @@
         </w:rPr>
         <w:t>Igralci so štirje</w:t>
       </w:r>
-      <w:bookmarkEnd w:id="4"/>
+      <w:bookmarkEnd w:id="3"/>
     </w:p>
     <w:p>
       <w:pPr>
@@ -5355,7 +5353,6 @@
           <w:noProof/>
           <w:sz w:val="24"/>
           <w:szCs w:val="24"/>
-          <w:lang w:val="sl-SI"/>
         </w:rPr>
         <w:drawing>
           <wp:inline distT="0" distB="0" distL="0" distR="0">
@@ -5533,7 +5530,6 @@
           <w:noProof/>
           <w:sz w:val="24"/>
           <w:szCs w:val="24"/>
-          <w:lang w:val="sl-SI"/>
         </w:rPr>
         <w:drawing>
           <wp:inline distT="0" distB="0" distL="0" distR="0">
@@ -5598,7 +5594,7 @@
           <w:lang w:val="sl-SI"/>
         </w:rPr>
       </w:pPr>
-      <w:bookmarkStart w:id="5" w:name="_Toc12298555"/>
+      <w:bookmarkStart w:id="4" w:name="_Toc12298555"/>
       <w:r>
         <w:rPr>
           <w:rFonts w:ascii="Arial" w:eastAsia="Times New Roman" w:hAnsi="Arial" w:cs="Arial"/>
@@ -5632,7 +5628,7 @@
         </w:rPr>
         <w:t>ploščic</w:t>
       </w:r>
-      <w:bookmarkEnd w:id="5"/>
+      <w:bookmarkEnd w:id="4"/>
     </w:p>
     <w:p>
       <w:pPr>
@@ -5774,7 +5770,6 @@
           <w:noProof/>
           <w:sz w:val="24"/>
           <w:szCs w:val="24"/>
-          <w:lang w:val="sl-SI"/>
         </w:rPr>
         <w:drawing>
           <wp:inline distT="0" distB="0" distL="0" distR="0">
@@ -5900,7 +5895,7 @@
         </w:rPr>
         <w:t xml:space="preserve"> </w:t>
       </w:r>
-      <w:bookmarkStart w:id="6" w:name="_Toc12298556"/>
+      <w:bookmarkStart w:id="5" w:name="_Toc12298556"/>
       <w:r>
         <w:rPr>
           <w:rFonts w:ascii="Arial" w:eastAsia="Times New Roman" w:hAnsi="Arial" w:cs="Arial"/>
@@ -5923,7 +5918,7 @@
         </w:rPr>
         <w:t>Do zmage je potrebno zbrati 14 ploščic</w:t>
       </w:r>
-      <w:bookmarkEnd w:id="6"/>
+      <w:bookmarkEnd w:id="5"/>
     </w:p>
     <w:p>
       <w:pPr>
@@ -6049,7 +6044,6 @@
       <w:r>
         <w:rPr>
           <w:noProof/>
-          <w:lang w:val="sl-SI"/>
         </w:rPr>
         <w:drawing>
           <wp:inline distT="0" distB="0" distL="0" distR="0" wp14:anchorId="3A75C418" wp14:editId="23C8538E">
@@ -6229,7 +6223,7 @@
           <w:lang w:val="sl-SI"/>
         </w:rPr>
       </w:pPr>
-      <w:bookmarkStart w:id="7" w:name="_Toc12298557"/>
+      <w:bookmarkStart w:id="6" w:name="_Toc12298557"/>
       <w:r>
         <w:rPr>
           <w:rFonts w:ascii="Arial" w:eastAsia="Times New Roman" w:hAnsi="Arial" w:cs="Arial"/>
@@ -6263,7 +6257,7 @@
         </w:rPr>
         <w:t>oj za točke</w:t>
       </w:r>
-      <w:bookmarkEnd w:id="7"/>
+      <w:bookmarkEnd w:id="6"/>
     </w:p>
     <w:p>
       <w:pPr>
@@ -6396,7 +6390,6 @@
           <w:noProof/>
           <w:sz w:val="24"/>
           <w:szCs w:val="24"/>
-          <w:lang w:val="sl-SI"/>
         </w:rPr>
         <w:drawing>
           <wp:inline distT="0" distB="0" distL="0" distR="0">
@@ -6562,9 +6555,9 @@
           <w:lang w:val="sl-SI"/>
         </w:rPr>
       </w:pPr>
-      <w:bookmarkStart w:id="8" w:name="st2"/>
-      <w:bookmarkStart w:id="9" w:name="_Toc12298558"/>
-      <w:bookmarkEnd w:id="8"/>
+      <w:bookmarkStart w:id="7" w:name="st2"/>
+      <w:bookmarkStart w:id="8" w:name="_Toc12298558"/>
+      <w:bookmarkEnd w:id="7"/>
       <w:r>
         <w:rPr>
           <w:rFonts w:ascii="Arial" w:eastAsia="Times New Roman" w:hAnsi="Arial" w:cs="Arial"/>
@@ -6587,7 +6580,7 @@
         </w:rPr>
         <w:t>Spoznajmo se s ploščicami</w:t>
       </w:r>
-      <w:bookmarkEnd w:id="9"/>
+      <w:bookmarkEnd w:id="8"/>
     </w:p>
     <w:p>
       <w:pPr>
@@ -6602,7 +6595,7 @@
           <w:lang w:val="sl-SI"/>
         </w:rPr>
       </w:pPr>
-      <w:bookmarkStart w:id="10" w:name="_Toc12298559"/>
+      <w:bookmarkStart w:id="9" w:name="_Toc12298559"/>
       <w:r>
         <w:rPr>
           <w:rFonts w:ascii="Arial" w:eastAsia="Times New Roman" w:hAnsi="Arial" w:cs="Arial"/>
@@ -6649,7 +6642,7 @@
         </w:rPr>
         <w:t>)</w:t>
       </w:r>
-      <w:bookmarkEnd w:id="10"/>
+      <w:bookmarkEnd w:id="9"/>
     </w:p>
     <w:p>
       <w:pPr>
@@ -6757,7 +6750,6 @@
           <w:noProof/>
           <w:sz w:val="24"/>
           <w:szCs w:val="24"/>
-          <w:lang w:val="sl-SI"/>
         </w:rPr>
         <w:drawing>
           <wp:inline distT="0" distB="0" distL="0" distR="0" wp14:anchorId="21F53801" wp14:editId="6AB2F54F">
@@ -6922,7 +6914,6 @@
           <w:noProof/>
           <w:sz w:val="24"/>
           <w:szCs w:val="24"/>
-          <w:lang w:val="sl-SI"/>
         </w:rPr>
         <w:drawing>
           <wp:inline distT="0" distB="0" distL="0" distR="0" wp14:anchorId="726C7C4A" wp14:editId="757E7C92">
@@ -7039,7 +7030,6 @@
           <w:noProof/>
           <w:sz w:val="24"/>
           <w:szCs w:val="24"/>
-          <w:lang w:val="sl-SI"/>
         </w:rPr>
         <w:drawing>
           <wp:inline distT="0" distB="0" distL="0" distR="0" wp14:anchorId="700EC456" wp14:editId="675E3AC9">
@@ -7128,7 +7118,6 @@
           <w:noProof/>
           <w:sz w:val="24"/>
           <w:szCs w:val="24"/>
-          <w:lang w:val="sl-SI"/>
         </w:rPr>
         <w:drawing>
           <wp:inline distT="0" distB="0" distL="0" distR="0" wp14:anchorId="2951BFB0" wp14:editId="1357FAE7">
@@ -7263,7 +7252,6 @@
           <w:noProof/>
           <w:sz w:val="24"/>
           <w:szCs w:val="24"/>
-          <w:lang w:val="sl-SI"/>
         </w:rPr>
         <w:drawing>
           <wp:inline distT="0" distB="0" distL="0" distR="0" wp14:anchorId="768EDCAA" wp14:editId="614B1085">
@@ -7332,7 +7320,6 @@
           <w:noProof/>
           <w:sz w:val="24"/>
           <w:szCs w:val="24"/>
-          <w:lang w:val="sl-SI"/>
         </w:rPr>
         <w:drawing>
           <wp:inline distT="0" distB="0" distL="0" distR="0" wp14:anchorId="7555739F" wp14:editId="7C6A4823">
@@ -7403,7 +7390,7 @@
           <w:lang w:val="sl-SI"/>
         </w:rPr>
       </w:pPr>
-      <w:bookmarkStart w:id="11" w:name="_Toc12298560"/>
+      <w:bookmarkStart w:id="10" w:name="_Toc12298560"/>
       <w:r>
         <w:rPr>
           <w:rFonts w:ascii="Arial" w:eastAsia="Times New Roman" w:hAnsi="Arial" w:cs="Arial"/>
@@ -7495,7 +7482,7 @@
         </w:rPr>
         <w:t>vanzu</w:t>
       </w:r>
-      <w:bookmarkEnd w:id="11"/>
+      <w:bookmarkEnd w:id="10"/>
       <w:proofErr w:type="spellEnd"/>
     </w:p>
     <w:p>
@@ -7515,7 +7502,6 @@
           <w:noProof/>
           <w:sz w:val="24"/>
           <w:szCs w:val="24"/>
-          <w:lang w:val="sl-SI"/>
         </w:rPr>
         <w:drawing>
           <wp:inline distT="0" distB="0" distL="0" distR="0" wp14:anchorId="367EAA63" wp14:editId="3E1D0A71">
@@ -7696,7 +7682,7 @@
         <w:lastRenderedPageBreak/>
         <w:t xml:space="preserve"> </w:t>
       </w:r>
-      <w:bookmarkStart w:id="12" w:name="_Toc12298561"/>
+      <w:bookmarkStart w:id="11" w:name="_Toc12298561"/>
       <w:r>
         <w:rPr>
           <w:rFonts w:ascii="Arial" w:eastAsia="Times New Roman" w:hAnsi="Arial" w:cs="Arial"/>
@@ -7742,7 +7728,7 @@
         </w:rPr>
         <w:t>sozu</w:t>
       </w:r>
-      <w:bookmarkEnd w:id="12"/>
+      <w:bookmarkEnd w:id="11"/>
       <w:proofErr w:type="spellEnd"/>
     </w:p>
     <w:p>
@@ -7762,7 +7748,6 @@
           <w:noProof/>
           <w:sz w:val="24"/>
           <w:szCs w:val="24"/>
-          <w:lang w:val="sl-SI"/>
         </w:rPr>
         <w:drawing>
           <wp:inline distT="0" distB="0" distL="0" distR="0" wp14:anchorId="1A4448FF" wp14:editId="4EA016B8">
@@ -7895,7 +7880,7 @@
         </w:rPr>
         <w:t xml:space="preserve"> </w:t>
       </w:r>
-      <w:bookmarkStart w:id="13" w:name="_Toc12298562"/>
+      <w:bookmarkStart w:id="12" w:name="_Toc12298562"/>
       <w:r>
         <w:rPr>
           <w:rFonts w:ascii="Arial" w:eastAsia="Times New Roman" w:hAnsi="Arial" w:cs="Arial"/>
@@ -7941,7 +7926,7 @@
         </w:rPr>
         <w:t>pinzu</w:t>
       </w:r>
-      <w:bookmarkEnd w:id="13"/>
+      <w:bookmarkEnd w:id="12"/>
       <w:proofErr w:type="spellEnd"/>
     </w:p>
     <w:p>
@@ -7961,7 +7946,6 @@
           <w:noProof/>
           <w:sz w:val="24"/>
           <w:szCs w:val="24"/>
-          <w:lang w:val="sl-SI"/>
         </w:rPr>
         <w:drawing>
           <wp:inline distT="0" distB="0" distL="0" distR="0" wp14:anchorId="33628346" wp14:editId="50919DC2">
@@ -8134,7 +8118,7 @@
         </w:rPr>
         <w:t xml:space="preserve"> </w:t>
       </w:r>
-      <w:bookmarkStart w:id="14" w:name="_Toc12298563"/>
+      <w:bookmarkStart w:id="13" w:name="_Toc12298563"/>
       <w:r>
         <w:rPr>
           <w:rFonts w:ascii="Arial" w:eastAsia="Times New Roman" w:hAnsi="Arial" w:cs="Arial"/>
@@ -8190,7 +8174,7 @@
         </w:rPr>
         <w:t xml:space="preserve"> vetrovne ploščice</w:t>
       </w:r>
-      <w:bookmarkEnd w:id="14"/>
+      <w:bookmarkEnd w:id="13"/>
     </w:p>
     <w:p>
       <w:pPr>
@@ -8203,7 +8187,6 @@
       <w:r>
         <w:rPr>
           <w:noProof/>
-          <w:lang w:val="sl-SI"/>
         </w:rPr>
         <w:drawing>
           <wp:inline distT="0" distB="0" distL="0" distR="0" wp14:anchorId="4798ACB8" wp14:editId="29CF17AB">
@@ -8316,7 +8299,6 @@
           <w:noProof/>
           <w:sz w:val="24"/>
           <w:szCs w:val="24"/>
-          <w:lang w:val="sl-SI"/>
         </w:rPr>
         <w:drawing>
           <wp:inline distT="0" distB="0" distL="0" distR="0" wp14:anchorId="3743BAB5" wp14:editId="126034EB">
@@ -8519,7 +8501,7 @@
         </w:rPr>
         <w:t xml:space="preserve"> </w:t>
       </w:r>
-      <w:bookmarkStart w:id="15" w:name="_Toc12298564"/>
+      <w:bookmarkStart w:id="14" w:name="_Toc12298564"/>
       <w:r>
         <w:rPr>
           <w:rFonts w:ascii="Arial" w:eastAsia="Times New Roman" w:hAnsi="Arial" w:cs="Arial"/>
@@ -8542,7 +8524,7 @@
         </w:rPr>
         <w:t>Znakovne ploščice – trije zmaji oz. trije izvori</w:t>
       </w:r>
-      <w:bookmarkEnd w:id="15"/>
+      <w:bookmarkEnd w:id="14"/>
     </w:p>
     <w:p>
       <w:pPr>
@@ -8555,7 +8537,6 @@
       <w:r>
         <w:rPr>
           <w:noProof/>
-          <w:lang w:val="sl-SI"/>
         </w:rPr>
         <w:drawing>
           <wp:inline distT="0" distB="0" distL="0" distR="0" wp14:anchorId="5D2E121B" wp14:editId="0D721CD5">
@@ -8690,7 +8671,6 @@
           <w:noProof/>
           <w:sz w:val="24"/>
           <w:szCs w:val="24"/>
-          <w:lang w:val="sl-SI"/>
         </w:rPr>
         <w:drawing>
           <wp:inline distT="0" distB="0" distL="0" distR="0" wp14:anchorId="65B4680D" wp14:editId="4AF7E7C5">
@@ -8814,7 +8794,7 @@
         </w:rPr>
         <w:t xml:space="preserve"> </w:t>
       </w:r>
-      <w:bookmarkStart w:id="16" w:name="_Toc12298565"/>
+      <w:bookmarkStart w:id="15" w:name="_Toc12298565"/>
       <w:r>
         <w:rPr>
           <w:rFonts w:ascii="Arial" w:eastAsia="Times New Roman" w:hAnsi="Arial" w:cs="Arial"/>
@@ -8837,7 +8817,7 @@
         </w:rPr>
         <w:t>Rdeče ploščice</w:t>
       </w:r>
-      <w:bookmarkEnd w:id="16"/>
+      <w:bookmarkEnd w:id="15"/>
     </w:p>
     <w:p>
       <w:pPr>
@@ -8917,7 +8897,6 @@
           <w:noProof/>
           <w:sz w:val="24"/>
           <w:szCs w:val="24"/>
-          <w:lang w:val="sl-SI"/>
         </w:rPr>
         <w:drawing>
           <wp:inline distT="0" distB="0" distL="0" distR="0" wp14:anchorId="6EC91BB8" wp14:editId="36A36E0B">
@@ -9001,7 +8980,7 @@
         </w:rPr>
         <w:t xml:space="preserve"> </w:t>
       </w:r>
-      <w:bookmarkStart w:id="17" w:name="_Toc12298566"/>
+      <w:bookmarkStart w:id="16" w:name="_Toc12298566"/>
       <w:r>
         <w:rPr>
           <w:rFonts w:ascii="Arial" w:eastAsia="Times New Roman" w:hAnsi="Arial" w:cs="Arial"/>
@@ -9024,7 +9003,7 @@
         </w:rPr>
         <w:t>Imena številskih ploščic</w:t>
       </w:r>
-      <w:bookmarkEnd w:id="17"/>
+      <w:bookmarkEnd w:id="16"/>
     </w:p>
     <w:p>
       <w:pPr>
@@ -10698,7 +10677,7 @@
           <w:lang w:val="sl-SI"/>
         </w:rPr>
       </w:pPr>
-      <w:bookmarkStart w:id="18" w:name="_Toc12298567"/>
+      <w:bookmarkStart w:id="17" w:name="_Toc12298567"/>
       <w:r>
         <w:rPr>
           <w:rFonts w:ascii="Arial" w:eastAsia="Times New Roman" w:hAnsi="Arial" w:cs="Arial"/>
@@ -10721,7 +10700,7 @@
         </w:rPr>
         <w:t>Vseh ploščic je 136</w:t>
       </w:r>
-      <w:bookmarkEnd w:id="18"/>
+      <w:bookmarkEnd w:id="17"/>
     </w:p>
     <w:p>
       <w:pPr>
@@ -10761,7 +10740,25 @@
           <w:szCs w:val="24"/>
           <w:lang w:val="sl-SI"/>
         </w:rPr>
-        <w:t xml:space="preserve"> imamo številske ploščice tri barve po 9ter 7 znakovnih ploščic. Poleg tega je se vsaka ploščica 4x ponovi – imamo 4 komplete.</w:t>
+        <w:t xml:space="preserve"> imamo številske ploščice tri barve po 9</w:t>
+      </w:r>
+      <w:r>
+        <w:rPr>
+          <w:rFonts w:ascii="Arial" w:eastAsia="MS Mincho" w:hAnsi="Arial" w:cs="Arial"/>
+          <w:sz w:val="24"/>
+          <w:szCs w:val="24"/>
+          <w:lang w:val="sl-SI"/>
+        </w:rPr>
+        <w:t xml:space="preserve"> </w:t>
+      </w:r>
+      <w:r>
+        <w:rPr>
+          <w:rFonts w:ascii="Arial" w:eastAsia="MS Mincho" w:hAnsi="Arial" w:cs="Arial"/>
+          <w:sz w:val="24"/>
+          <w:szCs w:val="24"/>
+          <w:lang w:val="sl-SI"/>
+        </w:rPr>
+        <w:t>ter 7 znakovnih ploščic. Poleg tega je se vsaka ploščica 4x ponovi – imamo 4 komplete.</w:t>
       </w:r>
     </w:p>
     <w:p>
@@ -10774,54 +10771,180 @@
           <w:lang w:val="sl-SI"/>
         </w:rPr>
       </w:pPr>
-      <w:r>
-        <w:rPr>
-          <w:rFonts w:ascii="Arial" w:eastAsia="MS Mincho" w:hAnsi="Arial" w:cs="Arial"/>
-          <w:sz w:val="24"/>
-          <w:szCs w:val="24"/>
-          <w:lang w:val="sl-SI"/>
-        </w:rPr>
-        <w:t>麻雀牌は数字の牌が</w:t>
-      </w:r>
-      <w:r>
-        <w:rPr>
-          <w:rFonts w:ascii="Arial" w:eastAsia="Times New Roman" w:hAnsi="Arial" w:cs="Arial"/>
-          <w:sz w:val="24"/>
-          <w:szCs w:val="24"/>
-          <w:lang w:val="sl-SI"/>
-        </w:rPr>
-        <w:t>3</w:t>
-      </w:r>
-      <w:r>
-        <w:rPr>
-          <w:rFonts w:ascii="Arial" w:eastAsia="MS Mincho" w:hAnsi="Arial" w:cs="Arial"/>
-          <w:sz w:val="24"/>
-          <w:szCs w:val="24"/>
-          <w:lang w:val="sl-SI"/>
-        </w:rPr>
-        <w:t>種類で漢字の牌が</w:t>
-      </w:r>
-      <w:r>
-        <w:rPr>
-          <w:rFonts w:ascii="Arial" w:eastAsia="Times New Roman" w:hAnsi="Arial" w:cs="Arial"/>
-          <w:sz w:val="24"/>
-          <w:szCs w:val="24"/>
-          <w:lang w:val="sl-SI"/>
-        </w:rPr>
-        <w:t>7</w:t>
-      </w:r>
-      <w:r>
-        <w:rPr>
-          <w:rFonts w:ascii="Arial" w:eastAsia="MS Mincho" w:hAnsi="Arial" w:cs="Arial"/>
-          <w:sz w:val="24"/>
-          <w:szCs w:val="24"/>
-          <w:lang w:val="sl-SI"/>
-        </w:rPr>
-        <w:t>種類、そして各牌は</w:t>
-      </w:r>
-      <w:r>
-        <w:rPr>
-          <w:rFonts w:ascii="Arial" w:eastAsia="Times New Roman" w:hAnsi="Arial" w:cs="Arial"/>
+      <w:proofErr w:type="spellStart"/>
+      <w:r>
+        <w:rPr>
+          <w:rFonts w:ascii="Arial" w:eastAsia="MS Mincho" w:hAnsi="Arial" w:cs="Arial" w:hint="eastAsia"/>
+          <w:b/>
+          <w:bCs/>
+          <w:sz w:val="24"/>
+          <w:szCs w:val="24"/>
+          <w:lang w:val="sl-SI"/>
+        </w:rPr>
+        <w:t>Manzu</w:t>
+      </w:r>
+      <w:proofErr w:type="spellEnd"/>
+      <w:r>
+        <w:rPr>
+          <w:rFonts w:ascii="Arial" w:eastAsia="Times New Roman" w:hAnsi="Arial" w:cs="Arial"/>
+          <w:b/>
+          <w:bCs/>
+          <w:sz w:val="24"/>
+          <w:szCs w:val="24"/>
+          <w:lang w:val="sl-SI"/>
+        </w:rPr>
+        <w:t xml:space="preserve"> 1 </w:t>
+      </w:r>
+      <w:r>
+        <w:rPr>
+          <w:rFonts w:ascii="Arial" w:eastAsia="MS Mincho" w:hAnsi="Arial" w:cs="Arial"/>
+          <w:b/>
+          <w:bCs/>
+          <w:sz w:val="24"/>
+          <w:szCs w:val="24"/>
+          <w:lang w:val="sl-SI"/>
+        </w:rPr>
+        <w:t>～</w:t>
+      </w:r>
+      <w:r>
+        <w:rPr>
+          <w:rFonts w:ascii="Arial" w:eastAsia="Times New Roman" w:hAnsi="Arial" w:cs="Arial"/>
+          <w:b/>
+          <w:bCs/>
+          <w:sz w:val="24"/>
+          <w:szCs w:val="24"/>
+          <w:lang w:val="sl-SI"/>
+        </w:rPr>
+        <w:t xml:space="preserve"> 9</w:t>
+      </w:r>
+      <w:r>
+        <w:rPr>
+          <w:rFonts w:ascii="Arial" w:eastAsia="Times New Roman" w:hAnsi="Arial" w:cs="Arial"/>
+          <w:b/>
+          <w:bCs/>
+          <w:sz w:val="24"/>
+          <w:szCs w:val="24"/>
+          <w:lang w:val="sl-SI"/>
+        </w:rPr>
+        <w:t>;</w:t>
+      </w:r>
+      <w:r>
+        <w:rPr>
+          <w:rFonts w:ascii="Arial" w:eastAsia="Times New Roman" w:hAnsi="Arial" w:cs="Arial"/>
+          <w:b/>
+          <w:bCs/>
+          <w:sz w:val="24"/>
+          <w:szCs w:val="24"/>
+          <w:lang w:val="sl-SI"/>
+        </w:rPr>
+        <w:t xml:space="preserve"> </w:t>
+      </w:r>
+      <w:r>
+        <w:rPr>
+          <w:rFonts w:ascii="Arial" w:eastAsia="MS Mincho" w:hAnsi="Arial" w:cs="Arial" w:hint="eastAsia"/>
+          <w:b/>
+          <w:bCs/>
+          <w:sz w:val="24"/>
+          <w:szCs w:val="24"/>
+          <w:lang w:val="sl-SI"/>
+        </w:rPr>
+        <w:t>4 kompleti</w:t>
+      </w:r>
+      <w:r>
+        <w:rPr>
+          <w:rFonts w:ascii="Arial" w:eastAsia="Times New Roman" w:hAnsi="Arial" w:cs="Arial"/>
+          <w:b/>
+          <w:bCs/>
+          <w:sz w:val="24"/>
+          <w:szCs w:val="24"/>
+          <w:lang w:val="sl-SI"/>
+        </w:rPr>
+        <w:t xml:space="preserve"> </w:t>
+      </w:r>
+      <w:r>
+        <w:rPr>
+          <w:rFonts w:ascii="Arial" w:eastAsia="MS Mincho" w:hAnsi="Arial" w:cs="Arial" w:hint="eastAsia"/>
+          <w:b/>
+          <w:bCs/>
+          <w:sz w:val="24"/>
+          <w:szCs w:val="24"/>
+          <w:lang w:val="sl-SI"/>
+        </w:rPr>
+        <w:t>= 36</w:t>
+      </w:r>
+      <w:r>
+        <w:rPr>
+          <w:rFonts w:ascii="Arial" w:eastAsia="Times New Roman" w:hAnsi="Arial" w:cs="Arial"/>
+          <w:b/>
+          <w:bCs/>
+          <w:sz w:val="24"/>
+          <w:szCs w:val="24"/>
+          <w:lang w:val="sl-SI"/>
+        </w:rPr>
+        <w:br/>
+      </w:r>
+      <w:proofErr w:type="spellStart"/>
+      <w:r>
+        <w:rPr>
+          <w:rFonts w:ascii="Arial" w:eastAsia="MS Mincho" w:hAnsi="Arial" w:cs="Arial" w:hint="eastAsia"/>
+          <w:b/>
+          <w:bCs/>
+          <w:sz w:val="24"/>
+          <w:szCs w:val="24"/>
+          <w:lang w:val="sl-SI"/>
+        </w:rPr>
+        <w:t>Sozu</w:t>
+      </w:r>
+      <w:proofErr w:type="spellEnd"/>
+      <w:r>
+        <w:rPr>
+          <w:rFonts w:ascii="Arial" w:eastAsia="Times New Roman" w:hAnsi="Arial" w:cs="Arial"/>
+          <w:b/>
+          <w:bCs/>
+          <w:sz w:val="24"/>
+          <w:szCs w:val="24"/>
+          <w:lang w:val="sl-SI"/>
+        </w:rPr>
+        <w:t xml:space="preserve"> 1 </w:t>
+      </w:r>
+      <w:r>
+        <w:rPr>
+          <w:rFonts w:ascii="Arial" w:eastAsia="MS Mincho" w:hAnsi="Arial" w:cs="Arial"/>
+          <w:b/>
+          <w:bCs/>
+          <w:sz w:val="24"/>
+          <w:szCs w:val="24"/>
+          <w:lang w:val="sl-SI"/>
+        </w:rPr>
+        <w:t>～</w:t>
+      </w:r>
+      <w:r>
+        <w:rPr>
+          <w:rFonts w:ascii="Arial" w:eastAsia="Times New Roman" w:hAnsi="Arial" w:cs="Arial"/>
+          <w:b/>
+          <w:bCs/>
+          <w:sz w:val="24"/>
+          <w:szCs w:val="24"/>
+          <w:lang w:val="sl-SI"/>
+        </w:rPr>
+        <w:t xml:space="preserve"> 9</w:t>
+      </w:r>
+      <w:r>
+        <w:rPr>
+          <w:rFonts w:ascii="Arial" w:eastAsia="Times New Roman" w:hAnsi="Arial" w:cs="Arial"/>
+          <w:b/>
+          <w:bCs/>
+          <w:sz w:val="24"/>
+          <w:szCs w:val="24"/>
+          <w:lang w:val="sl-SI"/>
+        </w:rPr>
+        <w:t xml:space="preserve">; </w:t>
+      </w:r>
+      <w:r>
+        <w:rPr>
+          <w:rFonts w:ascii="Arial" w:eastAsia="MS Mincho" w:hAnsi="Arial" w:cs="Arial" w:hint="eastAsia"/>
+          <w:b/>
+          <w:bCs/>
           <w:sz w:val="24"/>
           <w:szCs w:val="24"/>
           <w:lang w:val="sl-SI"/>
@@ -10831,20 +10954,136 @@
       <w:r>
         <w:rPr>
           <w:rFonts w:ascii="Arial" w:eastAsia="MS Mincho" w:hAnsi="Arial" w:cs="Arial"/>
-          <w:sz w:val="24"/>
-          <w:szCs w:val="24"/>
-          <w:lang w:val="sl-SI"/>
-        </w:rPr>
-        <w:t>枚用意されているので、全部</w:t>
-      </w:r>
-      <w:r>
-        <w:rPr>
-          <w:rFonts w:ascii="MS Gothic" w:eastAsia="Times New Roman" w:hAnsi="MS Gothic" w:cs="MS Gothic"/>
-          <w:sz w:val="24"/>
-          <w:szCs w:val="24"/>
-          <w:lang w:val="sl-SI"/>
-        </w:rPr>
-        <w:t>で</w:t>
+          <w:b/>
+          <w:bCs/>
+          <w:sz w:val="24"/>
+          <w:szCs w:val="24"/>
+          <w:lang w:val="sl-SI"/>
+        </w:rPr>
+        <w:t xml:space="preserve"> kompleti = 36</w:t>
+      </w:r>
+      <w:r>
+        <w:rPr>
+          <w:rFonts w:ascii="Arial" w:eastAsia="Times New Roman" w:hAnsi="Arial" w:cs="Arial"/>
+          <w:b/>
+          <w:bCs/>
+          <w:sz w:val="24"/>
+          <w:szCs w:val="24"/>
+          <w:lang w:val="sl-SI"/>
+        </w:rPr>
+        <w:t xml:space="preserve"> </w:t>
+      </w:r>
+      <w:r>
+        <w:rPr>
+          <w:rFonts w:ascii="Arial" w:eastAsia="Times New Roman" w:hAnsi="Arial" w:cs="Arial"/>
+          <w:b/>
+          <w:bCs/>
+          <w:sz w:val="24"/>
+          <w:szCs w:val="24"/>
+          <w:lang w:val="sl-SI"/>
+        </w:rPr>
+        <w:br/>
+      </w:r>
+      <w:proofErr w:type="spellStart"/>
+      <w:r>
+        <w:rPr>
+          <w:rFonts w:ascii="Arial" w:eastAsia="MS Mincho" w:hAnsi="Arial" w:cs="Arial" w:hint="eastAsia"/>
+          <w:b/>
+          <w:bCs/>
+          <w:sz w:val="24"/>
+          <w:szCs w:val="24"/>
+          <w:lang w:val="sl-SI"/>
+        </w:rPr>
+        <w:t>Pinzu</w:t>
+      </w:r>
+      <w:proofErr w:type="spellEnd"/>
+      <w:r>
+        <w:rPr>
+          <w:rFonts w:ascii="Arial" w:eastAsia="Times New Roman" w:hAnsi="Arial" w:cs="Arial"/>
+          <w:b/>
+          <w:bCs/>
+          <w:sz w:val="24"/>
+          <w:szCs w:val="24"/>
+          <w:lang w:val="sl-SI"/>
+        </w:rPr>
+        <w:t xml:space="preserve"> 1 </w:t>
+      </w:r>
+      <w:r>
+        <w:rPr>
+          <w:rFonts w:ascii="Arial" w:eastAsia="MS Mincho" w:hAnsi="Arial" w:cs="Arial"/>
+          <w:b/>
+          <w:bCs/>
+          <w:sz w:val="24"/>
+          <w:szCs w:val="24"/>
+          <w:lang w:val="sl-SI"/>
+        </w:rPr>
+        <w:t>～</w:t>
+      </w:r>
+      <w:r>
+        <w:rPr>
+          <w:rFonts w:ascii="Arial" w:eastAsia="Times New Roman" w:hAnsi="Arial" w:cs="Arial"/>
+          <w:b/>
+          <w:bCs/>
+          <w:sz w:val="24"/>
+          <w:szCs w:val="24"/>
+          <w:lang w:val="sl-SI"/>
+        </w:rPr>
+        <w:t xml:space="preserve"> 9</w:t>
+      </w:r>
+      <w:r>
+        <w:rPr>
+          <w:rFonts w:ascii="Arial" w:eastAsia="Times New Roman" w:hAnsi="Arial" w:cs="Arial"/>
+          <w:b/>
+          <w:bCs/>
+          <w:sz w:val="24"/>
+          <w:szCs w:val="24"/>
+          <w:lang w:val="sl-SI"/>
+        </w:rPr>
+        <w:t>;</w:t>
+      </w:r>
+      <w:r>
+        <w:rPr>
+          <w:rFonts w:ascii="Arial" w:eastAsia="MS Mincho" w:hAnsi="Arial" w:cs="Arial" w:hint="eastAsia"/>
+          <w:b/>
+          <w:bCs/>
+          <w:sz w:val="24"/>
+          <w:szCs w:val="24"/>
+          <w:lang w:val="sl-SI"/>
+        </w:rPr>
+        <w:t xml:space="preserve"> 4 kompleti </w:t>
+      </w:r>
+      <w:r>
+        <w:rPr>
+          <w:rFonts w:ascii="Arial" w:eastAsia="MS Mincho" w:hAnsi="Arial" w:cs="Arial"/>
+          <w:b/>
+          <w:bCs/>
+          <w:sz w:val="24"/>
+          <w:szCs w:val="24"/>
+          <w:lang w:val="sl-SI"/>
+        </w:rPr>
+        <w:t>= 36</w:t>
+      </w:r>
+      <w:r>
+        <w:rPr>
+          <w:rFonts w:ascii="Arial" w:eastAsia="Times New Roman" w:hAnsi="Arial" w:cs="Arial"/>
+          <w:b/>
+          <w:bCs/>
+          <w:sz w:val="24"/>
+          <w:szCs w:val="24"/>
+          <w:lang w:val="sl-SI"/>
+        </w:rPr>
+        <w:br/>
+      </w:r>
+      <w:r>
+        <w:rPr>
+          <w:rFonts w:ascii="Arial" w:eastAsia="MS Mincho" w:hAnsi="Arial" w:cs="Arial"/>
+          <w:b/>
+          <w:bCs/>
+          <w:sz w:val="24"/>
+          <w:szCs w:val="24"/>
+          <w:lang w:val="sl-SI"/>
+        </w:rPr>
+        <w:t>7 različnih znakovnih ploščic; 4 kompleti = 28</w:t>
       </w:r>
     </w:p>
     <w:p>
@@ -10857,334 +11096,9 @@
           <w:lang w:val="sl-SI"/>
         </w:rPr>
       </w:pPr>
-      <w:proofErr w:type="spellStart"/>
       <w:r>
         <w:rPr>
           <w:rFonts w:ascii="Arial" w:eastAsia="MS Mincho" w:hAnsi="Arial" w:cs="Arial" w:hint="eastAsia"/>
-          <w:b/>
-          <w:bCs/>
-          <w:sz w:val="24"/>
-          <w:szCs w:val="24"/>
-          <w:lang w:val="sl-SI"/>
-        </w:rPr>
-        <w:t>Manzu</w:t>
-      </w:r>
-      <w:proofErr w:type="spellEnd"/>
-      <w:r>
-        <w:rPr>
-          <w:rFonts w:ascii="Arial" w:eastAsia="Times New Roman" w:hAnsi="Arial" w:cs="Arial"/>
-          <w:b/>
-          <w:bCs/>
-          <w:sz w:val="24"/>
-          <w:szCs w:val="24"/>
-          <w:lang w:val="sl-SI"/>
-        </w:rPr>
-        <w:t xml:space="preserve"> 1 </w:t>
-      </w:r>
-      <w:r>
-        <w:rPr>
-          <w:rFonts w:ascii="Arial" w:eastAsia="MS Mincho" w:hAnsi="Arial" w:cs="Arial"/>
-          <w:b/>
-          <w:bCs/>
-          <w:sz w:val="24"/>
-          <w:szCs w:val="24"/>
-          <w:lang w:val="sl-SI"/>
-        </w:rPr>
-        <w:t>～</w:t>
-      </w:r>
-      <w:r>
-        <w:rPr>
-          <w:rFonts w:ascii="Arial" w:eastAsia="Times New Roman" w:hAnsi="Arial" w:cs="Arial"/>
-          <w:b/>
-          <w:bCs/>
-          <w:sz w:val="24"/>
-          <w:szCs w:val="24"/>
-          <w:lang w:val="sl-SI"/>
-        </w:rPr>
-        <w:t xml:space="preserve"> 9</w:t>
-      </w:r>
-      <w:r>
-        <w:rPr>
-          <w:rFonts w:ascii="Arial" w:eastAsia="Times New Roman" w:hAnsi="Arial" w:cs="Arial"/>
-          <w:b/>
-          <w:bCs/>
-          <w:sz w:val="24"/>
-          <w:szCs w:val="24"/>
-          <w:lang w:val="sl-SI"/>
-        </w:rPr>
-        <w:t>;</w:t>
-      </w:r>
-      <w:r>
-        <w:rPr>
-          <w:rFonts w:ascii="Arial" w:eastAsia="Times New Roman" w:hAnsi="Arial" w:cs="Arial"/>
-          <w:b/>
-          <w:bCs/>
-          <w:sz w:val="24"/>
-          <w:szCs w:val="24"/>
-          <w:lang w:val="sl-SI"/>
-        </w:rPr>
-        <w:t xml:space="preserve"> </w:t>
-      </w:r>
-      <w:r>
-        <w:rPr>
-          <w:rFonts w:ascii="Arial" w:eastAsia="MS Mincho" w:hAnsi="Arial" w:cs="Arial" w:hint="eastAsia"/>
-          <w:b/>
-          <w:bCs/>
-          <w:sz w:val="24"/>
-          <w:szCs w:val="24"/>
-          <w:lang w:val="sl-SI"/>
-        </w:rPr>
-        <w:t>4 kompleti</w:t>
-      </w:r>
-      <w:r>
-        <w:rPr>
-          <w:rFonts w:ascii="Arial" w:eastAsia="Times New Roman" w:hAnsi="Arial" w:cs="Arial"/>
-          <w:b/>
-          <w:bCs/>
-          <w:sz w:val="24"/>
-          <w:szCs w:val="24"/>
-          <w:lang w:val="sl-SI"/>
-        </w:rPr>
-        <w:t xml:space="preserve"> </w:t>
-      </w:r>
-      <w:r>
-        <w:rPr>
-          <w:rFonts w:ascii="Arial" w:eastAsia="MS Mincho" w:hAnsi="Arial" w:cs="Arial" w:hint="eastAsia"/>
-          <w:b/>
-          <w:bCs/>
-          <w:sz w:val="24"/>
-          <w:szCs w:val="24"/>
-          <w:lang w:val="sl-SI"/>
-        </w:rPr>
-        <w:t>= 36</w:t>
-      </w:r>
-      <w:r>
-        <w:rPr>
-          <w:rFonts w:ascii="Arial" w:eastAsia="Times New Roman" w:hAnsi="Arial" w:cs="Arial"/>
-          <w:b/>
-          <w:bCs/>
-          <w:sz w:val="24"/>
-          <w:szCs w:val="24"/>
-          <w:lang w:val="sl-SI"/>
-        </w:rPr>
-        <w:br/>
-      </w:r>
-      <w:proofErr w:type="spellStart"/>
-      <w:r>
-        <w:rPr>
-          <w:rFonts w:ascii="Arial" w:eastAsia="MS Mincho" w:hAnsi="Arial" w:cs="Arial" w:hint="eastAsia"/>
-          <w:b/>
-          <w:bCs/>
-          <w:sz w:val="24"/>
-          <w:szCs w:val="24"/>
-          <w:lang w:val="sl-SI"/>
-        </w:rPr>
-        <w:t>Sozu</w:t>
-      </w:r>
-      <w:proofErr w:type="spellEnd"/>
-      <w:r>
-        <w:rPr>
-          <w:rFonts w:ascii="Arial" w:eastAsia="Times New Roman" w:hAnsi="Arial" w:cs="Arial"/>
-          <w:b/>
-          <w:bCs/>
-          <w:sz w:val="24"/>
-          <w:szCs w:val="24"/>
-          <w:lang w:val="sl-SI"/>
-        </w:rPr>
-        <w:t xml:space="preserve"> 1 </w:t>
-      </w:r>
-      <w:r>
-        <w:rPr>
-          <w:rFonts w:ascii="Arial" w:eastAsia="MS Mincho" w:hAnsi="Arial" w:cs="Arial"/>
-          <w:b/>
-          <w:bCs/>
-          <w:sz w:val="24"/>
-          <w:szCs w:val="24"/>
-          <w:lang w:val="sl-SI"/>
-        </w:rPr>
-        <w:t>～</w:t>
-      </w:r>
-      <w:r>
-        <w:rPr>
-          <w:rFonts w:ascii="Arial" w:eastAsia="Times New Roman" w:hAnsi="Arial" w:cs="Arial"/>
-          <w:b/>
-          <w:bCs/>
-          <w:sz w:val="24"/>
-          <w:szCs w:val="24"/>
-          <w:lang w:val="sl-SI"/>
-        </w:rPr>
-        <w:t xml:space="preserve"> 9</w:t>
-      </w:r>
-      <w:r>
-        <w:rPr>
-          <w:rFonts w:ascii="Arial" w:eastAsia="Times New Roman" w:hAnsi="Arial" w:cs="Arial"/>
-          <w:b/>
-          <w:bCs/>
-          <w:sz w:val="24"/>
-          <w:szCs w:val="24"/>
-          <w:lang w:val="sl-SI"/>
-        </w:rPr>
-        <w:t xml:space="preserve">; </w:t>
-      </w:r>
-      <w:r>
-        <w:rPr>
-          <w:rFonts w:ascii="Arial" w:eastAsia="MS Mincho" w:hAnsi="Arial" w:cs="Arial" w:hint="eastAsia"/>
-          <w:b/>
-          <w:bCs/>
-          <w:sz w:val="24"/>
-          <w:szCs w:val="24"/>
-          <w:lang w:val="sl-SI"/>
-        </w:rPr>
-        <w:t>4</w:t>
-      </w:r>
-      <w:r>
-        <w:rPr>
-          <w:rFonts w:ascii="Arial" w:eastAsia="MS Mincho" w:hAnsi="Arial" w:cs="Arial"/>
-          <w:b/>
-          <w:bCs/>
-          <w:sz w:val="24"/>
-          <w:szCs w:val="24"/>
-          <w:lang w:val="sl-SI"/>
-        </w:rPr>
-        <w:t xml:space="preserve"> kompleti = 36</w:t>
-      </w:r>
-      <w:r>
-        <w:rPr>
-          <w:rFonts w:ascii="Arial" w:eastAsia="Times New Roman" w:hAnsi="Arial" w:cs="Arial"/>
-          <w:b/>
-          <w:bCs/>
-          <w:sz w:val="24"/>
-          <w:szCs w:val="24"/>
-          <w:lang w:val="sl-SI"/>
-        </w:rPr>
-        <w:t xml:space="preserve"> </w:t>
-      </w:r>
-      <w:r>
-        <w:rPr>
-          <w:rFonts w:ascii="Arial" w:eastAsia="Times New Roman" w:hAnsi="Arial" w:cs="Arial"/>
-          <w:b/>
-          <w:bCs/>
-          <w:sz w:val="24"/>
-          <w:szCs w:val="24"/>
-          <w:lang w:val="sl-SI"/>
-        </w:rPr>
-        <w:br/>
-      </w:r>
-      <w:proofErr w:type="spellStart"/>
-      <w:r>
-        <w:rPr>
-          <w:rFonts w:ascii="Arial" w:eastAsia="MS Mincho" w:hAnsi="Arial" w:cs="Arial" w:hint="eastAsia"/>
-          <w:b/>
-          <w:bCs/>
-          <w:sz w:val="24"/>
-          <w:szCs w:val="24"/>
-          <w:lang w:val="sl-SI"/>
-        </w:rPr>
-        <w:t>Pinzu</w:t>
-      </w:r>
-      <w:proofErr w:type="spellEnd"/>
-      <w:r>
-        <w:rPr>
-          <w:rFonts w:ascii="Arial" w:eastAsia="Times New Roman" w:hAnsi="Arial" w:cs="Arial"/>
-          <w:b/>
-          <w:bCs/>
-          <w:sz w:val="24"/>
-          <w:szCs w:val="24"/>
-          <w:lang w:val="sl-SI"/>
-        </w:rPr>
-        <w:t xml:space="preserve"> 1 </w:t>
-      </w:r>
-      <w:r>
-        <w:rPr>
-          <w:rFonts w:ascii="Arial" w:eastAsia="MS Mincho" w:hAnsi="Arial" w:cs="Arial"/>
-          <w:b/>
-          <w:bCs/>
-          <w:sz w:val="24"/>
-          <w:szCs w:val="24"/>
-          <w:lang w:val="sl-SI"/>
-        </w:rPr>
-        <w:t>～</w:t>
-      </w:r>
-      <w:r>
-        <w:rPr>
-          <w:rFonts w:ascii="Arial" w:eastAsia="Times New Roman" w:hAnsi="Arial" w:cs="Arial"/>
-          <w:b/>
-          <w:bCs/>
-          <w:sz w:val="24"/>
-          <w:szCs w:val="24"/>
-          <w:lang w:val="sl-SI"/>
-        </w:rPr>
-        <w:t xml:space="preserve"> 9</w:t>
-      </w:r>
-      <w:r>
-        <w:rPr>
-          <w:rFonts w:ascii="Arial" w:eastAsia="Times New Roman" w:hAnsi="Arial" w:cs="Arial"/>
-          <w:b/>
-          <w:bCs/>
-          <w:sz w:val="24"/>
-          <w:szCs w:val="24"/>
-          <w:lang w:val="sl-SI"/>
-        </w:rPr>
-        <w:t>;</w:t>
-      </w:r>
-      <w:r>
-        <w:rPr>
-          <w:rFonts w:ascii="Arial" w:eastAsia="MS Mincho" w:hAnsi="Arial" w:cs="Arial" w:hint="eastAsia"/>
-          <w:b/>
-          <w:bCs/>
-          <w:sz w:val="24"/>
-          <w:szCs w:val="24"/>
-          <w:lang w:val="sl-SI"/>
-        </w:rPr>
-        <w:t xml:space="preserve"> 4 kompleti </w:t>
-      </w:r>
-      <w:r>
-        <w:rPr>
-          <w:rFonts w:ascii="Arial" w:eastAsia="MS Mincho" w:hAnsi="Arial" w:cs="Arial"/>
-          <w:b/>
-          <w:bCs/>
-          <w:sz w:val="24"/>
-          <w:szCs w:val="24"/>
-          <w:lang w:val="sl-SI"/>
-        </w:rPr>
-        <w:t>= 36</w:t>
-      </w:r>
-      <w:r>
-        <w:rPr>
-          <w:rFonts w:ascii="Arial" w:eastAsia="Times New Roman" w:hAnsi="Arial" w:cs="Arial"/>
-          <w:b/>
-          <w:bCs/>
-          <w:sz w:val="24"/>
-          <w:szCs w:val="24"/>
-          <w:lang w:val="sl-SI"/>
-        </w:rPr>
-        <w:br/>
-      </w:r>
-      <w:r>
-        <w:rPr>
-          <w:rFonts w:ascii="Arial" w:eastAsia="MS Mincho" w:hAnsi="Arial" w:cs="Arial"/>
-          <w:b/>
-          <w:bCs/>
-          <w:sz w:val="24"/>
-          <w:szCs w:val="24"/>
-          <w:lang w:val="sl-SI"/>
-        </w:rPr>
-        <w:t>7 različnih znakovnih ploščic; 4 kompleti = 28</w:t>
-      </w:r>
-    </w:p>
-    <w:p>
-      <w:pPr>
-        <w:spacing w:before="100" w:beforeAutospacing="1" w:after="100" w:afterAutospacing="1" w:line="240" w:lineRule="auto"/>
-        <w:rPr>
-          <w:rFonts w:ascii="Arial" w:eastAsia="Times New Roman" w:hAnsi="Arial" w:cs="Arial"/>
-          <w:sz w:val="24"/>
-          <w:szCs w:val="24"/>
-          <w:lang w:val="sl-SI"/>
-        </w:rPr>
-      </w:pPr>
-      <w:r>
-        <w:rPr>
-          <w:rFonts w:ascii="Arial" w:eastAsia="MS Mincho" w:hAnsi="Arial" w:cs="Arial" w:hint="eastAsia"/>
           <w:sz w:val="24"/>
           <w:szCs w:val="24"/>
           <w:lang w:val="sl-SI"/>
@@ -11202,8 +11116,8 @@
           <w:lang w:val="sl-SI"/>
         </w:rPr>
       </w:pPr>
-      <w:bookmarkStart w:id="19" w:name="st3"/>
-      <w:bookmarkEnd w:id="19"/>
+      <w:bookmarkStart w:id="18" w:name="st3"/>
+      <w:bookmarkEnd w:id="18"/>
     </w:p>
     <w:p>
       <w:pPr>
@@ -11218,7 +11132,7 @@
           <w:lang w:val="sl-SI"/>
         </w:rPr>
       </w:pPr>
-      <w:bookmarkStart w:id="20" w:name="_Toc12298568"/>
+      <w:bookmarkStart w:id="19" w:name="_Toc12298568"/>
       <w:r>
         <w:rPr>
           <w:rFonts w:ascii="Arial" w:eastAsia="Times New Roman" w:hAnsi="Arial" w:cs="Arial"/>
@@ -11241,7 +11155,7 @@
         </w:rPr>
         <w:t>Kako zbirati ploščice</w:t>
       </w:r>
-      <w:bookmarkEnd w:id="20"/>
+      <w:bookmarkEnd w:id="19"/>
     </w:p>
     <w:p>
       <w:pPr>
@@ -11256,7 +11170,7 @@
           <w:lang w:val="sl-SI"/>
         </w:rPr>
       </w:pPr>
-      <w:bookmarkStart w:id="21" w:name="_Toc12298569"/>
+      <w:bookmarkStart w:id="20" w:name="_Toc12298569"/>
       <w:r>
         <w:rPr>
           <w:rFonts w:ascii="Arial" w:eastAsia="Times New Roman" w:hAnsi="Arial" w:cs="Arial"/>
@@ -11279,7 +11193,7 @@
         </w:rPr>
         <w:t>Oblika za končanje je 4 trojčki in 1 par</w:t>
       </w:r>
-      <w:bookmarkEnd w:id="21"/>
+      <w:bookmarkEnd w:id="20"/>
     </w:p>
     <w:p>
       <w:pPr>
@@ -11424,7 +11338,6 @@
           <w:rFonts w:ascii="Arial" w:hAnsi="Arial" w:cs="Arial"/>
           <w:noProof/>
           <w:sz w:val="24"/>
-          <w:lang w:val="sl-SI"/>
         </w:rPr>
         <w:drawing>
           <wp:inline distT="0" distB="0" distL="0" distR="0" wp14:anchorId="7C68E854" wp14:editId="598574BC">
@@ -11603,7 +11516,6 @@
           <w:sz w:val="24"/>
           <w:lang w:val="sl-SI"/>
         </w:rPr>
-        <w:lastRenderedPageBreak/>
         <w:t>Sedem parov</w:t>
       </w:r>
     </w:p>
@@ -11622,8 +11534,8 @@
           <w:rFonts w:ascii="Arial" w:hAnsi="Arial" w:cs="Arial"/>
           <w:noProof/>
           <w:sz w:val="24"/>
-          <w:lang w:val="sl-SI"/>
-        </w:rPr>
+        </w:rPr>
+        <w:lastRenderedPageBreak/>
         <w:drawing>
           <wp:inline distT="0" distB="0" distL="0" distR="0" wp14:anchorId="35C1E682" wp14:editId="0DC5ACB9">
             <wp:extent cx="4572638" cy="504895"/>
@@ -11714,7 +11626,6 @@
           <w:rFonts w:ascii="Arial" w:hAnsi="Arial" w:cs="Arial"/>
           <w:noProof/>
           <w:sz w:val="24"/>
-          <w:lang w:val="sl-SI"/>
         </w:rPr>
         <w:drawing>
           <wp:inline distT="0" distB="0" distL="0" distR="0" wp14:anchorId="09C8CD8C" wp14:editId="577C5C4B">
@@ -11923,7 +11834,7 @@
         </w:rPr>
         <w:t xml:space="preserve"> </w:t>
       </w:r>
-      <w:bookmarkStart w:id="22" w:name="_Toc12298570"/>
+      <w:bookmarkStart w:id="21" w:name="_Toc12298570"/>
       <w:r>
         <w:rPr>
           <w:rFonts w:ascii="Arial" w:eastAsia="Times New Roman" w:hAnsi="Arial" w:cs="Arial"/>
@@ -11946,7 +11857,7 @@
         </w:rPr>
         <w:t>Kompleti in par ali glava</w:t>
       </w:r>
-      <w:bookmarkEnd w:id="22"/>
+      <w:bookmarkEnd w:id="21"/>
     </w:p>
     <w:p>
       <w:pPr>
@@ -12170,7 +12081,6 @@
       <w:r>
         <w:rPr>
           <w:noProof/>
-          <w:lang w:val="sl-SI"/>
         </w:rPr>
         <w:drawing>
           <wp:inline distT="0" distB="0" distL="0" distR="0" wp14:anchorId="01DD583F" wp14:editId="0B04C076">
@@ -12267,7 +12177,6 @@
           <w:noProof/>
           <w:sz w:val="24"/>
           <w:szCs w:val="24"/>
-          <w:lang w:val="sl-SI"/>
         </w:rPr>
         <w:drawing>
           <wp:inline distT="0" distB="0" distL="0" distR="0" wp14:anchorId="3EBAE8F2" wp14:editId="1E349952">
@@ -12335,7 +12244,6 @@
           <w:szCs w:val="24"/>
           <w:lang w:val="sl-SI"/>
         </w:rPr>
-        <w:lastRenderedPageBreak/>
         <w:t>Lestvica ne velja tudi v primeru različnih barv zaporednih številk. Spodaj je primer kjer lestvica ne velja:</w:t>
       </w:r>
     </w:p>
@@ -12356,8 +12264,8 @@
           <w:noProof/>
           <w:sz w:val="24"/>
           <w:szCs w:val="24"/>
-          <w:lang w:val="sl-SI"/>
-        </w:rPr>
+        </w:rPr>
+        <w:lastRenderedPageBreak/>
         <w:drawing>
           <wp:inline distT="0" distB="0" distL="0" distR="0" wp14:anchorId="4CEC4726" wp14:editId="021C367A">
             <wp:extent cx="809738" cy="362001"/>
@@ -12530,7 +12438,6 @@
       <w:r>
         <w:rPr>
           <w:noProof/>
-          <w:lang w:val="sl-SI"/>
         </w:rPr>
         <w:drawing>
           <wp:inline distT="0" distB="0" distL="0" distR="0" wp14:anchorId="198E7E36" wp14:editId="51029A8E">
@@ -12658,7 +12565,6 @@
         <w:rPr>
           <w:rFonts w:eastAsia="Times New Roman"/>
           <w:noProof/>
-          <w:lang w:val="sl-SI"/>
         </w:rPr>
         <w:drawing>
           <wp:inline distT="0" distB="0" distL="0" distR="0" wp14:anchorId="37DB2DE0" wp14:editId="1982CD6D">
@@ -12838,7 +12744,6 @@
           <w:noProof/>
           <w:sz w:val="24"/>
           <w:szCs w:val="24"/>
-          <w:lang w:val="sl-SI"/>
         </w:rPr>
         <w:drawing>
           <wp:inline distT="0" distB="0" distL="0" distR="0" wp14:anchorId="00677AE7" wp14:editId="2C5A1E2E">
@@ -12899,10 +12804,9 @@
           <w:szCs w:val="27"/>
           <w:lang w:val="sl-SI"/>
         </w:rPr>
-        <w:lastRenderedPageBreak/>
         <w:t xml:space="preserve"> </w:t>
       </w:r>
-      <w:bookmarkStart w:id="23" w:name="_Toc12298571"/>
+      <w:bookmarkStart w:id="22" w:name="_Toc12298571"/>
       <w:r>
         <w:rPr>
           <w:rFonts w:ascii="Arial" w:eastAsia="Times New Roman" w:hAnsi="Arial" w:cs="Arial"/>
@@ -12937,7 +12841,7 @@
         </w:rPr>
         <w:t>tenpaja</w:t>
       </w:r>
-      <w:bookmarkEnd w:id="23"/>
+      <w:bookmarkEnd w:id="22"/>
       <w:proofErr w:type="spellEnd"/>
     </w:p>
     <w:p>
@@ -12960,6 +12864,7 @@
           <w:szCs w:val="24"/>
           <w:lang w:val="sl-SI"/>
         </w:rPr>
+        <w:lastRenderedPageBreak/>
         <w:t xml:space="preserve">Pri </w:t>
       </w:r>
       <w:proofErr w:type="spellStart"/>
@@ -13046,7 +12951,6 @@
           <w:noProof/>
           <w:sz w:val="24"/>
           <w:szCs w:val="24"/>
-          <w:lang w:val="sl-SI"/>
         </w:rPr>
         <w:drawing>
           <wp:inline distT="0" distB="0" distL="0" distR="0">
@@ -13299,7 +13203,6 @@
       <w:r>
         <w:rPr>
           <w:noProof/>
-          <w:lang w:val="sl-SI"/>
         </w:rPr>
         <w:lastRenderedPageBreak/>
         <w:drawing>
@@ -13353,7 +13256,6 @@
           <w:noProof/>
           <w:sz w:val="24"/>
           <w:szCs w:val="24"/>
-          <w:lang w:val="sl-SI"/>
         </w:rPr>
         <w:drawing>
           <wp:inline distT="0" distB="0" distL="0" distR="0" wp14:anchorId="7AA2EEC2" wp14:editId="57AE9065">
@@ -13453,7 +13355,6 @@
       <w:r>
         <w:rPr>
           <w:noProof/>
-          <w:lang w:val="sl-SI"/>
         </w:rPr>
         <w:drawing>
           <wp:inline distT="0" distB="0" distL="0" distR="0" wp14:anchorId="624B5567" wp14:editId="5E420A54">
@@ -13593,7 +13494,6 @@
           <w:noProof/>
           <w:sz w:val="24"/>
           <w:szCs w:val="24"/>
-          <w:lang w:val="sl-SI"/>
         </w:rPr>
         <w:drawing>
           <wp:inline distT="0" distB="0" distL="0" distR="0" wp14:anchorId="7AA2EEC2" wp14:editId="57AE9065">
@@ -13687,7 +13587,6 @@
           <w:noProof/>
           <w:sz w:val="24"/>
           <w:szCs w:val="24"/>
-          <w:lang w:val="sl-SI"/>
         </w:rPr>
         <w:drawing>
           <wp:inline distT="0" distB="0" distL="0" distR="0">
@@ -13753,7 +13652,6 @@
           <w:noProof/>
           <w:sz w:val="24"/>
           <w:szCs w:val="24"/>
-          <w:lang w:val="sl-SI"/>
         </w:rPr>
         <w:drawing>
           <wp:inline distT="0" distB="0" distL="0" distR="0" wp14:anchorId="7AA2EEC2" wp14:editId="57AE9065">
@@ -13849,7 +13747,6 @@
       <w:r>
         <w:rPr>
           <w:noProof/>
-          <w:lang w:val="sl-SI"/>
         </w:rPr>
         <w:drawing>
           <wp:inline distT="0" distB="0" distL="0" distR="0" wp14:anchorId="5071B933" wp14:editId="20B2DF3F">
@@ -14123,7 +14020,7 @@
         </w:rPr>
         <w:t xml:space="preserve"> </w:t>
       </w:r>
-      <w:bookmarkStart w:id="24" w:name="_Toc12298572"/>
+      <w:bookmarkStart w:id="23" w:name="_Toc12298572"/>
       <w:r>
         <w:rPr>
           <w:rFonts w:ascii="Arial" w:eastAsia="Times New Roman" w:hAnsi="Arial" w:cs="Arial"/>
@@ -14182,7 +14079,7 @@
         </w:rPr>
         <w:t>cumo</w:t>
       </w:r>
-      <w:bookmarkEnd w:id="24"/>
+      <w:bookmarkEnd w:id="23"/>
       <w:proofErr w:type="spellEnd"/>
     </w:p>
     <w:p>
@@ -14586,8 +14483,8 @@
           <w:lang w:val="sl-SI"/>
         </w:rPr>
       </w:pPr>
-      <w:bookmarkStart w:id="25" w:name="st4"/>
-      <w:bookmarkEnd w:id="25"/>
+      <w:bookmarkStart w:id="24" w:name="st4"/>
+      <w:bookmarkEnd w:id="24"/>
     </w:p>
     <w:p>
       <w:pPr>
@@ -14602,7 +14499,7 @@
           <w:lang w:val="sl-SI"/>
         </w:rPr>
       </w:pPr>
-      <w:bookmarkStart w:id="26" w:name="_Toc12298573"/>
+      <w:bookmarkStart w:id="25" w:name="_Toc12298573"/>
       <w:r>
         <w:rPr>
           <w:rFonts w:ascii="Arial" w:eastAsia="Times New Roman" w:hAnsi="Arial" w:cs="Arial"/>
@@ -14637,7 +14534,7 @@
         </w:rPr>
         <w:t>riči</w:t>
       </w:r>
-      <w:bookmarkEnd w:id="26"/>
+      <w:bookmarkEnd w:id="25"/>
       <w:proofErr w:type="spellEnd"/>
     </w:p>
     <w:p>
@@ -14653,7 +14550,7 @@
           <w:lang w:val="sl-SI"/>
         </w:rPr>
       </w:pPr>
-      <w:bookmarkStart w:id="27" w:name="_Toc12298574"/>
+      <w:bookmarkStart w:id="26" w:name="_Toc12298574"/>
       <w:r>
         <w:rPr>
           <w:rFonts w:ascii="Arial" w:eastAsia="Times New Roman" w:hAnsi="Arial" w:cs="Arial"/>
@@ -14702,7 +14599,7 @@
         </w:rPr>
         <w:t>tenpaju</w:t>
       </w:r>
-      <w:bookmarkEnd w:id="27"/>
+      <w:bookmarkEnd w:id="26"/>
       <w:proofErr w:type="spellEnd"/>
     </w:p>
     <w:p>
@@ -15139,7 +15036,6 @@
           <w:noProof/>
           <w:sz w:val="24"/>
           <w:szCs w:val="24"/>
-          <w:lang w:val="sl-SI"/>
         </w:rPr>
         <w:drawing>
           <wp:inline distT="0" distB="0" distL="0" distR="0" wp14:anchorId="2C41FB7E" wp14:editId="0EE76C6A">
@@ -15197,7 +15093,6 @@
           <w:noProof/>
           <w:sz w:val="24"/>
           <w:szCs w:val="24"/>
-          <w:lang w:val="sl-SI"/>
         </w:rPr>
         <w:drawing>
           <wp:inline distT="0" distB="0" distL="0" distR="0">
@@ -15297,7 +15192,6 @@
       <w:r>
         <w:rPr>
           <w:noProof/>
-          <w:lang w:val="sl-SI"/>
         </w:rPr>
         <w:drawing>
           <wp:inline distT="0" distB="0" distL="0" distR="0" wp14:anchorId="0DFE532C" wp14:editId="0E33BF01">
@@ -15422,7 +15316,6 @@
           <w:noProof/>
           <w:sz w:val="24"/>
           <w:szCs w:val="24"/>
-          <w:lang w:val="sl-SI"/>
         </w:rPr>
         <w:drawing>
           <wp:inline distT="0" distB="0" distL="0" distR="0">
@@ -15565,7 +15458,6 @@
           <w:noProof/>
           <w:sz w:val="24"/>
           <w:szCs w:val="24"/>
-          <w:lang w:val="sl-SI"/>
         </w:rPr>
         <w:drawing>
           <wp:inline distT="0" distB="0" distL="0" distR="0" wp14:anchorId="0E6CDDE6" wp14:editId="1154C729">
@@ -15623,7 +15515,6 @@
           <w:noProof/>
           <w:sz w:val="24"/>
           <w:szCs w:val="24"/>
-          <w:lang w:val="sl-SI"/>
         </w:rPr>
         <w:drawing>
           <wp:inline distT="0" distB="0" distL="0" distR="0">
@@ -15747,7 +15638,6 @@
           <w:noProof/>
           <w:sz w:val="24"/>
           <w:szCs w:val="24"/>
-          <w:lang w:val="sl-SI"/>
         </w:rPr>
         <w:drawing>
           <wp:inline distT="0" distB="0" distL="0" distR="0">
@@ -15813,7 +15703,6 @@
           <w:noProof/>
           <w:sz w:val="24"/>
           <w:szCs w:val="24"/>
-          <w:lang w:val="sl-SI"/>
         </w:rPr>
         <w:drawing>
           <wp:inline distT="0" distB="0" distL="0" distR="0">
@@ -16044,7 +15933,6 @@
           <w:noProof/>
           <w:sz w:val="24"/>
           <w:szCs w:val="24"/>
-          <w:lang w:val="sl-SI"/>
         </w:rPr>
         <w:drawing>
           <wp:inline distT="0" distB="0" distL="0" distR="0">
@@ -16110,7 +15998,6 @@
           <w:noProof/>
           <w:sz w:val="24"/>
           <w:szCs w:val="24"/>
-          <w:lang w:val="sl-SI"/>
         </w:rPr>
         <w:drawing>
           <wp:inline distT="0" distB="0" distL="0" distR="0">
@@ -16193,7 +16080,6 @@
       <w:r>
         <w:rPr>
           <w:noProof/>
-          <w:lang w:val="sl-SI"/>
         </w:rPr>
         <w:drawing>
           <wp:inline distT="0" distB="0" distL="0" distR="0" wp14:anchorId="29B54DDF" wp14:editId="78B73905">
@@ -16309,7 +16195,7 @@
           <w:lang w:val="sl-SI"/>
         </w:rPr>
       </w:pPr>
-      <w:bookmarkStart w:id="28" w:name="_Toc12298575"/>
+      <w:bookmarkStart w:id="27" w:name="_Toc12298575"/>
       <w:r>
         <w:rPr>
           <w:rFonts w:ascii="Arial" w:eastAsia="Times New Roman" w:hAnsi="Arial" w:cs="Arial"/>
@@ -16344,7 +16230,7 @@
         </w:rPr>
         <w:t>riči</w:t>
       </w:r>
-      <w:bookmarkEnd w:id="28"/>
+      <w:bookmarkEnd w:id="27"/>
       <w:proofErr w:type="spellEnd"/>
     </w:p>
     <w:p>
@@ -16432,7 +16318,7 @@
         </w:rPr>
         <w:t xml:space="preserve"> </w:t>
       </w:r>
-      <w:bookmarkStart w:id="29" w:name="_Toc12298576"/>
+      <w:bookmarkStart w:id="28" w:name="_Toc12298576"/>
       <w:r>
         <w:rPr>
           <w:rFonts w:ascii="Arial" w:eastAsia="Times New Roman" w:hAnsi="Arial" w:cs="Arial"/>
@@ -16492,7 +16378,7 @@
         </w:rPr>
         <w:t xml:space="preserve"> prepovedani</w:t>
       </w:r>
-      <w:bookmarkEnd w:id="29"/>
+      <w:bookmarkEnd w:id="28"/>
     </w:p>
     <w:p>
       <w:pPr>
@@ -16853,8 +16739,8 @@
           <w:lang w:val="sl-SI"/>
         </w:rPr>
       </w:pPr>
-      <w:bookmarkStart w:id="30" w:name="st5"/>
-      <w:bookmarkEnd w:id="30"/>
+      <w:bookmarkStart w:id="29" w:name="st5"/>
+      <w:bookmarkEnd w:id="29"/>
     </w:p>
     <w:p>
       <w:pPr>
@@ -16869,7 +16755,7 @@
           <w:lang w:val="sl-SI"/>
         </w:rPr>
       </w:pPr>
-      <w:bookmarkStart w:id="31" w:name="_Toc12298577"/>
+      <w:bookmarkStart w:id="30" w:name="_Toc12298577"/>
       <w:r>
         <w:rPr>
           <w:rFonts w:ascii="Arial" w:eastAsia="Times New Roman" w:hAnsi="Arial" w:cs="Arial"/>
@@ -16892,7 +16778,7 @@
         </w:rPr>
         <w:t>Kaj je jaku</w:t>
       </w:r>
-      <w:bookmarkEnd w:id="31"/>
+      <w:bookmarkEnd w:id="30"/>
     </w:p>
     <w:p>
       <w:pPr>
@@ -16907,7 +16793,7 @@
           <w:lang w:val="sl-SI"/>
         </w:rPr>
       </w:pPr>
-      <w:bookmarkStart w:id="32" w:name="_Toc12298578"/>
+      <w:bookmarkStart w:id="31" w:name="_Toc12298578"/>
       <w:r>
         <w:rPr>
           <w:rFonts w:ascii="Arial" w:eastAsia="Times New Roman" w:hAnsi="Arial" w:cs="Arial"/>
@@ -16930,7 +16816,7 @@
         </w:rPr>
         <w:t>Za končanje je potreben jaku</w:t>
       </w:r>
-      <w:bookmarkEnd w:id="32"/>
+      <w:bookmarkEnd w:id="31"/>
     </w:p>
     <w:p>
       <w:pPr>
@@ -17343,7 +17229,6 @@
           <w:noProof/>
           <w:sz w:val="24"/>
           <w:szCs w:val="24"/>
-          <w:lang w:val="sl-SI"/>
         </w:rPr>
         <w:drawing>
           <wp:inline distT="0" distB="0" distL="0" distR="0" wp14:anchorId="31CE15F3" wp14:editId="0ACE2C6D">
@@ -17494,7 +17379,6 @@
           <w:noProof/>
           <w:sz w:val="24"/>
           <w:szCs w:val="24"/>
-          <w:lang w:val="sl-SI"/>
         </w:rPr>
         <w:drawing>
           <wp:inline distT="0" distB="0" distL="0" distR="0" wp14:anchorId="0563AA86" wp14:editId="0604A90D">
@@ -17760,7 +17644,7 @@
         </w:rPr>
         <w:t xml:space="preserve"> </w:t>
       </w:r>
-      <w:bookmarkStart w:id="33" w:name="_Toc12298579"/>
+      <w:bookmarkStart w:id="32" w:name="_Toc12298579"/>
       <w:r>
         <w:rPr>
           <w:rFonts w:ascii="Arial" w:eastAsia="Times New Roman" w:hAnsi="Arial" w:cs="Arial"/>
@@ -17796,7 +17680,7 @@
         </w:rPr>
         <w:t>, ki se jih je potrebno naučiti najprej</w:t>
       </w:r>
-      <w:bookmarkEnd w:id="33"/>
+      <w:bookmarkEnd w:id="32"/>
     </w:p>
     <w:p>
       <w:pPr>
@@ -17975,7 +17859,6 @@
       <w:r>
         <w:rPr>
           <w:noProof/>
-          <w:lang w:val="sl-SI"/>
         </w:rPr>
         <w:drawing>
           <wp:inline distT="0" distB="0" distL="0" distR="0" wp14:anchorId="52D0D257" wp14:editId="30222A09">
@@ -18380,7 +18263,6 @@
           <w:noProof/>
           <w:sz w:val="24"/>
           <w:szCs w:val="24"/>
-          <w:lang w:val="sl-SI"/>
         </w:rPr>
         <w:drawing>
           <wp:inline distT="0" distB="0" distL="0" distR="0" wp14:anchorId="31697330" wp14:editId="38A8244D">
@@ -18716,7 +18598,6 @@
           <w:noProof/>
           <w:sz w:val="24"/>
           <w:szCs w:val="24"/>
-          <w:lang w:val="sl-SI"/>
         </w:rPr>
         <w:drawing>
           <wp:inline distT="0" distB="0" distL="0" distR="0" wp14:anchorId="52311B7E" wp14:editId="04D14559">
@@ -19087,926 +18968,246 @@
       <w:pPr>
         <w:spacing w:before="100" w:beforeAutospacing="1" w:after="100" w:afterAutospacing="1" w:line="240" w:lineRule="auto"/>
         <w:rPr>
-          <w:rFonts w:ascii="Arial" w:eastAsia="Times New Roman" w:hAnsi="Arial" w:cs="Arial"/>
-          <w:sz w:val="24"/>
-          <w:szCs w:val="24"/>
-          <w:lang w:val="sl-SI"/>
-        </w:rPr>
-      </w:pPr>
-      <w:r>
-        <w:rPr>
-          <w:rFonts w:ascii="Arial" w:eastAsia="MS Mincho" w:hAnsi="Arial" w:cs="Arial"/>
-          <w:sz w:val="24"/>
-          <w:szCs w:val="24"/>
-          <w:lang w:val="sl-SI"/>
-        </w:rPr>
-        <w:t>『鳴く</w:t>
-      </w:r>
-      <w:r>
-        <w:rPr>
-          <w:rFonts w:ascii="Arial" w:eastAsia="Times New Roman" w:hAnsi="Arial" w:cs="Arial"/>
-          <w:sz w:val="24"/>
-          <w:szCs w:val="24"/>
-          <w:lang w:val="sl-SI"/>
-        </w:rPr>
-        <w:t>(</w:t>
-      </w:r>
-      <w:r>
-        <w:rPr>
-          <w:rFonts w:ascii="Arial" w:eastAsia="MS Mincho" w:hAnsi="Arial" w:cs="Arial"/>
-          <w:sz w:val="24"/>
-          <w:szCs w:val="24"/>
-          <w:lang w:val="sl-SI"/>
-        </w:rPr>
-        <w:t>晒す、叩く</w:t>
-      </w:r>
-      <w:r>
-        <w:rPr>
-          <w:rFonts w:ascii="Arial" w:eastAsia="Times New Roman" w:hAnsi="Arial" w:cs="Arial"/>
-          <w:sz w:val="24"/>
-          <w:szCs w:val="24"/>
-          <w:lang w:val="sl-SI"/>
-        </w:rPr>
-        <w:t>)</w:t>
-      </w:r>
-      <w:r>
-        <w:rPr>
-          <w:rFonts w:ascii="Arial" w:eastAsia="MS Mincho" w:hAnsi="Arial" w:cs="Arial"/>
-          <w:sz w:val="24"/>
-          <w:szCs w:val="24"/>
-          <w:lang w:val="sl-SI"/>
-        </w:rPr>
-        <w:t>』</w:t>
-      </w:r>
-      <w:r>
-        <w:rPr>
-          <w:rFonts w:ascii="Arial" w:eastAsia="Times New Roman" w:hAnsi="Arial" w:cs="Arial"/>
-          <w:sz w:val="24"/>
-          <w:szCs w:val="24"/>
-          <w:lang w:val="sl-SI"/>
-        </w:rPr>
-        <w:br/>
-      </w:r>
-      <w:r>
-        <w:rPr>
-          <w:rFonts w:ascii="Arial" w:eastAsia="MS Mincho" w:hAnsi="Arial" w:cs="Arial"/>
-          <w:sz w:val="24"/>
-          <w:szCs w:val="24"/>
-          <w:lang w:val="sl-SI"/>
-        </w:rPr>
-        <w:t>他家</w:t>
-      </w:r>
-      <w:r>
-        <w:rPr>
-          <w:rFonts w:ascii="Arial" w:eastAsia="Times New Roman" w:hAnsi="Arial" w:cs="Arial"/>
-          <w:sz w:val="24"/>
-          <w:szCs w:val="24"/>
-          <w:lang w:val="sl-SI"/>
-        </w:rPr>
-        <w:t>(</w:t>
-      </w:r>
-      <w:r>
-        <w:rPr>
-          <w:rFonts w:ascii="Arial" w:eastAsia="MS Mincho" w:hAnsi="Arial" w:cs="Arial"/>
-          <w:sz w:val="24"/>
-          <w:szCs w:val="24"/>
-          <w:lang w:val="sl-SI"/>
-        </w:rPr>
-        <w:t>ターチャ＝他のプレイヤー</w:t>
-      </w:r>
-      <w:r>
-        <w:rPr>
-          <w:rFonts w:ascii="Arial" w:eastAsia="Times New Roman" w:hAnsi="Arial" w:cs="Arial"/>
-          <w:sz w:val="24"/>
-          <w:szCs w:val="24"/>
-          <w:lang w:val="sl-SI"/>
-        </w:rPr>
-        <w:t xml:space="preserve">) </w:t>
-      </w:r>
-      <w:r>
-        <w:rPr>
-          <w:rFonts w:ascii="Arial" w:eastAsia="MS Mincho" w:hAnsi="Arial" w:cs="Arial"/>
-          <w:sz w:val="24"/>
-          <w:szCs w:val="24"/>
-          <w:lang w:val="sl-SI"/>
-        </w:rPr>
-        <w:t>の</w:t>
-      </w:r>
-      <w:r>
-        <w:rPr>
-          <w:rFonts w:ascii="Arial" w:eastAsia="Times New Roman" w:hAnsi="Arial" w:cs="Arial"/>
-          <w:sz w:val="24"/>
-          <w:szCs w:val="24"/>
-          <w:lang w:val="sl-SI"/>
-        </w:rPr>
-        <w:t xml:space="preserve"> </w:t>
-      </w:r>
-      <w:r>
-        <w:rPr>
-          <w:rFonts w:ascii="Arial" w:eastAsia="MS Mincho" w:hAnsi="Arial" w:cs="Arial"/>
-          <w:sz w:val="24"/>
-          <w:szCs w:val="24"/>
-          <w:lang w:val="sl-SI"/>
-        </w:rPr>
-        <w:t>捨て牌</w:t>
-      </w:r>
-      <w:r>
-        <w:rPr>
-          <w:rFonts w:ascii="Arial" w:eastAsia="Times New Roman" w:hAnsi="Arial" w:cs="Arial"/>
-          <w:sz w:val="24"/>
-          <w:szCs w:val="24"/>
-          <w:lang w:val="sl-SI"/>
-        </w:rPr>
-        <w:t xml:space="preserve"> </w:t>
-      </w:r>
-      <w:r>
-        <w:rPr>
-          <w:rFonts w:ascii="Arial" w:eastAsia="MS Mincho" w:hAnsi="Arial" w:cs="Arial"/>
-          <w:sz w:val="24"/>
-          <w:szCs w:val="24"/>
-          <w:lang w:val="sl-SI"/>
-        </w:rPr>
-        <w:t>を</w:t>
-      </w:r>
-      <w:r>
-        <w:rPr>
-          <w:rFonts w:ascii="Arial" w:eastAsia="Times New Roman" w:hAnsi="Arial" w:cs="Arial"/>
-          <w:sz w:val="24"/>
-          <w:szCs w:val="24"/>
-          <w:lang w:val="sl-SI"/>
-        </w:rPr>
-        <w:t xml:space="preserve"> </w:t>
-      </w:r>
-      <w:r>
-        <w:rPr>
-          <w:rFonts w:ascii="Arial" w:eastAsia="MS Mincho" w:hAnsi="Arial" w:cs="Arial"/>
-          <w:sz w:val="24"/>
-          <w:szCs w:val="24"/>
-          <w:lang w:val="sl-SI"/>
-        </w:rPr>
-        <w:t>ポン、チー、明カン（ミンカン）</w:t>
-      </w:r>
-      <w:r>
-        <w:rPr>
-          <w:rFonts w:ascii="Arial" w:eastAsia="Times New Roman" w:hAnsi="Arial" w:cs="Arial"/>
-          <w:sz w:val="24"/>
-          <w:szCs w:val="24"/>
-          <w:lang w:val="sl-SI"/>
-        </w:rPr>
-        <w:t xml:space="preserve"> </w:t>
-      </w:r>
-      <w:r>
-        <w:rPr>
-          <w:rFonts w:ascii="Arial" w:eastAsia="MS Mincho" w:hAnsi="Arial" w:cs="Arial"/>
-          <w:sz w:val="24"/>
-          <w:szCs w:val="24"/>
-          <w:lang w:val="sl-SI"/>
-        </w:rPr>
-        <w:t>などして取得することで面子</w:t>
-      </w:r>
-      <w:r>
-        <w:rPr>
-          <w:rFonts w:ascii="Arial" w:eastAsia="Times New Roman" w:hAnsi="Arial" w:cs="Arial"/>
-          <w:sz w:val="24"/>
-          <w:szCs w:val="24"/>
-          <w:lang w:val="sl-SI"/>
-        </w:rPr>
-        <w:t>(</w:t>
-      </w:r>
-      <w:r>
-        <w:rPr>
-          <w:rFonts w:ascii="Arial" w:eastAsia="MS Mincho" w:hAnsi="Arial" w:cs="Arial"/>
-          <w:sz w:val="24"/>
-          <w:szCs w:val="24"/>
-          <w:lang w:val="sl-SI"/>
-        </w:rPr>
-        <w:t>メンツ</w:t>
-      </w:r>
-      <w:r>
-        <w:rPr>
-          <w:rFonts w:ascii="Arial" w:eastAsia="Times New Roman" w:hAnsi="Arial" w:cs="Arial"/>
-          <w:sz w:val="24"/>
-          <w:szCs w:val="24"/>
-          <w:lang w:val="sl-SI"/>
-        </w:rPr>
-        <w:t>)</w:t>
-      </w:r>
-      <w:r>
-        <w:rPr>
-          <w:rFonts w:ascii="Arial" w:eastAsia="MS Mincho" w:hAnsi="Arial" w:cs="Arial"/>
-          <w:sz w:val="24"/>
-          <w:szCs w:val="24"/>
-          <w:lang w:val="sl-SI"/>
-        </w:rPr>
-        <w:t>を揃えること</w:t>
-      </w:r>
-      <w:r>
-        <w:rPr>
-          <w:rFonts w:ascii="MS Gothic" w:eastAsia="Times New Roman" w:hAnsi="MS Gothic" w:cs="MS Gothic"/>
-          <w:sz w:val="24"/>
-          <w:szCs w:val="24"/>
-          <w:lang w:val="sl-SI"/>
-        </w:rPr>
-        <w:t>。</w:t>
+          <w:rFonts w:ascii="Arial" w:eastAsia="MS Mincho" w:hAnsi="Arial" w:cs="Arial"/>
+          <w:b/>
+          <w:sz w:val="24"/>
+          <w:szCs w:val="24"/>
+          <w:lang w:val="sl-SI"/>
+        </w:rPr>
+      </w:pPr>
+      <w:r>
+        <w:rPr>
+          <w:rFonts w:ascii="Arial" w:eastAsia="MS Mincho" w:hAnsi="Arial" w:cs="Arial"/>
+          <w:b/>
+          <w:sz w:val="24"/>
+          <w:szCs w:val="24"/>
+          <w:lang w:val="sl-SI"/>
+        </w:rPr>
+        <w:t>Klicanje</w:t>
       </w:r>
     </w:p>
     <w:p>
       <w:pPr>
         <w:spacing w:before="100" w:beforeAutospacing="1" w:after="100" w:afterAutospacing="1" w:line="240" w:lineRule="auto"/>
-        <w:rPr>
-          <w:rFonts w:ascii="Arial" w:eastAsia="Times New Roman" w:hAnsi="Arial" w:cs="Arial"/>
-          <w:sz w:val="24"/>
-          <w:szCs w:val="24"/>
-          <w:lang w:val="sl-SI"/>
-        </w:rPr>
-      </w:pPr>
-      <w:r>
-        <w:rPr>
-          <w:rFonts w:ascii="Arial" w:eastAsia="MS Mincho" w:hAnsi="Arial" w:cs="Arial"/>
-          <w:sz w:val="24"/>
-          <w:szCs w:val="24"/>
-          <w:lang w:val="sl-SI"/>
-        </w:rPr>
-        <w:t>『門前</w:t>
-      </w:r>
-      <w:r>
-        <w:rPr>
-          <w:rFonts w:ascii="Arial" w:eastAsia="Times New Roman" w:hAnsi="Arial" w:cs="Arial"/>
-          <w:sz w:val="24"/>
-          <w:szCs w:val="24"/>
-          <w:lang w:val="sl-SI"/>
-        </w:rPr>
-        <w:t>(</w:t>
-      </w:r>
-      <w:r>
-        <w:rPr>
-          <w:rFonts w:ascii="Arial" w:eastAsia="MS Mincho" w:hAnsi="Arial" w:cs="Arial"/>
-          <w:sz w:val="24"/>
-          <w:szCs w:val="24"/>
-          <w:lang w:val="sl-SI"/>
-        </w:rPr>
-        <w:t>メンゼン</w:t>
-      </w:r>
-      <w:r>
-        <w:rPr>
-          <w:rFonts w:ascii="Arial" w:eastAsia="Times New Roman" w:hAnsi="Arial" w:cs="Arial"/>
-          <w:sz w:val="24"/>
-          <w:szCs w:val="24"/>
-          <w:lang w:val="sl-SI"/>
-        </w:rPr>
-        <w:t>)</w:t>
-      </w:r>
-      <w:r>
-        <w:rPr>
-          <w:rFonts w:ascii="Arial" w:eastAsia="MS Mincho" w:hAnsi="Arial" w:cs="Arial"/>
-          <w:sz w:val="24"/>
-          <w:szCs w:val="24"/>
-          <w:lang w:val="sl-SI"/>
-        </w:rPr>
-        <w:t>』</w:t>
-      </w:r>
-      <w:r>
-        <w:rPr>
-          <w:rFonts w:ascii="Arial" w:eastAsia="Times New Roman" w:hAnsi="Arial" w:cs="Arial"/>
-          <w:sz w:val="24"/>
-          <w:szCs w:val="24"/>
-          <w:lang w:val="sl-SI"/>
-        </w:rPr>
-        <w:br/>
-      </w:r>
-      <w:r>
-        <w:rPr>
-          <w:rFonts w:ascii="Arial" w:eastAsia="MS Mincho" w:hAnsi="Arial" w:cs="Arial"/>
-          <w:sz w:val="24"/>
-          <w:szCs w:val="24"/>
-          <w:lang w:val="sl-SI"/>
-        </w:rPr>
-        <w:t>他家</w:t>
-      </w:r>
-      <w:r>
-        <w:rPr>
-          <w:rFonts w:ascii="Arial" w:eastAsia="Times New Roman" w:hAnsi="Arial" w:cs="Arial"/>
-          <w:sz w:val="24"/>
-          <w:szCs w:val="24"/>
-          <w:lang w:val="sl-SI"/>
-        </w:rPr>
-        <w:t>(</w:t>
-      </w:r>
-      <w:r>
-        <w:rPr>
-          <w:rFonts w:ascii="Arial" w:eastAsia="MS Mincho" w:hAnsi="Arial" w:cs="Arial"/>
-          <w:sz w:val="24"/>
-          <w:szCs w:val="24"/>
-          <w:lang w:val="sl-SI"/>
-        </w:rPr>
-        <w:t>ターチャ＝他のプレイヤー</w:t>
-      </w:r>
-      <w:r>
-        <w:rPr>
-          <w:rFonts w:ascii="Arial" w:eastAsia="Times New Roman" w:hAnsi="Arial" w:cs="Arial"/>
-          <w:sz w:val="24"/>
-          <w:szCs w:val="24"/>
-          <w:lang w:val="sl-SI"/>
-        </w:rPr>
-        <w:t xml:space="preserve">) </w:t>
-      </w:r>
-      <w:r>
-        <w:rPr>
-          <w:rFonts w:ascii="Arial" w:eastAsia="MS Mincho" w:hAnsi="Arial" w:cs="Arial"/>
-          <w:sz w:val="24"/>
-          <w:szCs w:val="24"/>
-          <w:lang w:val="sl-SI"/>
-        </w:rPr>
-        <w:t>の</w:t>
-      </w:r>
-      <w:r>
-        <w:rPr>
-          <w:rFonts w:ascii="Arial" w:eastAsia="Times New Roman" w:hAnsi="Arial" w:cs="Arial"/>
-          <w:sz w:val="24"/>
-          <w:szCs w:val="24"/>
-          <w:lang w:val="sl-SI"/>
-        </w:rPr>
-        <w:t xml:space="preserve"> </w:t>
-      </w:r>
-      <w:r>
-        <w:rPr>
-          <w:rFonts w:ascii="Arial" w:eastAsia="MS Mincho" w:hAnsi="Arial" w:cs="Arial"/>
-          <w:sz w:val="24"/>
-          <w:szCs w:val="24"/>
-          <w:lang w:val="sl-SI"/>
-        </w:rPr>
-        <w:t>捨牌</w:t>
-      </w:r>
-      <w:r>
-        <w:rPr>
-          <w:rFonts w:ascii="Arial" w:eastAsia="Times New Roman" w:hAnsi="Arial" w:cs="Arial"/>
-          <w:sz w:val="24"/>
-          <w:szCs w:val="24"/>
-          <w:lang w:val="sl-SI"/>
-        </w:rPr>
-        <w:t xml:space="preserve"> </w:t>
-      </w:r>
-      <w:r>
-        <w:rPr>
-          <w:rFonts w:ascii="Arial" w:eastAsia="MS Mincho" w:hAnsi="Arial" w:cs="Arial"/>
-          <w:sz w:val="24"/>
-          <w:szCs w:val="24"/>
-          <w:lang w:val="sl-SI"/>
-        </w:rPr>
-        <w:t>で</w:t>
-      </w:r>
-      <w:r>
-        <w:rPr>
-          <w:rFonts w:ascii="Arial" w:eastAsia="Times New Roman" w:hAnsi="Arial" w:cs="Arial"/>
-          <w:sz w:val="24"/>
-          <w:szCs w:val="24"/>
-          <w:lang w:val="sl-SI"/>
-        </w:rPr>
-        <w:t xml:space="preserve"> </w:t>
-      </w:r>
-      <w:r>
-        <w:rPr>
-          <w:rFonts w:ascii="Arial" w:eastAsia="MS Mincho" w:hAnsi="Arial" w:cs="Arial"/>
-          <w:sz w:val="24"/>
-          <w:szCs w:val="24"/>
-          <w:lang w:val="sl-SI"/>
-        </w:rPr>
-        <w:t>ポン、チー、明カン（ミンカン）</w:t>
-      </w:r>
-      <w:r>
-        <w:rPr>
-          <w:rFonts w:ascii="Arial" w:eastAsia="Times New Roman" w:hAnsi="Arial" w:cs="Arial"/>
-          <w:sz w:val="24"/>
-          <w:szCs w:val="24"/>
-          <w:lang w:val="sl-SI"/>
-        </w:rPr>
-        <w:t xml:space="preserve"> </w:t>
-      </w:r>
-      <w:r>
-        <w:rPr>
-          <w:rFonts w:ascii="Arial" w:eastAsia="MS Mincho" w:hAnsi="Arial" w:cs="Arial"/>
-          <w:sz w:val="24"/>
-          <w:szCs w:val="24"/>
-          <w:lang w:val="sl-SI"/>
-        </w:rPr>
-        <w:t>などによる</w:t>
-      </w:r>
-      <w:r>
-        <w:rPr>
-          <w:rFonts w:ascii="Arial" w:eastAsia="Times New Roman" w:hAnsi="Arial" w:cs="Arial"/>
-          <w:sz w:val="24"/>
-          <w:szCs w:val="24"/>
-          <w:lang w:val="sl-SI"/>
-        </w:rPr>
-        <w:t xml:space="preserve"> </w:t>
-      </w:r>
-      <w:r>
-        <w:rPr>
-          <w:rFonts w:ascii="Arial" w:eastAsia="MS Mincho" w:hAnsi="Arial" w:cs="Arial"/>
-          <w:sz w:val="24"/>
-          <w:szCs w:val="24"/>
-          <w:lang w:val="sl-SI"/>
-        </w:rPr>
-        <w:t>鳴く、晒す</w:t>
-      </w:r>
-      <w:r>
-        <w:rPr>
-          <w:rFonts w:ascii="Arial" w:eastAsia="Times New Roman" w:hAnsi="Arial" w:cs="Arial"/>
-          <w:sz w:val="24"/>
-          <w:szCs w:val="24"/>
-          <w:lang w:val="sl-SI"/>
-        </w:rPr>
-        <w:t xml:space="preserve"> </w:t>
-      </w:r>
-      <w:r>
-        <w:rPr>
-          <w:rFonts w:ascii="Arial" w:eastAsia="MS Mincho" w:hAnsi="Arial" w:cs="Arial"/>
-          <w:sz w:val="24"/>
-          <w:szCs w:val="24"/>
-          <w:lang w:val="sl-SI"/>
-        </w:rPr>
-        <w:t>をせず、ツモ</w:t>
-      </w:r>
-      <w:r>
-        <w:rPr>
-          <w:rFonts w:ascii="Arial" w:eastAsia="Times New Roman" w:hAnsi="Arial" w:cs="Arial"/>
-          <w:sz w:val="24"/>
-          <w:szCs w:val="24"/>
-          <w:lang w:val="sl-SI"/>
-        </w:rPr>
-        <w:t xml:space="preserve"> </w:t>
-      </w:r>
-      <w:r>
-        <w:rPr>
-          <w:rFonts w:ascii="Arial" w:eastAsia="MS Mincho" w:hAnsi="Arial" w:cs="Arial"/>
-          <w:sz w:val="24"/>
-          <w:szCs w:val="24"/>
-          <w:lang w:val="sl-SI"/>
-        </w:rPr>
-        <w:t>によって自力で手牌を揃えること</w:t>
-      </w:r>
-      <w:r>
-        <w:rPr>
-          <w:rFonts w:ascii="MS Gothic" w:eastAsia="Times New Roman" w:hAnsi="MS Gothic" w:cs="MS Gothic"/>
-          <w:sz w:val="24"/>
-          <w:szCs w:val="24"/>
-          <w:lang w:val="sl-SI"/>
-        </w:rPr>
-        <w:t>。</w:t>
+        <w:jc w:val="both"/>
+        <w:rPr>
+          <w:rFonts w:ascii="Arial" w:eastAsia="MS Mincho" w:hAnsi="Arial" w:cs="Arial"/>
+          <w:sz w:val="24"/>
+          <w:szCs w:val="24"/>
+          <w:lang w:val="sl-SI"/>
+        </w:rPr>
+      </w:pPr>
+      <w:r>
+        <w:rPr>
+          <w:rFonts w:ascii="Arial" w:eastAsia="MS Mincho" w:hAnsi="Arial" w:cs="Arial"/>
+          <w:sz w:val="24"/>
+          <w:szCs w:val="24"/>
+          <w:lang w:val="sl-SI"/>
+        </w:rPr>
+        <w:t xml:space="preserve">Če vzamemo od soigralca odvrženo ploščico in s tem sestavimo komplet, temu dejanju pravimo klicanje. Kličemo lahko </w:t>
+      </w:r>
+      <w:proofErr w:type="spellStart"/>
+      <w:r>
+        <w:rPr>
+          <w:rFonts w:ascii="Arial" w:eastAsia="MS Mincho" w:hAnsi="Arial" w:cs="Arial"/>
+          <w:sz w:val="24"/>
+          <w:szCs w:val="24"/>
+          <w:lang w:val="sl-SI"/>
+        </w:rPr>
+        <w:t>pon</w:t>
+      </w:r>
+      <w:proofErr w:type="spellEnd"/>
+      <w:r>
+        <w:rPr>
+          <w:rFonts w:ascii="Arial" w:eastAsia="MS Mincho" w:hAnsi="Arial" w:cs="Arial"/>
+          <w:sz w:val="24"/>
+          <w:szCs w:val="24"/>
+          <w:lang w:val="sl-SI"/>
+        </w:rPr>
+        <w:t>, či ali kan.</w:t>
       </w:r>
     </w:p>
     <w:p>
       <w:pPr>
         <w:spacing w:before="100" w:beforeAutospacing="1" w:after="100" w:afterAutospacing="1" w:line="240" w:lineRule="auto"/>
-        <w:rPr>
-          <w:rFonts w:ascii="Arial" w:eastAsia="Times New Roman" w:hAnsi="Arial" w:cs="Arial"/>
-          <w:sz w:val="24"/>
-          <w:szCs w:val="24"/>
-          <w:lang w:val="sl-SI"/>
-        </w:rPr>
-      </w:pPr>
-      <w:r>
-        <w:rPr>
-          <w:rFonts w:ascii="Arial" w:eastAsia="MS Mincho" w:hAnsi="Arial" w:cs="Arial"/>
-          <w:sz w:val="24"/>
-          <w:szCs w:val="24"/>
-          <w:lang w:val="sl-SI"/>
-        </w:rPr>
-        <w:t>ご紹介した</w:t>
-      </w:r>
-      <w:r>
-        <w:rPr>
-          <w:rFonts w:ascii="Arial" w:eastAsia="Times New Roman" w:hAnsi="Arial" w:cs="Arial"/>
-          <w:sz w:val="24"/>
-          <w:szCs w:val="24"/>
-          <w:lang w:val="sl-SI"/>
-        </w:rPr>
-        <w:t xml:space="preserve"> </w:t>
-      </w:r>
-      <w:r>
-        <w:rPr>
-          <w:rFonts w:ascii="Arial" w:eastAsia="MS Mincho" w:hAnsi="Arial" w:cs="Arial"/>
-          <w:sz w:val="24"/>
-          <w:szCs w:val="24"/>
-          <w:lang w:val="sl-SI"/>
-        </w:rPr>
-        <w:t>役</w:t>
-      </w:r>
-      <w:r>
-        <w:rPr>
-          <w:rFonts w:ascii="Arial" w:eastAsia="Times New Roman" w:hAnsi="Arial" w:cs="Arial"/>
-          <w:sz w:val="24"/>
-          <w:szCs w:val="24"/>
-          <w:lang w:val="sl-SI"/>
-        </w:rPr>
-        <w:t xml:space="preserve"> </w:t>
-      </w:r>
-      <w:r>
-        <w:rPr>
-          <w:rFonts w:ascii="Arial" w:eastAsia="MS Mincho" w:hAnsi="Arial" w:cs="Arial"/>
-          <w:sz w:val="24"/>
-          <w:szCs w:val="24"/>
-          <w:lang w:val="sl-SI"/>
-        </w:rPr>
-        <w:t>の説明で、</w:t>
-      </w:r>
-      <w:r>
-        <w:rPr>
-          <w:rFonts w:ascii="Arial" w:eastAsia="Times New Roman" w:hAnsi="Arial" w:cs="Arial"/>
-          <w:sz w:val="24"/>
-          <w:szCs w:val="24"/>
-          <w:lang w:val="sl-SI"/>
-        </w:rPr>
-        <w:t>1</w:t>
-      </w:r>
-      <w:r>
-        <w:rPr>
-          <w:rFonts w:ascii="Arial" w:eastAsia="MS Mincho" w:hAnsi="Arial" w:cs="Arial"/>
-          <w:sz w:val="24"/>
-          <w:szCs w:val="24"/>
-          <w:lang w:val="sl-SI"/>
-        </w:rPr>
-        <w:t>翻</w:t>
-      </w:r>
-      <w:r>
-        <w:rPr>
-          <w:rFonts w:ascii="Arial" w:eastAsia="Times New Roman" w:hAnsi="Arial" w:cs="Arial"/>
-          <w:sz w:val="24"/>
-          <w:szCs w:val="24"/>
-          <w:lang w:val="sl-SI"/>
-        </w:rPr>
-        <w:t>(</w:t>
-      </w:r>
-      <w:r>
-        <w:rPr>
-          <w:rFonts w:ascii="Arial" w:eastAsia="MS Mincho" w:hAnsi="Arial" w:cs="Arial"/>
-          <w:sz w:val="24"/>
-          <w:szCs w:val="24"/>
-          <w:lang w:val="sl-SI"/>
-        </w:rPr>
-        <w:t>ハン、ファン</w:t>
-      </w:r>
-      <w:r>
-        <w:rPr>
-          <w:rFonts w:ascii="Arial" w:eastAsia="Times New Roman" w:hAnsi="Arial" w:cs="Arial"/>
-          <w:sz w:val="24"/>
-          <w:szCs w:val="24"/>
-          <w:lang w:val="sl-SI"/>
-        </w:rPr>
-        <w:t>)</w:t>
-      </w:r>
-      <w:r>
-        <w:rPr>
-          <w:rFonts w:ascii="Arial" w:eastAsia="MS Mincho" w:hAnsi="Arial" w:cs="Arial"/>
-          <w:sz w:val="24"/>
-          <w:szCs w:val="24"/>
-          <w:lang w:val="sl-SI"/>
-        </w:rPr>
-        <w:t>という表記がありますが、これは、役</w:t>
-      </w:r>
-      <w:r>
-        <w:rPr>
-          <w:rFonts w:ascii="Arial" w:eastAsia="Times New Roman" w:hAnsi="Arial" w:cs="Arial"/>
-          <w:sz w:val="24"/>
-          <w:szCs w:val="24"/>
-          <w:lang w:val="sl-SI"/>
-        </w:rPr>
-        <w:t xml:space="preserve"> </w:t>
-      </w:r>
-      <w:r>
-        <w:rPr>
-          <w:rFonts w:ascii="Arial" w:eastAsia="MS Mincho" w:hAnsi="Arial" w:cs="Arial"/>
-          <w:sz w:val="24"/>
-          <w:szCs w:val="24"/>
-          <w:lang w:val="sl-SI"/>
-        </w:rPr>
-        <w:t>に対しての点数のようなものです。役によって</w:t>
-      </w:r>
-      <w:r>
-        <w:rPr>
-          <w:rFonts w:ascii="Arial" w:eastAsia="Times New Roman" w:hAnsi="Arial" w:cs="Arial"/>
-          <w:sz w:val="24"/>
-          <w:szCs w:val="24"/>
-          <w:lang w:val="sl-SI"/>
-        </w:rPr>
-        <w:t>2</w:t>
-      </w:r>
-      <w:r>
-        <w:rPr>
-          <w:rFonts w:ascii="Arial" w:eastAsia="MS Mincho" w:hAnsi="Arial" w:cs="Arial"/>
-          <w:sz w:val="24"/>
-          <w:szCs w:val="24"/>
-          <w:lang w:val="sl-SI"/>
-        </w:rPr>
-        <w:t>翻、</w:t>
-      </w:r>
-      <w:r>
-        <w:rPr>
-          <w:rFonts w:ascii="Arial" w:eastAsia="Times New Roman" w:hAnsi="Arial" w:cs="Arial"/>
-          <w:sz w:val="24"/>
-          <w:szCs w:val="24"/>
-          <w:lang w:val="sl-SI"/>
-        </w:rPr>
-        <w:t>3</w:t>
-      </w:r>
-      <w:r>
-        <w:rPr>
-          <w:rFonts w:ascii="Arial" w:eastAsia="MS Mincho" w:hAnsi="Arial" w:cs="Arial"/>
-          <w:sz w:val="24"/>
-          <w:szCs w:val="24"/>
-          <w:lang w:val="sl-SI"/>
-        </w:rPr>
-        <w:t>翻と点数がことなります。局（キョク）</w:t>
-      </w:r>
-      <w:r>
-        <w:rPr>
-          <w:rFonts w:ascii="Arial" w:eastAsia="Times New Roman" w:hAnsi="Arial" w:cs="Arial"/>
-          <w:sz w:val="24"/>
-          <w:szCs w:val="24"/>
-          <w:lang w:val="sl-SI"/>
-        </w:rPr>
-        <w:t xml:space="preserve"> </w:t>
-      </w:r>
-      <w:r>
-        <w:rPr>
-          <w:rFonts w:ascii="Arial" w:eastAsia="MS Mincho" w:hAnsi="Arial" w:cs="Arial"/>
-          <w:sz w:val="24"/>
-          <w:szCs w:val="24"/>
-          <w:lang w:val="sl-SI"/>
-        </w:rPr>
-        <w:t>の最後に点数をやり取りするのですが、アガり形</w:t>
-      </w:r>
-      <w:r>
-        <w:rPr>
-          <w:rFonts w:ascii="Arial" w:eastAsia="Times New Roman" w:hAnsi="Arial" w:cs="Arial"/>
-          <w:sz w:val="24"/>
-          <w:szCs w:val="24"/>
-          <w:lang w:val="sl-SI"/>
-        </w:rPr>
-        <w:t xml:space="preserve"> </w:t>
-      </w:r>
-      <w:r>
-        <w:rPr>
-          <w:rFonts w:ascii="Arial" w:eastAsia="MS Mincho" w:hAnsi="Arial" w:cs="Arial"/>
-          <w:sz w:val="24"/>
-          <w:szCs w:val="24"/>
-          <w:lang w:val="sl-SI"/>
-        </w:rPr>
-        <w:t>に従って点数が計算され、その点数のやり取りを行います</w:t>
-      </w:r>
-      <w:r>
-        <w:rPr>
-          <w:rFonts w:ascii="MS Gothic" w:eastAsia="Times New Roman" w:hAnsi="MS Gothic" w:cs="MS Gothic"/>
-          <w:sz w:val="24"/>
-          <w:szCs w:val="24"/>
-          <w:lang w:val="sl-SI"/>
-        </w:rPr>
-        <w:t>。</w:t>
-      </w:r>
+        <w:jc w:val="both"/>
+        <w:rPr>
+          <w:rFonts w:ascii="Arial" w:eastAsia="MS Mincho" w:hAnsi="Arial" w:cs="Arial"/>
+          <w:b/>
+          <w:sz w:val="24"/>
+          <w:szCs w:val="24"/>
+          <w:lang w:val="sl-SI"/>
+        </w:rPr>
+      </w:pPr>
+      <w:proofErr w:type="spellStart"/>
+      <w:r>
+        <w:rPr>
+          <w:rFonts w:ascii="Arial" w:eastAsia="MS Mincho" w:hAnsi="Arial" w:cs="Arial"/>
+          <w:b/>
+          <w:sz w:val="24"/>
+          <w:szCs w:val="24"/>
+          <w:lang w:val="sl-SI"/>
+        </w:rPr>
+        <w:t>Menzen</w:t>
+      </w:r>
+      <w:proofErr w:type="spellEnd"/>
     </w:p>
     <w:p>
       <w:pPr>
         <w:spacing w:before="100" w:beforeAutospacing="1" w:after="100" w:afterAutospacing="1" w:line="240" w:lineRule="auto"/>
-        <w:rPr>
-          <w:rFonts w:ascii="Arial" w:eastAsia="Times New Roman" w:hAnsi="Arial" w:cs="Arial"/>
-          <w:sz w:val="24"/>
-          <w:szCs w:val="24"/>
-          <w:lang w:val="sl-SI"/>
-        </w:rPr>
-      </w:pPr>
-      <w:r>
-        <w:rPr>
-          <w:rFonts w:ascii="Arial" w:eastAsia="MS Mincho" w:hAnsi="Arial" w:cs="Arial"/>
-          <w:sz w:val="24"/>
-          <w:szCs w:val="24"/>
-          <w:lang w:val="sl-SI"/>
-        </w:rPr>
-        <w:t>麻雀で</w:t>
-      </w:r>
-      <w:r>
-        <w:rPr>
-          <w:rFonts w:ascii="Arial" w:eastAsia="Times New Roman" w:hAnsi="Arial" w:cs="Arial"/>
-          <w:sz w:val="24"/>
-          <w:szCs w:val="24"/>
-          <w:lang w:val="sl-SI"/>
-        </w:rPr>
-        <w:t xml:space="preserve"> </w:t>
-      </w:r>
-      <w:r>
-        <w:rPr>
-          <w:rFonts w:ascii="Arial" w:eastAsia="MS Mincho" w:hAnsi="Arial" w:cs="Arial"/>
-          <w:sz w:val="24"/>
-          <w:szCs w:val="24"/>
-          <w:lang w:val="sl-SI"/>
-        </w:rPr>
-        <w:t>アガる</w:t>
-      </w:r>
-      <w:r>
-        <w:rPr>
-          <w:rFonts w:ascii="Arial" w:eastAsia="Times New Roman" w:hAnsi="Arial" w:cs="Arial"/>
-          <w:sz w:val="24"/>
-          <w:szCs w:val="24"/>
-          <w:lang w:val="sl-SI"/>
-        </w:rPr>
-        <w:t xml:space="preserve"> </w:t>
-      </w:r>
-      <w:r>
-        <w:rPr>
-          <w:rFonts w:ascii="Arial" w:eastAsia="MS Mincho" w:hAnsi="Arial" w:cs="Arial"/>
-          <w:sz w:val="24"/>
-          <w:szCs w:val="24"/>
-          <w:lang w:val="sl-SI"/>
-        </w:rPr>
-        <w:t xml:space="preserve">には　</w:t>
-      </w:r>
-      <w:r>
-        <w:rPr>
-          <w:rFonts w:ascii="Arial" w:eastAsia="Times New Roman" w:hAnsi="Arial" w:cs="Arial"/>
-          <w:sz w:val="24"/>
-          <w:szCs w:val="24"/>
-          <w:lang w:val="sl-SI"/>
-        </w:rPr>
-        <w:t>4</w:t>
-      </w:r>
-      <w:r>
-        <w:rPr>
-          <w:rFonts w:ascii="Arial" w:eastAsia="MS Mincho" w:hAnsi="Arial" w:cs="Arial"/>
-          <w:sz w:val="24"/>
-          <w:szCs w:val="24"/>
-          <w:lang w:val="sl-SI"/>
-        </w:rPr>
-        <w:t>メンツ</w:t>
-      </w:r>
-      <w:r>
-        <w:rPr>
-          <w:rFonts w:ascii="Arial" w:eastAsia="Times New Roman" w:hAnsi="Arial" w:cs="Arial"/>
-          <w:sz w:val="24"/>
-          <w:szCs w:val="24"/>
-          <w:lang w:val="sl-SI"/>
-        </w:rPr>
-        <w:t>1</w:t>
-      </w:r>
-      <w:r>
-        <w:rPr>
-          <w:rFonts w:ascii="Arial" w:eastAsia="MS Mincho" w:hAnsi="Arial" w:cs="Arial"/>
-          <w:sz w:val="24"/>
-          <w:szCs w:val="24"/>
-          <w:lang w:val="sl-SI"/>
-        </w:rPr>
-        <w:t>ジャントウ　＋　役　です！この形を忘れずにゲームを進めてみましょう。その他の</w:t>
-      </w:r>
-      <w:r>
-        <w:rPr>
-          <w:rFonts w:ascii="Arial" w:eastAsia="Times New Roman" w:hAnsi="Arial" w:cs="Arial"/>
-          <w:sz w:val="24"/>
-          <w:szCs w:val="24"/>
-          <w:lang w:val="sl-SI"/>
-        </w:rPr>
-        <w:t xml:space="preserve"> </w:t>
-      </w:r>
-      <w:r>
-        <w:rPr>
-          <w:rFonts w:ascii="Arial" w:eastAsia="MS Mincho" w:hAnsi="Arial" w:cs="Arial"/>
-          <w:sz w:val="24"/>
-          <w:szCs w:val="24"/>
-          <w:lang w:val="sl-SI"/>
-        </w:rPr>
-        <w:t>役</w:t>
-      </w:r>
-      <w:r>
-        <w:rPr>
-          <w:rFonts w:ascii="Arial" w:eastAsia="Times New Roman" w:hAnsi="Arial" w:cs="Arial"/>
-          <w:sz w:val="24"/>
-          <w:szCs w:val="24"/>
-          <w:lang w:val="sl-SI"/>
-        </w:rPr>
-        <w:t xml:space="preserve"> </w:t>
-      </w:r>
-      <w:r>
-        <w:rPr>
-          <w:rFonts w:ascii="Arial" w:eastAsia="MS Mincho" w:hAnsi="Arial" w:cs="Arial"/>
-          <w:sz w:val="24"/>
-          <w:szCs w:val="24"/>
-          <w:lang w:val="sl-SI"/>
-        </w:rPr>
-        <w:t>について詳しく知りたい方は『</w:t>
-      </w:r>
-      <w:r>
-        <w:rPr>
-          <w:rFonts w:ascii="Arial" w:eastAsia="MS Mincho" w:hAnsi="Arial" w:cs="Arial"/>
-          <w:color w:val="0000FF"/>
+        <w:jc w:val="both"/>
+        <w:rPr>
+          <w:rFonts w:ascii="Arial" w:eastAsia="MS Mincho" w:hAnsi="Arial" w:cs="Arial"/>
+          <w:sz w:val="24"/>
+          <w:szCs w:val="24"/>
+          <w:lang w:val="sl-SI"/>
+        </w:rPr>
+      </w:pPr>
+      <w:proofErr w:type="spellStart"/>
+      <w:r>
+        <w:rPr>
+          <w:rFonts w:ascii="Arial" w:eastAsia="MS Mincho" w:hAnsi="Arial" w:cs="Arial"/>
+          <w:sz w:val="24"/>
+          <w:szCs w:val="24"/>
+          <w:lang w:val="sl-SI"/>
+        </w:rPr>
+        <w:t>Menzen</w:t>
+      </w:r>
+      <w:proofErr w:type="spellEnd"/>
+      <w:r>
+        <w:rPr>
+          <w:rFonts w:ascii="Arial" w:eastAsia="MS Mincho" w:hAnsi="Arial" w:cs="Arial"/>
+          <w:sz w:val="24"/>
+          <w:szCs w:val="24"/>
+          <w:lang w:val="sl-SI"/>
+        </w:rPr>
+        <w:t xml:space="preserve"> je dejanje, ko brez soigralčevih ploščic sestavimo ustrezne komplete. Jemljemo samo ploščice iz skupnega kupa.</w:t>
+      </w:r>
+    </w:p>
+    <w:p>
+      <w:pPr>
+        <w:spacing w:before="100" w:beforeAutospacing="1" w:after="100" w:afterAutospacing="1" w:line="240" w:lineRule="auto"/>
+        <w:jc w:val="both"/>
+        <w:rPr>
+          <w:rFonts w:ascii="Arial" w:eastAsia="MS Mincho" w:hAnsi="Arial" w:cs="Arial"/>
+          <w:sz w:val="24"/>
+          <w:szCs w:val="24"/>
+          <w:lang w:val="sl-SI"/>
+        </w:rPr>
+      </w:pPr>
+      <w:r>
+        <w:rPr>
+          <w:rFonts w:ascii="Arial" w:eastAsia="MS Mincho" w:hAnsi="Arial" w:cs="Arial"/>
+          <w:sz w:val="24"/>
+          <w:szCs w:val="24"/>
+          <w:lang w:val="sl-SI"/>
+        </w:rPr>
+        <w:t xml:space="preserve">Kot smo že povedali, imamo pri </w:t>
+      </w:r>
+      <w:proofErr w:type="spellStart"/>
+      <w:r>
+        <w:rPr>
+          <w:rFonts w:ascii="Arial" w:eastAsia="MS Mincho" w:hAnsi="Arial" w:cs="Arial"/>
+          <w:sz w:val="24"/>
+          <w:szCs w:val="24"/>
+          <w:lang w:val="sl-SI"/>
+        </w:rPr>
+        <w:t>jakujih</w:t>
+      </w:r>
+      <w:proofErr w:type="spellEnd"/>
+      <w:r>
+        <w:rPr>
+          <w:rFonts w:ascii="Arial" w:eastAsia="MS Mincho" w:hAnsi="Arial" w:cs="Arial"/>
+          <w:sz w:val="24"/>
+          <w:szCs w:val="24"/>
+          <w:lang w:val="sl-SI"/>
+        </w:rPr>
+        <w:t xml:space="preserve"> izraz fan. Glede na jaku se število </w:t>
+      </w:r>
+      <w:proofErr w:type="spellStart"/>
+      <w:r>
+        <w:rPr>
+          <w:rFonts w:ascii="Arial" w:eastAsia="MS Mincho" w:hAnsi="Arial" w:cs="Arial"/>
+          <w:sz w:val="24"/>
+          <w:szCs w:val="24"/>
+          <w:lang w:val="sl-SI"/>
+        </w:rPr>
+        <w:t>fanov</w:t>
+      </w:r>
+      <w:proofErr w:type="spellEnd"/>
+      <w:r>
+        <w:rPr>
+          <w:rFonts w:ascii="Arial" w:eastAsia="MS Mincho" w:hAnsi="Arial" w:cs="Arial"/>
+          <w:sz w:val="24"/>
+          <w:szCs w:val="24"/>
+          <w:lang w:val="sl-SI"/>
+        </w:rPr>
+        <w:t xml:space="preserve"> razlikuje (1 fan, 2 fana, itd.). Ko se runda konča se glede na zbrane ploščice določi točke, te točke pa dobimo od soigralcev ali pa jih damo. Za zmago pri </w:t>
+      </w:r>
+      <w:proofErr w:type="spellStart"/>
+      <w:r>
+        <w:rPr>
+          <w:rFonts w:ascii="Arial" w:eastAsia="MS Mincho" w:hAnsi="Arial" w:cs="Arial"/>
+          <w:sz w:val="24"/>
+          <w:szCs w:val="24"/>
+          <w:lang w:val="sl-SI"/>
+        </w:rPr>
+        <w:t>mahjongu</w:t>
+      </w:r>
+      <w:proofErr w:type="spellEnd"/>
+      <w:r>
+        <w:rPr>
+          <w:rFonts w:ascii="Arial" w:eastAsia="MS Mincho" w:hAnsi="Arial" w:cs="Arial"/>
+          <w:sz w:val="24"/>
+          <w:szCs w:val="24"/>
+          <w:lang w:val="sl-SI"/>
+        </w:rPr>
+        <w:t>, potrebujemo 4 komplete in glavo ter jaku! Tega ne smemo pozabiti.</w:t>
+      </w:r>
+    </w:p>
+    <w:p>
+      <w:pPr>
+        <w:spacing w:before="100" w:beforeAutospacing="1" w:after="100" w:afterAutospacing="1" w:line="240" w:lineRule="auto"/>
+        <w:jc w:val="both"/>
+        <w:rPr>
+          <w:rFonts w:ascii="Arial" w:eastAsia="MS Mincho" w:hAnsi="Arial" w:cs="Arial"/>
           <w:sz w:val="24"/>
           <w:szCs w:val="24"/>
           <w:u w:val="single"/>
           <w:lang w:val="sl-SI"/>
         </w:rPr>
-        <w:fldChar w:fldCharType="begin"/>
-      </w:r>
-      <w:r>
-        <w:rPr>
-          <w:rFonts w:ascii="Arial" w:eastAsia="MS Mincho" w:hAnsi="Arial" w:cs="Arial"/>
-          <w:color w:val="0000FF"/>
+      </w:pPr>
+      <w:r>
+        <w:rPr>
+          <w:rFonts w:ascii="Arial" w:eastAsia="MS Mincho" w:hAnsi="Arial" w:cs="Arial"/>
           <w:sz w:val="24"/>
           <w:szCs w:val="24"/>
           <w:u w:val="single"/>
           <w:lang w:val="sl-SI"/>
         </w:rPr>
-        <w:instrText xml:space="preserve"> HYPERLINK "http://majandofu.com/mahjong-yaku-rule" \t "_blank" </w:instrText>
-      </w:r>
-      <w:r>
-        <w:rPr>
-          <w:rFonts w:ascii="Arial" w:eastAsia="MS Mincho" w:hAnsi="Arial" w:cs="Arial"/>
-          <w:color w:val="0000FF"/>
+        <w:t xml:space="preserve">Vsi možni </w:t>
+      </w:r>
+      <w:proofErr w:type="spellStart"/>
+      <w:r>
+        <w:rPr>
+          <w:rFonts w:ascii="Arial" w:eastAsia="MS Mincho" w:hAnsi="Arial" w:cs="Arial"/>
           <w:sz w:val="24"/>
           <w:szCs w:val="24"/>
           <w:u w:val="single"/>
           <w:lang w:val="sl-SI"/>
         </w:rPr>
-        <w:fldChar w:fldCharType="separate"/>
-      </w:r>
-      <w:r>
-        <w:rPr>
-          <w:rFonts w:ascii="Arial" w:eastAsia="MS Mincho" w:hAnsi="Arial" w:cs="Arial"/>
-          <w:color w:val="0000FF"/>
+        <w:t>jakuji</w:t>
+      </w:r>
+      <w:proofErr w:type="spellEnd"/>
+      <w:r>
+        <w:rPr>
+          <w:rFonts w:ascii="Arial" w:eastAsia="MS Mincho" w:hAnsi="Arial" w:cs="Arial"/>
           <w:sz w:val="24"/>
           <w:szCs w:val="24"/>
           <w:u w:val="single"/>
           <w:lang w:val="sl-SI"/>
         </w:rPr>
-        <w:t>麻雀のルール、役</w:t>
-      </w:r>
-      <w:r>
-        <w:rPr>
-          <w:rFonts w:ascii="Arial" w:eastAsia="Times New Roman" w:hAnsi="Arial" w:cs="Arial"/>
-          <w:color w:val="0000FF"/>
-          <w:sz w:val="24"/>
-          <w:szCs w:val="24"/>
-          <w:u w:val="single"/>
-          <w:lang w:val="sl-SI"/>
-        </w:rPr>
-        <w:t>(</w:t>
-      </w:r>
-      <w:r>
-        <w:rPr>
-          <w:rFonts w:ascii="Arial" w:eastAsia="MS Mincho" w:hAnsi="Arial" w:cs="Arial"/>
-          <w:color w:val="0000FF"/>
-          <w:sz w:val="24"/>
-          <w:szCs w:val="24"/>
-          <w:u w:val="single"/>
-          <w:lang w:val="sl-SI"/>
-        </w:rPr>
-        <w:t>ヤク</w:t>
-      </w:r>
-      <w:r>
-        <w:rPr>
-          <w:rFonts w:ascii="Arial" w:eastAsia="Times New Roman" w:hAnsi="Arial" w:cs="Arial"/>
-          <w:color w:val="0000FF"/>
-          <w:sz w:val="24"/>
-          <w:szCs w:val="24"/>
-          <w:u w:val="single"/>
-          <w:lang w:val="sl-SI"/>
-        </w:rPr>
-        <w:t>)</w:t>
-      </w:r>
-      <w:r>
-        <w:rPr>
-          <w:rFonts w:ascii="Arial" w:eastAsia="MS Mincho" w:hAnsi="Arial" w:cs="Arial"/>
-          <w:color w:val="0000FF"/>
-          <w:sz w:val="24"/>
-          <w:szCs w:val="24"/>
-          <w:u w:val="single"/>
-          <w:lang w:val="sl-SI"/>
-        </w:rPr>
-        <w:t>が無いとアガれません！初心者必見、こんな時はこの役を狙え！</w:t>
-      </w:r>
-      <w:r>
-        <w:rPr>
-          <w:rFonts w:ascii="Arial" w:eastAsia="MS Mincho" w:hAnsi="Arial" w:cs="Arial"/>
-          <w:color w:val="0000FF"/>
-          <w:sz w:val="24"/>
-          <w:szCs w:val="24"/>
-          <w:u w:val="single"/>
-          <w:lang w:val="sl-SI"/>
-        </w:rPr>
-        <w:fldChar w:fldCharType="end"/>
-      </w:r>
-      <w:r>
-        <w:rPr>
-          <w:rFonts w:ascii="Arial" w:eastAsia="MS Mincho" w:hAnsi="Arial" w:cs="Arial"/>
-          <w:sz w:val="24"/>
-          <w:szCs w:val="24"/>
-          <w:lang w:val="sl-SI"/>
-        </w:rPr>
-        <w:t>』をお読み下さい</w:t>
-      </w:r>
-      <w:r>
-        <w:rPr>
-          <w:rFonts w:ascii="MS Gothic" w:eastAsia="Times New Roman" w:hAnsi="MS Gothic" w:cs="MS Gothic"/>
-          <w:sz w:val="24"/>
-          <w:szCs w:val="24"/>
-          <w:lang w:val="sl-SI"/>
-        </w:rPr>
-        <w:t>。</w:t>
+        <w:t xml:space="preserve"> bojo predstavljeni v drugi knjigi.</w:t>
       </w:r>
     </w:p>
     <w:p>
@@ -20019,8 +19220,8 @@
           <w:lang w:val="sl-SI"/>
         </w:rPr>
       </w:pPr>
-      <w:bookmarkStart w:id="34" w:name="st6"/>
-      <w:bookmarkEnd w:id="34"/>
+      <w:bookmarkStart w:id="33" w:name="st6"/>
+      <w:bookmarkEnd w:id="33"/>
     </w:p>
     <w:p>
       <w:pPr>
@@ -20035,7 +19236,7 @@
           <w:lang w:val="sl-SI"/>
         </w:rPr>
       </w:pPr>
-      <w:bookmarkStart w:id="35" w:name="_Toc12298580"/>
+      <w:bookmarkStart w:id="34" w:name="_Toc12298580"/>
       <w:r>
         <w:rPr>
           <w:rFonts w:ascii="Arial" w:eastAsia="Times New Roman" w:hAnsi="Arial" w:cs="Arial"/>
@@ -20058,7 +19259,7 @@
         </w:rPr>
         <w:t>Kako se točkuje</w:t>
       </w:r>
-      <w:bookmarkEnd w:id="35"/>
+      <w:bookmarkEnd w:id="34"/>
     </w:p>
     <w:p>
       <w:pPr>
@@ -20207,9 +19408,9 @@
           <w:lang w:val="sl-SI"/>
         </w:rPr>
       </w:pPr>
-      <w:bookmarkStart w:id="36" w:name="st7"/>
-      <w:bookmarkStart w:id="37" w:name="_Toc12298581"/>
-      <w:bookmarkEnd w:id="36"/>
+      <w:bookmarkStart w:id="35" w:name="st7"/>
+      <w:bookmarkStart w:id="36" w:name="_Toc12298581"/>
+      <w:bookmarkEnd w:id="35"/>
       <w:r>
         <w:rPr>
           <w:rFonts w:ascii="Arial" w:eastAsia="Times New Roman" w:hAnsi="Arial" w:cs="Arial"/>
@@ -20243,7 +19444,7 @@
         </w:rPr>
         <w:t>終わってない</w:t>
       </w:r>
-      <w:bookmarkEnd w:id="37"/>
+      <w:bookmarkEnd w:id="36"/>
     </w:p>
     <w:p>
       <w:pPr>
@@ -20586,7 +19787,7 @@
           <w:lang w:val="sl-SI"/>
         </w:rPr>
       </w:pPr>
-      <w:bookmarkStart w:id="38" w:name="_Toc12298582"/>
+      <w:bookmarkStart w:id="37" w:name="_Toc12298582"/>
       <w:r>
         <w:rPr>
           <w:rFonts w:ascii="Arial" w:eastAsia="Times New Roman" w:hAnsi="Arial" w:cs="Arial"/>
@@ -20655,7 +19856,7 @@
         </w:rPr>
         <w:t>終わってない</w:t>
       </w:r>
-      <w:bookmarkEnd w:id="38"/>
+      <w:bookmarkEnd w:id="37"/>
     </w:p>
     <w:p>
       <w:pPr>
@@ -20685,6 +19886,7 @@
           <w:szCs w:val="24"/>
           <w:lang w:val="sl-SI"/>
         </w:rPr>
+        <w:lastRenderedPageBreak/>
         <w:t>麻雀で</w:t>
       </w:r>
       <w:r>
@@ -20998,7 +20200,7 @@
           <w:lang w:val="sl-SI"/>
         </w:rPr>
       </w:pPr>
-      <w:bookmarkStart w:id="39" w:name="_Toc12298583"/>
+      <w:bookmarkStart w:id="38" w:name="_Toc12298583"/>
       <w:r>
         <w:rPr>
           <w:rFonts w:ascii="Arial" w:eastAsia="Times New Roman" w:hAnsi="Arial" w:cs="Arial"/>
@@ -21078,357 +20280,348 @@
         </w:rPr>
         <w:t>終わってない</w:t>
       </w:r>
+      <w:bookmarkEnd w:id="38"/>
+    </w:p>
+    <w:p>
+      <w:pPr>
+        <w:spacing w:before="100" w:beforeAutospacing="1" w:after="100" w:afterAutospacing="1" w:line="240" w:lineRule="auto"/>
+        <w:rPr>
+          <w:rFonts w:ascii="Arial" w:eastAsia="MS Mincho" w:hAnsi="Arial" w:cs="Arial"/>
+          <w:sz w:val="24"/>
+          <w:szCs w:val="24"/>
+          <w:lang w:val="sl-SI"/>
+        </w:rPr>
+      </w:pPr>
+    </w:p>
+    <w:p>
+      <w:pPr>
+        <w:spacing w:before="100" w:beforeAutospacing="1" w:after="100" w:afterAutospacing="1" w:line="240" w:lineRule="auto"/>
+        <w:rPr>
+          <w:rFonts w:ascii="Arial" w:eastAsia="Times New Roman" w:hAnsi="Arial" w:cs="Arial"/>
+          <w:sz w:val="24"/>
+          <w:szCs w:val="24"/>
+          <w:lang w:val="sl-SI"/>
+        </w:rPr>
+      </w:pPr>
+      <w:r>
+        <w:rPr>
+          <w:rFonts w:ascii="Arial" w:eastAsia="MS Mincho" w:hAnsi="Arial" w:cs="Arial"/>
+          <w:sz w:val="24"/>
+          <w:szCs w:val="24"/>
+          <w:lang w:val="sl-SI"/>
+        </w:rPr>
+        <w:t>麻雀で</w:t>
+      </w:r>
+      <w:r>
+        <w:rPr>
+          <w:rFonts w:ascii="Arial" w:eastAsia="Times New Roman" w:hAnsi="Arial" w:cs="Arial"/>
+          <w:sz w:val="24"/>
+          <w:szCs w:val="24"/>
+          <w:lang w:val="sl-SI"/>
+        </w:rPr>
+        <w:t xml:space="preserve"> </w:t>
+      </w:r>
+      <w:r>
+        <w:rPr>
+          <w:rFonts w:ascii="Arial" w:eastAsia="MS Mincho" w:hAnsi="Arial" w:cs="Arial"/>
+          <w:sz w:val="24"/>
+          <w:szCs w:val="24"/>
+          <w:lang w:val="sl-SI"/>
+        </w:rPr>
+        <w:t>アガる</w:t>
+      </w:r>
+      <w:r>
+        <w:rPr>
+          <w:rFonts w:ascii="Arial" w:eastAsia="Times New Roman" w:hAnsi="Arial" w:cs="Arial"/>
+          <w:sz w:val="24"/>
+          <w:szCs w:val="24"/>
+          <w:lang w:val="sl-SI"/>
+        </w:rPr>
+        <w:t xml:space="preserve"> </w:t>
+      </w:r>
+      <w:r>
+        <w:rPr>
+          <w:rFonts w:ascii="Arial" w:eastAsia="MS Mincho" w:hAnsi="Arial" w:cs="Arial"/>
+          <w:sz w:val="24"/>
+          <w:szCs w:val="24"/>
+          <w:lang w:val="sl-SI"/>
+        </w:rPr>
+        <w:t>方法は、</w:t>
+      </w:r>
+      <w:r>
+        <w:rPr>
+          <w:rFonts w:ascii="Arial" w:eastAsia="Times New Roman" w:hAnsi="Arial" w:cs="Arial"/>
+          <w:sz w:val="24"/>
+          <w:szCs w:val="24"/>
+          <w:lang w:val="sl-SI"/>
+        </w:rPr>
+        <w:t xml:space="preserve"> </w:t>
+      </w:r>
+      <w:r>
+        <w:rPr>
+          <w:rFonts w:ascii="Arial" w:eastAsia="MS Mincho" w:hAnsi="Arial" w:cs="Arial"/>
+          <w:sz w:val="24"/>
+          <w:szCs w:val="24"/>
+          <w:lang w:val="sl-SI"/>
+        </w:rPr>
+        <w:t>ツモ</w:t>
+      </w:r>
+      <w:r>
+        <w:rPr>
+          <w:rFonts w:ascii="Arial" w:eastAsia="Times New Roman" w:hAnsi="Arial" w:cs="Arial"/>
+          <w:sz w:val="24"/>
+          <w:szCs w:val="24"/>
+          <w:lang w:val="sl-SI"/>
+        </w:rPr>
+        <w:t xml:space="preserve"> </w:t>
+      </w:r>
+      <w:r>
+        <w:rPr>
+          <w:rFonts w:ascii="Arial" w:eastAsia="MS Mincho" w:hAnsi="Arial" w:cs="Arial"/>
+          <w:sz w:val="24"/>
+          <w:szCs w:val="24"/>
+          <w:lang w:val="sl-SI"/>
+        </w:rPr>
+        <w:t>と</w:t>
+      </w:r>
+      <w:r>
+        <w:rPr>
+          <w:rFonts w:ascii="Arial" w:eastAsia="Times New Roman" w:hAnsi="Arial" w:cs="Arial"/>
+          <w:sz w:val="24"/>
+          <w:szCs w:val="24"/>
+          <w:lang w:val="sl-SI"/>
+        </w:rPr>
+        <w:t xml:space="preserve"> </w:t>
+      </w:r>
+      <w:r>
+        <w:rPr>
+          <w:rFonts w:ascii="Arial" w:eastAsia="MS Mincho" w:hAnsi="Arial" w:cs="Arial"/>
+          <w:sz w:val="24"/>
+          <w:szCs w:val="24"/>
+          <w:lang w:val="sl-SI"/>
+        </w:rPr>
+        <w:t>ロン</w:t>
+      </w:r>
+      <w:r>
+        <w:rPr>
+          <w:rFonts w:ascii="Arial" w:eastAsia="Times New Roman" w:hAnsi="Arial" w:cs="Arial"/>
+          <w:sz w:val="24"/>
+          <w:szCs w:val="24"/>
+          <w:lang w:val="sl-SI"/>
+        </w:rPr>
+        <w:t xml:space="preserve"> </w:t>
+      </w:r>
+      <w:r>
+        <w:rPr>
+          <w:rFonts w:ascii="Arial" w:eastAsia="MS Mincho" w:hAnsi="Arial" w:cs="Arial"/>
+          <w:sz w:val="24"/>
+          <w:szCs w:val="24"/>
+          <w:lang w:val="sl-SI"/>
+        </w:rPr>
+        <w:t>の</w:t>
+      </w:r>
+      <w:r>
+        <w:rPr>
+          <w:rFonts w:ascii="Arial" w:eastAsia="Times New Roman" w:hAnsi="Arial" w:cs="Arial"/>
+          <w:sz w:val="24"/>
+          <w:szCs w:val="24"/>
+          <w:lang w:val="sl-SI"/>
+        </w:rPr>
+        <w:t>2</w:t>
+      </w:r>
+      <w:r>
+        <w:rPr>
+          <w:rFonts w:ascii="Arial" w:eastAsia="MS Mincho" w:hAnsi="Arial" w:cs="Arial"/>
+          <w:sz w:val="24"/>
+          <w:szCs w:val="24"/>
+          <w:lang w:val="sl-SI"/>
+        </w:rPr>
+        <w:t>種類あります。常に自分が持っている手牌は</w:t>
+      </w:r>
+      <w:r>
+        <w:rPr>
+          <w:rFonts w:ascii="Arial" w:eastAsia="Times New Roman" w:hAnsi="Arial" w:cs="Arial"/>
+          <w:sz w:val="24"/>
+          <w:szCs w:val="24"/>
+          <w:lang w:val="sl-SI"/>
+        </w:rPr>
+        <w:t>13</w:t>
+      </w:r>
+      <w:r>
+        <w:rPr>
+          <w:rFonts w:ascii="Arial" w:eastAsia="MS Mincho" w:hAnsi="Arial" w:cs="Arial"/>
+          <w:sz w:val="24"/>
+          <w:szCs w:val="24"/>
+          <w:lang w:val="sl-SI"/>
+        </w:rPr>
+        <w:t>枚で、</w:t>
+      </w:r>
+      <w:r>
+        <w:rPr>
+          <w:rFonts w:ascii="Arial" w:eastAsia="Times New Roman" w:hAnsi="Arial" w:cs="Arial"/>
+          <w:sz w:val="24"/>
+          <w:szCs w:val="24"/>
+          <w:lang w:val="sl-SI"/>
+        </w:rPr>
+        <w:t>4</w:t>
+      </w:r>
+      <w:r>
+        <w:rPr>
+          <w:rFonts w:ascii="Arial" w:eastAsia="MS Mincho" w:hAnsi="Arial" w:cs="Arial"/>
+          <w:sz w:val="24"/>
+          <w:szCs w:val="24"/>
+          <w:lang w:val="sl-SI"/>
+        </w:rPr>
+        <w:t>メンツ＋</w:t>
+      </w:r>
+      <w:r>
+        <w:rPr>
+          <w:rFonts w:ascii="Arial" w:eastAsia="Times New Roman" w:hAnsi="Arial" w:cs="Arial"/>
+          <w:sz w:val="24"/>
+          <w:szCs w:val="24"/>
+          <w:lang w:val="sl-SI"/>
+        </w:rPr>
+        <w:t>1</w:t>
+      </w:r>
+      <w:r>
+        <w:rPr>
+          <w:rFonts w:ascii="Arial" w:eastAsia="MS Mincho" w:hAnsi="Arial" w:cs="Arial"/>
+          <w:sz w:val="24"/>
+          <w:szCs w:val="24"/>
+          <w:lang w:val="sl-SI"/>
+        </w:rPr>
+        <w:t>ジャントウのアガり形は</w:t>
+      </w:r>
+      <w:r>
+        <w:rPr>
+          <w:rFonts w:ascii="Arial" w:eastAsia="Times New Roman" w:hAnsi="Arial" w:cs="Arial"/>
+          <w:sz w:val="24"/>
+          <w:szCs w:val="24"/>
+          <w:lang w:val="sl-SI"/>
+        </w:rPr>
+        <w:t>14</w:t>
+      </w:r>
+      <w:r>
+        <w:rPr>
+          <w:rFonts w:ascii="Arial" w:eastAsia="MS Mincho" w:hAnsi="Arial" w:cs="Arial"/>
+          <w:sz w:val="24"/>
+          <w:szCs w:val="24"/>
+          <w:lang w:val="sl-SI"/>
+        </w:rPr>
+        <w:t>枚です。この最後の</w:t>
+      </w:r>
+      <w:r>
+        <w:rPr>
+          <w:rFonts w:ascii="Arial" w:eastAsia="Times New Roman" w:hAnsi="Arial" w:cs="Arial"/>
+          <w:sz w:val="24"/>
+          <w:szCs w:val="24"/>
+          <w:lang w:val="sl-SI"/>
+        </w:rPr>
+        <w:t>14</w:t>
+      </w:r>
+      <w:r>
+        <w:rPr>
+          <w:rFonts w:ascii="Arial" w:eastAsia="MS Mincho" w:hAnsi="Arial" w:cs="Arial"/>
+          <w:sz w:val="24"/>
+          <w:szCs w:val="24"/>
+          <w:lang w:val="sl-SI"/>
+        </w:rPr>
+        <w:t>枚目の牌を揃えるのが</w:t>
+      </w:r>
+      <w:r>
+        <w:rPr>
+          <w:rFonts w:ascii="Arial" w:eastAsia="Times New Roman" w:hAnsi="Arial" w:cs="Arial"/>
+          <w:sz w:val="24"/>
+          <w:szCs w:val="24"/>
+          <w:lang w:val="sl-SI"/>
+        </w:rPr>
+        <w:t xml:space="preserve"> </w:t>
+      </w:r>
+      <w:r>
+        <w:rPr>
+          <w:rFonts w:ascii="Arial" w:eastAsia="MS Mincho" w:hAnsi="Arial" w:cs="Arial"/>
+          <w:sz w:val="24"/>
+          <w:szCs w:val="24"/>
+          <w:lang w:val="sl-SI"/>
+        </w:rPr>
+        <w:t>ツモ</w:t>
+      </w:r>
+      <w:r>
+        <w:rPr>
+          <w:rFonts w:ascii="Arial" w:eastAsia="Times New Roman" w:hAnsi="Arial" w:cs="Arial"/>
+          <w:sz w:val="24"/>
+          <w:szCs w:val="24"/>
+          <w:lang w:val="sl-SI"/>
+        </w:rPr>
+        <w:t xml:space="preserve"> </w:t>
+      </w:r>
+      <w:r>
+        <w:rPr>
+          <w:rFonts w:ascii="Arial" w:eastAsia="MS Mincho" w:hAnsi="Arial" w:cs="Arial"/>
+          <w:sz w:val="24"/>
+          <w:szCs w:val="24"/>
+          <w:lang w:val="sl-SI"/>
+        </w:rPr>
+        <w:t>か</w:t>
+      </w:r>
+      <w:r>
+        <w:rPr>
+          <w:rFonts w:ascii="Arial" w:eastAsia="Times New Roman" w:hAnsi="Arial" w:cs="Arial"/>
+          <w:sz w:val="24"/>
+          <w:szCs w:val="24"/>
+          <w:lang w:val="sl-SI"/>
+        </w:rPr>
+        <w:t xml:space="preserve"> </w:t>
+      </w:r>
+      <w:r>
+        <w:rPr>
+          <w:rFonts w:ascii="Arial" w:eastAsia="MS Mincho" w:hAnsi="Arial" w:cs="Arial"/>
+          <w:sz w:val="24"/>
+          <w:szCs w:val="24"/>
+          <w:lang w:val="sl-SI"/>
+        </w:rPr>
+        <w:t>ロン</w:t>
+      </w:r>
+      <w:r>
+        <w:rPr>
+          <w:rFonts w:ascii="Arial" w:eastAsia="Times New Roman" w:hAnsi="Arial" w:cs="Arial"/>
+          <w:sz w:val="24"/>
+          <w:szCs w:val="24"/>
+          <w:lang w:val="sl-SI"/>
+        </w:rPr>
+        <w:t xml:space="preserve"> </w:t>
+      </w:r>
+      <w:r>
+        <w:rPr>
+          <w:rFonts w:ascii="Arial" w:eastAsia="MS Mincho" w:hAnsi="Arial" w:cs="Arial"/>
+          <w:sz w:val="24"/>
+          <w:szCs w:val="24"/>
+          <w:lang w:val="sl-SI"/>
+        </w:rPr>
+        <w:t>になります</w:t>
+      </w:r>
+      <w:r>
+        <w:rPr>
+          <w:rFonts w:ascii="MS Gothic" w:eastAsia="Times New Roman" w:hAnsi="MS Gothic" w:cs="MS Gothic"/>
+          <w:sz w:val="24"/>
+          <w:szCs w:val="24"/>
+          <w:lang w:val="sl-SI"/>
+        </w:rPr>
+        <w:t>。</w:t>
+      </w:r>
+    </w:p>
+    <w:p>
+      <w:pPr>
+        <w:spacing w:after="0" w:line="240" w:lineRule="auto"/>
+        <w:rPr>
+          <w:rFonts w:ascii="Arial" w:eastAsia="Times New Roman" w:hAnsi="Arial" w:cs="Arial"/>
+          <w:sz w:val="24"/>
+          <w:szCs w:val="24"/>
+          <w:lang w:val="sl-SI"/>
+        </w:rPr>
+      </w:pPr>
+      <w:bookmarkStart w:id="39" w:name="_GoBack"/>
       <w:bookmarkEnd w:id="39"/>
-    </w:p>
-    <w:p>
-      <w:pPr>
-        <w:spacing w:before="100" w:beforeAutospacing="1" w:after="100" w:afterAutospacing="1" w:line="240" w:lineRule="auto"/>
-        <w:rPr>
-          <w:rFonts w:ascii="Arial" w:eastAsia="MS Mincho" w:hAnsi="Arial" w:cs="Arial"/>
-          <w:sz w:val="24"/>
-          <w:szCs w:val="24"/>
-          <w:lang w:val="sl-SI"/>
-        </w:rPr>
-      </w:pPr>
-    </w:p>
-    <w:p>
-      <w:pPr>
-        <w:spacing w:before="100" w:beforeAutospacing="1" w:after="100" w:afterAutospacing="1" w:line="240" w:lineRule="auto"/>
-        <w:rPr>
-          <w:rFonts w:ascii="Arial" w:eastAsia="Times New Roman" w:hAnsi="Arial" w:cs="Arial"/>
-          <w:sz w:val="24"/>
-          <w:szCs w:val="24"/>
-          <w:lang w:val="sl-SI"/>
-        </w:rPr>
-      </w:pPr>
-      <w:r>
-        <w:rPr>
-          <w:rFonts w:ascii="Arial" w:eastAsia="MS Mincho" w:hAnsi="Arial" w:cs="Arial"/>
-          <w:sz w:val="24"/>
-          <w:szCs w:val="24"/>
-          <w:lang w:val="sl-SI"/>
-        </w:rPr>
-        <w:t>麻雀で</w:t>
-      </w:r>
-      <w:r>
-        <w:rPr>
-          <w:rFonts w:ascii="Arial" w:eastAsia="Times New Roman" w:hAnsi="Arial" w:cs="Arial"/>
-          <w:sz w:val="24"/>
-          <w:szCs w:val="24"/>
-          <w:lang w:val="sl-SI"/>
-        </w:rPr>
-        <w:t xml:space="preserve"> </w:t>
-      </w:r>
-      <w:r>
-        <w:rPr>
-          <w:rFonts w:ascii="Arial" w:eastAsia="MS Mincho" w:hAnsi="Arial" w:cs="Arial"/>
-          <w:sz w:val="24"/>
-          <w:szCs w:val="24"/>
-          <w:lang w:val="sl-SI"/>
-        </w:rPr>
-        <w:t>アガる</w:t>
-      </w:r>
-      <w:r>
-        <w:rPr>
-          <w:rFonts w:ascii="Arial" w:eastAsia="Times New Roman" w:hAnsi="Arial" w:cs="Arial"/>
-          <w:sz w:val="24"/>
-          <w:szCs w:val="24"/>
-          <w:lang w:val="sl-SI"/>
-        </w:rPr>
-        <w:t xml:space="preserve"> </w:t>
-      </w:r>
-      <w:r>
-        <w:rPr>
-          <w:rFonts w:ascii="Arial" w:eastAsia="MS Mincho" w:hAnsi="Arial" w:cs="Arial"/>
-          <w:sz w:val="24"/>
-          <w:szCs w:val="24"/>
-          <w:lang w:val="sl-SI"/>
-        </w:rPr>
-        <w:t>方法は、</w:t>
-      </w:r>
-      <w:r>
-        <w:rPr>
-          <w:rFonts w:ascii="Arial" w:eastAsia="Times New Roman" w:hAnsi="Arial" w:cs="Arial"/>
-          <w:sz w:val="24"/>
-          <w:szCs w:val="24"/>
-          <w:lang w:val="sl-SI"/>
-        </w:rPr>
-        <w:t xml:space="preserve"> </w:t>
-      </w:r>
-      <w:r>
-        <w:rPr>
-          <w:rFonts w:ascii="Arial" w:eastAsia="MS Mincho" w:hAnsi="Arial" w:cs="Arial"/>
-          <w:sz w:val="24"/>
-          <w:szCs w:val="24"/>
-          <w:lang w:val="sl-SI"/>
-        </w:rPr>
-        <w:t>ツモ</w:t>
-      </w:r>
-      <w:r>
-        <w:rPr>
-          <w:rFonts w:ascii="Arial" w:eastAsia="Times New Roman" w:hAnsi="Arial" w:cs="Arial"/>
-          <w:sz w:val="24"/>
-          <w:szCs w:val="24"/>
-          <w:lang w:val="sl-SI"/>
-        </w:rPr>
-        <w:t xml:space="preserve"> </w:t>
-      </w:r>
-      <w:r>
-        <w:rPr>
-          <w:rFonts w:ascii="Arial" w:eastAsia="MS Mincho" w:hAnsi="Arial" w:cs="Arial"/>
-          <w:sz w:val="24"/>
-          <w:szCs w:val="24"/>
-          <w:lang w:val="sl-SI"/>
-        </w:rPr>
-        <w:t>と</w:t>
-      </w:r>
-      <w:r>
-        <w:rPr>
-          <w:rFonts w:ascii="Arial" w:eastAsia="Times New Roman" w:hAnsi="Arial" w:cs="Arial"/>
-          <w:sz w:val="24"/>
-          <w:szCs w:val="24"/>
-          <w:lang w:val="sl-SI"/>
-        </w:rPr>
-        <w:t xml:space="preserve"> </w:t>
-      </w:r>
-      <w:r>
-        <w:rPr>
-          <w:rFonts w:ascii="Arial" w:eastAsia="MS Mincho" w:hAnsi="Arial" w:cs="Arial"/>
-          <w:sz w:val="24"/>
-          <w:szCs w:val="24"/>
-          <w:lang w:val="sl-SI"/>
-        </w:rPr>
-        <w:t>ロン</w:t>
-      </w:r>
-      <w:r>
-        <w:rPr>
-          <w:rFonts w:ascii="Arial" w:eastAsia="Times New Roman" w:hAnsi="Arial" w:cs="Arial"/>
-          <w:sz w:val="24"/>
-          <w:szCs w:val="24"/>
-          <w:lang w:val="sl-SI"/>
-        </w:rPr>
-        <w:t xml:space="preserve"> </w:t>
-      </w:r>
-      <w:r>
-        <w:rPr>
-          <w:rFonts w:ascii="Arial" w:eastAsia="MS Mincho" w:hAnsi="Arial" w:cs="Arial"/>
-          <w:sz w:val="24"/>
-          <w:szCs w:val="24"/>
-          <w:lang w:val="sl-SI"/>
-        </w:rPr>
-        <w:t>の</w:t>
-      </w:r>
-      <w:r>
-        <w:rPr>
-          <w:rFonts w:ascii="Arial" w:eastAsia="Times New Roman" w:hAnsi="Arial" w:cs="Arial"/>
-          <w:sz w:val="24"/>
-          <w:szCs w:val="24"/>
-          <w:lang w:val="sl-SI"/>
-        </w:rPr>
-        <w:t>2</w:t>
-      </w:r>
-      <w:r>
-        <w:rPr>
-          <w:rFonts w:ascii="Arial" w:eastAsia="MS Mincho" w:hAnsi="Arial" w:cs="Arial"/>
-          <w:sz w:val="24"/>
-          <w:szCs w:val="24"/>
-          <w:lang w:val="sl-SI"/>
-        </w:rPr>
-        <w:t>種類あります。常に自分が持っている手牌は</w:t>
-      </w:r>
-      <w:r>
-        <w:rPr>
-          <w:rFonts w:ascii="Arial" w:eastAsia="Times New Roman" w:hAnsi="Arial" w:cs="Arial"/>
-          <w:sz w:val="24"/>
-          <w:szCs w:val="24"/>
-          <w:lang w:val="sl-SI"/>
-        </w:rPr>
-        <w:t>13</w:t>
-      </w:r>
-      <w:r>
-        <w:rPr>
-          <w:rFonts w:ascii="Arial" w:eastAsia="MS Mincho" w:hAnsi="Arial" w:cs="Arial"/>
-          <w:sz w:val="24"/>
-          <w:szCs w:val="24"/>
-          <w:lang w:val="sl-SI"/>
-        </w:rPr>
-        <w:t>枚で、</w:t>
-      </w:r>
-      <w:r>
-        <w:rPr>
-          <w:rFonts w:ascii="Arial" w:eastAsia="Times New Roman" w:hAnsi="Arial" w:cs="Arial"/>
-          <w:sz w:val="24"/>
-          <w:szCs w:val="24"/>
-          <w:lang w:val="sl-SI"/>
-        </w:rPr>
-        <w:t>4</w:t>
-      </w:r>
-      <w:r>
-        <w:rPr>
-          <w:rFonts w:ascii="Arial" w:eastAsia="MS Mincho" w:hAnsi="Arial" w:cs="Arial"/>
-          <w:sz w:val="24"/>
-          <w:szCs w:val="24"/>
-          <w:lang w:val="sl-SI"/>
-        </w:rPr>
-        <w:t>メンツ＋</w:t>
-      </w:r>
-      <w:r>
-        <w:rPr>
-          <w:rFonts w:ascii="Arial" w:eastAsia="Times New Roman" w:hAnsi="Arial" w:cs="Arial"/>
-          <w:sz w:val="24"/>
-          <w:szCs w:val="24"/>
-          <w:lang w:val="sl-SI"/>
-        </w:rPr>
-        <w:t>1</w:t>
-      </w:r>
-      <w:r>
-        <w:rPr>
-          <w:rFonts w:ascii="Arial" w:eastAsia="MS Mincho" w:hAnsi="Arial" w:cs="Arial"/>
-          <w:sz w:val="24"/>
-          <w:szCs w:val="24"/>
-          <w:lang w:val="sl-SI"/>
-        </w:rPr>
-        <w:t>ジャントウのアガり形は</w:t>
-      </w:r>
-      <w:r>
-        <w:rPr>
-          <w:rFonts w:ascii="Arial" w:eastAsia="Times New Roman" w:hAnsi="Arial" w:cs="Arial"/>
-          <w:sz w:val="24"/>
-          <w:szCs w:val="24"/>
-          <w:lang w:val="sl-SI"/>
-        </w:rPr>
-        <w:t>14</w:t>
-      </w:r>
-      <w:r>
-        <w:rPr>
-          <w:rFonts w:ascii="Arial" w:eastAsia="MS Mincho" w:hAnsi="Arial" w:cs="Arial"/>
-          <w:sz w:val="24"/>
-          <w:szCs w:val="24"/>
-          <w:lang w:val="sl-SI"/>
-        </w:rPr>
-        <w:t>枚です。この最後の</w:t>
-      </w:r>
-      <w:r>
-        <w:rPr>
-          <w:rFonts w:ascii="Arial" w:eastAsia="Times New Roman" w:hAnsi="Arial" w:cs="Arial"/>
-          <w:sz w:val="24"/>
-          <w:szCs w:val="24"/>
-          <w:lang w:val="sl-SI"/>
-        </w:rPr>
-        <w:t>14</w:t>
-      </w:r>
-      <w:r>
-        <w:rPr>
-          <w:rFonts w:ascii="Arial" w:eastAsia="MS Mincho" w:hAnsi="Arial" w:cs="Arial"/>
-          <w:sz w:val="24"/>
-          <w:szCs w:val="24"/>
-          <w:lang w:val="sl-SI"/>
-        </w:rPr>
-        <w:t>枚目の牌を揃えるのが</w:t>
-      </w:r>
-      <w:r>
-        <w:rPr>
-          <w:rFonts w:ascii="Arial" w:eastAsia="Times New Roman" w:hAnsi="Arial" w:cs="Arial"/>
-          <w:sz w:val="24"/>
-          <w:szCs w:val="24"/>
-          <w:lang w:val="sl-SI"/>
-        </w:rPr>
-        <w:t xml:space="preserve"> </w:t>
-      </w:r>
-      <w:r>
-        <w:rPr>
-          <w:rFonts w:ascii="Arial" w:eastAsia="MS Mincho" w:hAnsi="Arial" w:cs="Arial"/>
-          <w:sz w:val="24"/>
-          <w:szCs w:val="24"/>
-          <w:lang w:val="sl-SI"/>
-        </w:rPr>
-        <w:t>ツモ</w:t>
-      </w:r>
-      <w:r>
-        <w:rPr>
-          <w:rFonts w:ascii="Arial" w:eastAsia="Times New Roman" w:hAnsi="Arial" w:cs="Arial"/>
-          <w:sz w:val="24"/>
-          <w:szCs w:val="24"/>
-          <w:lang w:val="sl-SI"/>
-        </w:rPr>
-        <w:t xml:space="preserve"> </w:t>
-      </w:r>
-      <w:r>
-        <w:rPr>
-          <w:rFonts w:ascii="Arial" w:eastAsia="MS Mincho" w:hAnsi="Arial" w:cs="Arial"/>
-          <w:sz w:val="24"/>
-          <w:szCs w:val="24"/>
-          <w:lang w:val="sl-SI"/>
-        </w:rPr>
-        <w:t>か</w:t>
-      </w:r>
-      <w:r>
-        <w:rPr>
-          <w:rFonts w:ascii="Arial" w:eastAsia="Times New Roman" w:hAnsi="Arial" w:cs="Arial"/>
-          <w:sz w:val="24"/>
-          <w:szCs w:val="24"/>
-          <w:lang w:val="sl-SI"/>
-        </w:rPr>
-        <w:t xml:space="preserve"> </w:t>
-      </w:r>
-      <w:r>
-        <w:rPr>
-          <w:rFonts w:ascii="Arial" w:eastAsia="MS Mincho" w:hAnsi="Arial" w:cs="Arial"/>
-          <w:sz w:val="24"/>
-          <w:szCs w:val="24"/>
-          <w:lang w:val="sl-SI"/>
-        </w:rPr>
-        <w:t>ロン</w:t>
-      </w:r>
-      <w:r>
-        <w:rPr>
-          <w:rFonts w:ascii="Arial" w:eastAsia="Times New Roman" w:hAnsi="Arial" w:cs="Arial"/>
-          <w:sz w:val="24"/>
-          <w:szCs w:val="24"/>
-          <w:lang w:val="sl-SI"/>
-        </w:rPr>
-        <w:t xml:space="preserve"> </w:t>
-      </w:r>
-      <w:r>
-        <w:rPr>
-          <w:rFonts w:ascii="Arial" w:eastAsia="MS Mincho" w:hAnsi="Arial" w:cs="Arial"/>
-          <w:sz w:val="24"/>
-          <w:szCs w:val="24"/>
-          <w:lang w:val="sl-SI"/>
-        </w:rPr>
-        <w:t>になります</w:t>
-      </w:r>
-      <w:r>
-        <w:rPr>
-          <w:rFonts w:ascii="MS Gothic" w:eastAsia="Times New Roman" w:hAnsi="MS Gothic" w:cs="MS Gothic"/>
-          <w:sz w:val="24"/>
-          <w:szCs w:val="24"/>
-          <w:lang w:val="sl-SI"/>
-        </w:rPr>
-        <w:t>。</w:t>
-      </w:r>
-    </w:p>
-    <w:p>
-      <w:pPr>
-        <w:spacing w:before="100" w:beforeAutospacing="1" w:after="100" w:afterAutospacing="1" w:line="240" w:lineRule="auto"/>
-        <w:rPr>
-          <w:rFonts w:ascii="Arial" w:eastAsia="Times New Roman" w:hAnsi="Arial" w:cs="Arial"/>
-          <w:sz w:val="24"/>
-          <w:szCs w:val="24"/>
-          <w:lang w:val="sl-SI"/>
-        </w:rPr>
-      </w:pPr>
-    </w:p>
-    <w:p>
-      <w:pPr>
-        <w:spacing w:after="0" w:line="240" w:lineRule="auto"/>
-        <w:rPr>
-          <w:rFonts w:ascii="Arial" w:eastAsia="Times New Roman" w:hAnsi="Arial" w:cs="Arial"/>
-          <w:sz w:val="24"/>
-          <w:szCs w:val="24"/>
-          <w:lang w:val="sl-SI"/>
-        </w:rPr>
-      </w:pPr>
     </w:p>
     <w:p>
       <w:pPr>
@@ -22109,7 +21302,6 @@
           <w:noProof/>
           <w:sz w:val="24"/>
           <w:szCs w:val="24"/>
-          <w:lang w:val="sl-SI"/>
         </w:rPr>
         <w:drawing>
           <wp:inline distT="0" distB="0" distL="0" distR="0" wp14:anchorId="0534D5FF" wp14:editId="57E153AE">
@@ -22166,7 +21358,6 @@
           <w:noProof/>
           <w:sz w:val="24"/>
           <w:szCs w:val="24"/>
-          <w:lang w:val="sl-SI"/>
         </w:rPr>
         <w:drawing>
           <wp:inline distT="0" distB="0" distL="0" distR="0" wp14:anchorId="3D506CE2" wp14:editId="516DF97C">
@@ -22322,9 +21513,7 @@
           <w:noProof/>
           <w:sz w:val="24"/>
           <w:szCs w:val="24"/>
-          <w:lang w:val="sl-SI"/>
-        </w:rPr>
-        <w:lastRenderedPageBreak/>
+        </w:rPr>
         <w:drawing>
           <wp:inline distT="0" distB="0" distL="0" distR="0" wp14:anchorId="5BFD647F" wp14:editId="1E38D85A">
             <wp:extent cx="4477375" cy="533474"/>
@@ -22380,8 +21569,8 @@
           <w:noProof/>
           <w:sz w:val="24"/>
           <w:szCs w:val="24"/>
-          <w:lang w:val="sl-SI"/>
-        </w:rPr>
+        </w:rPr>
+        <w:lastRenderedPageBreak/>
         <w:drawing>
           <wp:inline distT="0" distB="0" distL="0" distR="0">
             <wp:extent cx="262255" cy="302260"/>
@@ -22503,7 +21692,6 @@
           <w:noProof/>
           <w:sz w:val="24"/>
           <w:szCs w:val="24"/>
-          <w:lang w:val="sl-SI"/>
         </w:rPr>
         <w:drawing>
           <wp:inline distT="0" distB="0" distL="0" distR="0" wp14:anchorId="723B3C33" wp14:editId="658154EE">
@@ -22569,7 +21757,6 @@
           <w:noProof/>
           <w:sz w:val="24"/>
           <w:szCs w:val="24"/>
-          <w:lang w:val="sl-SI"/>
         </w:rPr>
         <w:drawing>
           <wp:inline distT="0" distB="0" distL="0" distR="0" wp14:anchorId="2DA41796" wp14:editId="0B29A944">
@@ -22749,7 +21936,6 @@
           <w:noProof/>
           <w:sz w:val="24"/>
           <w:szCs w:val="24"/>
-          <w:lang w:val="sl-SI"/>
         </w:rPr>
         <w:drawing>
           <wp:inline distT="0" distB="0" distL="0" distR="0" wp14:anchorId="3E89D5E6" wp14:editId="0DABC1D4">
@@ -22940,7 +22126,6 @@
           <w:noProof/>
           <w:sz w:val="24"/>
           <w:szCs w:val="24"/>
-          <w:lang w:val="sl-SI"/>
         </w:rPr>
         <w:drawing>
           <wp:inline distT="0" distB="0" distL="0" distR="0" wp14:anchorId="1B95430C" wp14:editId="4839EF69">
@@ -22995,7 +22180,6 @@
           <w:noProof/>
           <w:sz w:val="24"/>
           <w:szCs w:val="24"/>
-          <w:lang w:val="sl-SI"/>
         </w:rPr>
         <w:drawing>
           <wp:inline distT="0" distB="0" distL="0" distR="0" wp14:anchorId="58E0BB5C" wp14:editId="4080A91D">
@@ -23140,9 +22324,7 @@
           <w:noProof/>
           <w:sz w:val="24"/>
           <w:szCs w:val="24"/>
-          <w:lang w:val="sl-SI"/>
-        </w:rPr>
-        <w:lastRenderedPageBreak/>
+        </w:rPr>
         <w:drawing>
           <wp:inline distT="0" distB="0" distL="0" distR="0" wp14:anchorId="434E605D" wp14:editId="30D39E50">
             <wp:extent cx="4477375" cy="533474"/>
@@ -23196,8 +22378,8 @@
           <w:noProof/>
           <w:sz w:val="24"/>
           <w:szCs w:val="24"/>
-          <w:lang w:val="sl-SI"/>
-        </w:rPr>
+        </w:rPr>
+        <w:lastRenderedPageBreak/>
         <w:drawing>
           <wp:inline distT="0" distB="0" distL="0" distR="0">
             <wp:extent cx="262255" cy="302260"/>
@@ -23312,7 +22494,6 @@
           <w:noProof/>
           <w:sz w:val="24"/>
           <w:szCs w:val="24"/>
-          <w:lang w:val="sl-SI"/>
         </w:rPr>
         <w:drawing>
           <wp:inline distT="0" distB="0" distL="0" distR="0" wp14:anchorId="3A1E10A1" wp14:editId="5413B9AA">
@@ -23367,7 +22548,6 @@
           <w:noProof/>
           <w:sz w:val="24"/>
           <w:szCs w:val="24"/>
-          <w:lang w:val="sl-SI"/>
         </w:rPr>
         <w:drawing>
           <wp:inline distT="0" distB="0" distL="0" distR="0" wp14:anchorId="5022341D" wp14:editId="4B361314">
@@ -23514,7 +22694,6 @@
           <w:noProof/>
           <w:sz w:val="24"/>
           <w:szCs w:val="24"/>
-          <w:lang w:val="sl-SI"/>
         </w:rPr>
         <w:drawing>
           <wp:inline distT="0" distB="0" distL="0" distR="0" wp14:anchorId="7BF0B52D" wp14:editId="5C6372A9">
@@ -24086,7 +23265,6 @@
           <w:szCs w:val="36"/>
           <w:lang w:val="sl-SI"/>
         </w:rPr>
-        <w:lastRenderedPageBreak/>
         <w:t xml:space="preserve">8. </w:t>
       </w:r>
       <w:r>
@@ -24158,6 +23336,7 @@
           <w:szCs w:val="24"/>
           <w:lang w:val="sl-SI"/>
         </w:rPr>
+        <w:lastRenderedPageBreak/>
         <w:t xml:space="preserve">Ko imamo zbranih 13 ploščic in čakamo samo že zadnjo, 14. ploščico, nam način čakanja določa postavitev ploščic v </w:t>
       </w:r>
       <w:proofErr w:type="spellStart"/>
@@ -24288,7 +23467,6 @@
           <w:noProof/>
           <w:sz w:val="24"/>
           <w:szCs w:val="24"/>
-          <w:lang w:val="sl-SI"/>
         </w:rPr>
         <w:drawing>
           <wp:inline distT="0" distB="0" distL="0" distR="0" wp14:anchorId="51D1CB46" wp14:editId="74E5743E">
@@ -24353,7 +23531,6 @@
           <w:noProof/>
           <w:sz w:val="24"/>
           <w:szCs w:val="24"/>
-          <w:lang w:val="sl-SI"/>
         </w:rPr>
         <w:drawing>
           <wp:inline distT="0" distB="0" distL="0" distR="0" wp14:anchorId="5BB9EA36" wp14:editId="22B11001">
@@ -24444,7 +23621,6 @@
           <w:noProof/>
           <w:sz w:val="24"/>
           <w:szCs w:val="24"/>
-          <w:lang w:val="sl-SI"/>
         </w:rPr>
         <w:drawing>
           <wp:inline distT="0" distB="0" distL="0" distR="0" wp14:anchorId="76D562C5" wp14:editId="6F6FACA4">
@@ -24804,7 +23980,6 @@
       <w:r>
         <w:rPr>
           <w:noProof/>
-          <w:lang w:val="sl-SI"/>
         </w:rPr>
         <w:drawing>
           <wp:inline distT="0" distB="0" distL="0" distR="0" wp14:anchorId="7ADDA9B3" wp14:editId="3E651286">
@@ -25043,31 +24218,21 @@
           <w:szCs w:val="24"/>
           <w:lang w:val="sl-SI"/>
         </w:rPr>
-        <w:t xml:space="preserve">nam manjka 1 ploščica v enem kompletu. Komplet mora biti nujno lestvica, sestavljena iz [8 9], čakamo [7] ali [1 2], čakamo [3]. Veljajo samo številske robne ploščice. Ko zmagovalno </w:t>
-      </w:r>
-      <w:r>
-        <w:rPr>
-          <w:rFonts w:ascii="Arial" w:eastAsia="MS Mincho" w:hAnsi="Arial" w:cs="Arial"/>
-          <w:sz w:val="24"/>
-          <w:szCs w:val="24"/>
-          <w:lang w:val="sl-SI"/>
+        <w:t>nam manjka 1 ploščica v enem kompletu. Komplet mora biti nujno lestvica, sestavljena iz [8 9], čakamo [7] ali [1 2], čakamo [3]. Veljajo samo številske robne ploščice. Ko zmagovalno ploščico dodamo naši roki, dokončamo lestvico in s tem zmagamo. Zmagovalna ploščica je ene sorte, preostale ploščice so največ 4.</w:t>
+      </w:r>
+    </w:p>
+    <w:p>
+      <w:pPr>
+        <w:pStyle w:val="Brezrazmikov"/>
+        <w:rPr>
+          <w:lang w:val="sl-SI"/>
+        </w:rPr>
+      </w:pPr>
+      <w:r>
+        <w:rPr>
+          <w:noProof/>
         </w:rPr>
         <w:lastRenderedPageBreak/>
-        <w:t>ploščico dodamo naši roki, dokončamo lestvico in s tem zmagamo. Zmagovalna ploščica je ene sorte, preostale ploščice so največ 4.</w:t>
-      </w:r>
-    </w:p>
-    <w:p>
-      <w:pPr>
-        <w:pStyle w:val="Brezrazmikov"/>
-        <w:rPr>
-          <w:lang w:val="sl-SI"/>
-        </w:rPr>
-      </w:pPr>
-      <w:r>
-        <w:rPr>
-          <w:noProof/>
-          <w:lang w:val="sl-SI"/>
-        </w:rPr>
         <w:drawing>
           <wp:inline distT="0" distB="0" distL="0" distR="0" wp14:anchorId="360C429A" wp14:editId="666536E6">
             <wp:extent cx="4810796" cy="552527"/>
@@ -25310,7 +24475,6 @@
       <w:r>
         <w:rPr>
           <w:noProof/>
-          <w:lang w:val="sl-SI"/>
         </w:rPr>
         <w:drawing>
           <wp:inline distT="0" distB="0" distL="0" distR="0" wp14:anchorId="098B2827" wp14:editId="0EA8E65D">
@@ -25615,7 +24779,6 @@
       <w:r>
         <w:rPr>
           <w:noProof/>
-          <w:lang w:val="sl-SI"/>
         </w:rPr>
         <w:drawing>
           <wp:inline distT="0" distB="0" distL="0" distR="0" wp14:anchorId="19C143E1" wp14:editId="09C0379B">
@@ -25854,72 +25017,71 @@
           <w:szCs w:val="24"/>
           <w:lang w:val="sl-SI"/>
         </w:rPr>
+        <w:t>Čanpon</w:t>
+      </w:r>
+      <w:proofErr w:type="spellEnd"/>
+      <w:r>
+        <w:rPr>
+          <w:rFonts w:ascii="Arial" w:eastAsia="MS Mincho" w:hAnsi="Arial" w:cs="Arial"/>
+          <w:sz w:val="24"/>
+          <w:szCs w:val="24"/>
+          <w:lang w:val="sl-SI"/>
+        </w:rPr>
+        <w:t xml:space="preserve"> način čakanja je takrat, ko smo v </w:t>
+      </w:r>
+      <w:proofErr w:type="spellStart"/>
+      <w:r>
+        <w:rPr>
+          <w:rFonts w:ascii="Arial" w:eastAsia="MS Mincho" w:hAnsi="Arial" w:cs="Arial"/>
+          <w:sz w:val="24"/>
+          <w:szCs w:val="24"/>
+          <w:lang w:val="sl-SI"/>
+        </w:rPr>
+        <w:t>tenpaju</w:t>
+      </w:r>
+      <w:proofErr w:type="spellEnd"/>
+      <w:r>
+        <w:rPr>
+          <w:rFonts w:ascii="Arial" w:eastAsia="MS Mincho" w:hAnsi="Arial" w:cs="Arial"/>
+          <w:sz w:val="24"/>
+          <w:szCs w:val="24"/>
+          <w:lang w:val="sl-SI"/>
+        </w:rPr>
+        <w:t xml:space="preserve"> in imamo dva para, za dokončanje pa moramo sestaviti katerikoli par v </w:t>
+      </w:r>
+      <w:proofErr w:type="spellStart"/>
+      <w:r>
+        <w:rPr>
+          <w:rFonts w:ascii="Arial" w:eastAsia="MS Mincho" w:hAnsi="Arial" w:cs="Arial"/>
+          <w:sz w:val="24"/>
+          <w:szCs w:val="24"/>
+          <w:lang w:val="sl-SI"/>
+        </w:rPr>
+        <w:t>tris</w:t>
+      </w:r>
+      <w:proofErr w:type="spellEnd"/>
+      <w:r>
+        <w:rPr>
+          <w:rFonts w:ascii="Arial" w:eastAsia="MS Mincho" w:hAnsi="Arial" w:cs="Arial"/>
+          <w:sz w:val="24"/>
+          <w:szCs w:val="24"/>
+          <w:lang w:val="sl-SI"/>
+        </w:rPr>
+        <w:t>.</w:t>
+      </w:r>
+    </w:p>
+    <w:p>
+      <w:pPr>
+        <w:pStyle w:val="Brezrazmikov"/>
+        <w:rPr>
+          <w:lang w:val="sl-SI"/>
+        </w:rPr>
+      </w:pPr>
+      <w:r>
+        <w:rPr>
+          <w:noProof/>
+        </w:rPr>
         <w:lastRenderedPageBreak/>
-        <w:t>Čanpon</w:t>
-      </w:r>
-      <w:proofErr w:type="spellEnd"/>
-      <w:r>
-        <w:rPr>
-          <w:rFonts w:ascii="Arial" w:eastAsia="MS Mincho" w:hAnsi="Arial" w:cs="Arial"/>
-          <w:sz w:val="24"/>
-          <w:szCs w:val="24"/>
-          <w:lang w:val="sl-SI"/>
-        </w:rPr>
-        <w:t xml:space="preserve"> način čakanja je takrat, ko smo v </w:t>
-      </w:r>
-      <w:proofErr w:type="spellStart"/>
-      <w:r>
-        <w:rPr>
-          <w:rFonts w:ascii="Arial" w:eastAsia="MS Mincho" w:hAnsi="Arial" w:cs="Arial"/>
-          <w:sz w:val="24"/>
-          <w:szCs w:val="24"/>
-          <w:lang w:val="sl-SI"/>
-        </w:rPr>
-        <w:t>tenpaju</w:t>
-      </w:r>
-      <w:proofErr w:type="spellEnd"/>
-      <w:r>
-        <w:rPr>
-          <w:rFonts w:ascii="Arial" w:eastAsia="MS Mincho" w:hAnsi="Arial" w:cs="Arial"/>
-          <w:sz w:val="24"/>
-          <w:szCs w:val="24"/>
-          <w:lang w:val="sl-SI"/>
-        </w:rPr>
-        <w:t xml:space="preserve"> in imamo dva para, za dokončanje pa moramo sestaviti katerikoli par v </w:t>
-      </w:r>
-      <w:proofErr w:type="spellStart"/>
-      <w:r>
-        <w:rPr>
-          <w:rFonts w:ascii="Arial" w:eastAsia="MS Mincho" w:hAnsi="Arial" w:cs="Arial"/>
-          <w:sz w:val="24"/>
-          <w:szCs w:val="24"/>
-          <w:lang w:val="sl-SI"/>
-        </w:rPr>
-        <w:t>tris</w:t>
-      </w:r>
-      <w:proofErr w:type="spellEnd"/>
-      <w:r>
-        <w:rPr>
-          <w:rFonts w:ascii="Arial" w:eastAsia="MS Mincho" w:hAnsi="Arial" w:cs="Arial"/>
-          <w:sz w:val="24"/>
-          <w:szCs w:val="24"/>
-          <w:lang w:val="sl-SI"/>
-        </w:rPr>
-        <w:t>.</w:t>
-      </w:r>
-    </w:p>
-    <w:p>
-      <w:pPr>
-        <w:pStyle w:val="Brezrazmikov"/>
-        <w:rPr>
-          <w:lang w:val="sl-SI"/>
-        </w:rPr>
-      </w:pPr>
-      <w:r>
-        <w:rPr>
-          <w:noProof/>
-          <w:lang w:val="sl-SI"/>
-        </w:rPr>
         <w:drawing>
           <wp:inline distT="0" distB="0" distL="0" distR="0" wp14:anchorId="629E7897" wp14:editId="6F83624B">
             <wp:extent cx="5210902" cy="543001"/>
@@ -26187,7 +25349,6 @@
       <w:r>
         <w:rPr>
           <w:noProof/>
-          <w:lang w:val="sl-SI"/>
         </w:rPr>
         <w:drawing>
           <wp:inline distT="0" distB="0" distL="0" distR="0" wp14:anchorId="0C4843A2" wp14:editId="6ED240F4">
@@ -26419,7 +25580,6 @@
           <w:noProof/>
           <w:sz w:val="24"/>
           <w:szCs w:val="24"/>
-          <w:lang w:val="sl-SI"/>
         </w:rPr>
         <w:drawing>
           <wp:inline distT="0" distB="0" distL="0" distR="0" wp14:anchorId="1C95F367" wp14:editId="17146B28">
@@ -26502,7 +25662,6 @@
           <w:noProof/>
           <w:sz w:val="24"/>
           <w:szCs w:val="24"/>
-          <w:lang w:val="sl-SI"/>
         </w:rPr>
         <w:drawing>
           <wp:inline distT="0" distB="0" distL="0" distR="0" wp14:anchorId="37EF531C" wp14:editId="58680360">
@@ -26555,7 +25714,6 @@
           <w:noProof/>
           <w:sz w:val="24"/>
           <w:szCs w:val="24"/>
-          <w:lang w:val="sl-SI"/>
         </w:rPr>
         <w:drawing>
           <wp:inline distT="0" distB="0" distL="0" distR="0" wp14:anchorId="1A10447C" wp14:editId="4D20589C">
@@ -26708,7 +25866,6 @@
           <w:noProof/>
           <w:sz w:val="24"/>
           <w:szCs w:val="24"/>
-          <w:lang w:val="sl-SI"/>
         </w:rPr>
         <w:drawing>
           <wp:inline distT="0" distB="0" distL="0" distR="0" wp14:anchorId="4D12AF04" wp14:editId="4F8EEA09">
@@ -26774,7 +25931,6 @@
           <w:szCs w:val="24"/>
           <w:lang w:val="sl-SI"/>
         </w:rPr>
-        <w:lastRenderedPageBreak/>
         <w:t xml:space="preserve">Ko smo v </w:t>
       </w:r>
       <w:proofErr w:type="spellStart"/>
@@ -26803,7 +25959,6 @@
           <w:noProof/>
           <w:sz w:val="24"/>
           <w:szCs w:val="24"/>
-          <w:lang w:val="sl-SI"/>
         </w:rPr>
         <w:drawing>
           <wp:inline distT="0" distB="0" distL="0" distR="0" wp14:anchorId="700E28DF" wp14:editId="23938CA9">
@@ -26856,7 +26011,6 @@
           <w:noProof/>
           <w:sz w:val="24"/>
           <w:szCs w:val="24"/>
-          <w:lang w:val="sl-SI"/>
         </w:rPr>
         <w:drawing>
           <wp:inline distT="0" distB="0" distL="0" distR="0" wp14:anchorId="7017E66A" wp14:editId="7F5F2C50">
@@ -26922,6 +26076,7 @@
           <w:szCs w:val="24"/>
           <w:lang w:val="sl-SI"/>
         </w:rPr>
+        <w:lastRenderedPageBreak/>
         <w:t>Povzetek</w:t>
       </w:r>
       <w:r>
@@ -27366,7 +26521,6 @@
           <w:noProof/>
           <w:sz w:val="24"/>
           <w:szCs w:val="24"/>
-          <w:lang w:val="sl-SI"/>
         </w:rPr>
         <w:drawing>
           <wp:inline distT="0" distB="0" distL="0" distR="0" wp14:anchorId="682973F9" wp14:editId="244649A8">
@@ -27628,7 +26782,6 @@
           <w:noProof/>
           <w:sz w:val="24"/>
           <w:szCs w:val="24"/>
-          <w:lang w:val="sl-SI"/>
         </w:rPr>
         <w:lastRenderedPageBreak/>
         <w:drawing>
@@ -27747,7 +26900,6 @@
           <w:noProof/>
           <w:sz w:val="24"/>
           <w:szCs w:val="24"/>
-          <w:lang w:val="sl-SI"/>
         </w:rPr>
         <w:drawing>
           <wp:inline distT="0" distB="0" distL="0" distR="0" wp14:anchorId="3B8EA662" wp14:editId="5FDFCCAB">
@@ -28542,7 +27694,6 @@
           <w:noProof/>
           <w:sz w:val="24"/>
           <w:szCs w:val="24"/>
-          <w:lang w:val="sl-SI"/>
         </w:rPr>
         <w:drawing>
           <wp:inline distT="0" distB="0" distL="0" distR="0">
@@ -29305,7 +28456,6 @@
           <w:noProof/>
           <w:sz w:val="24"/>
           <w:szCs w:val="24"/>
-          <w:lang w:val="sl-SI"/>
         </w:rPr>
         <w:drawing>
           <wp:inline distT="0" distB="0" distL="0" distR="0" wp14:anchorId="004FD7B7" wp14:editId="03DE3C4E">
@@ -29358,7 +28508,6 @@
           <w:noProof/>
           <w:sz w:val="24"/>
           <w:szCs w:val="24"/>
-          <w:lang w:val="sl-SI"/>
         </w:rPr>
         <w:drawing>
           <wp:inline distT="0" distB="0" distL="0" distR="0" wp14:anchorId="50894D12" wp14:editId="49FC19BF">
@@ -29442,7 +28591,6 @@
           <w:noProof/>
           <w:sz w:val="24"/>
           <w:szCs w:val="24"/>
-          <w:lang w:val="sl-SI"/>
         </w:rPr>
         <w:drawing>
           <wp:inline distT="0" distB="0" distL="0" distR="0" wp14:anchorId="0B00B4D2" wp14:editId="7EF4ADC2">
@@ -29495,7 +28643,6 @@
           <w:noProof/>
           <w:sz w:val="24"/>
           <w:szCs w:val="24"/>
-          <w:lang w:val="sl-SI"/>
         </w:rPr>
         <w:drawing>
           <wp:inline distT="0" distB="0" distL="0" distR="0" wp14:anchorId="7E3CAE75" wp14:editId="36DAF656">
@@ -29660,7 +28807,6 @@
           <w:noProof/>
           <w:sz w:val="24"/>
           <w:szCs w:val="24"/>
-          <w:lang w:val="sl-SI"/>
         </w:rPr>
         <w:drawing>
           <wp:inline distT="0" distB="0" distL="0" distR="0">
@@ -29786,7 +28932,6 @@
           <w:noProof/>
           <w:sz w:val="24"/>
           <w:szCs w:val="24"/>
-          <w:lang w:val="sl-SI"/>
         </w:rPr>
         <w:drawing>
           <wp:inline distT="0" distB="0" distL="0" distR="0">
@@ -29843,7 +28988,6 @@
           <w:noProof/>
           <w:sz w:val="24"/>
           <w:szCs w:val="24"/>
-          <w:lang w:val="sl-SI"/>
         </w:rPr>
         <w:drawing>
           <wp:inline distT="0" distB="0" distL="0" distR="0">
@@ -29900,7 +29044,6 @@
           <w:noProof/>
           <w:sz w:val="24"/>
           <w:szCs w:val="24"/>
-          <w:lang w:val="sl-SI"/>
         </w:rPr>
         <w:drawing>
           <wp:inline distT="0" distB="0" distL="0" distR="0">
@@ -29995,7 +29138,6 @@
           <w:noProof/>
           <w:sz w:val="24"/>
           <w:szCs w:val="24"/>
-          <w:lang w:val="sl-SI"/>
         </w:rPr>
         <w:drawing>
           <wp:inline distT="0" distB="0" distL="0" distR="0">
@@ -30052,7 +29194,6 @@
           <w:noProof/>
           <w:sz w:val="24"/>
           <w:szCs w:val="24"/>
-          <w:lang w:val="sl-SI"/>
         </w:rPr>
         <w:drawing>
           <wp:inline distT="0" distB="0" distL="0" distR="0">
@@ -30109,7 +29250,6 @@
           <w:noProof/>
           <w:sz w:val="24"/>
           <w:szCs w:val="24"/>
-          <w:lang w:val="sl-SI"/>
         </w:rPr>
         <w:drawing>
           <wp:inline distT="0" distB="0" distL="0" distR="0">
@@ -30206,7 +29346,6 @@
           <w:noProof/>
           <w:sz w:val="24"/>
           <w:szCs w:val="24"/>
-          <w:lang w:val="sl-SI"/>
         </w:rPr>
         <w:drawing>
           <wp:inline distT="0" distB="0" distL="0" distR="0">
@@ -30263,7 +29402,6 @@
           <w:noProof/>
           <w:sz w:val="24"/>
           <w:szCs w:val="24"/>
-          <w:lang w:val="sl-SI"/>
         </w:rPr>
         <w:drawing>
           <wp:inline distT="0" distB="0" distL="0" distR="0">
@@ -30320,7 +29458,6 @@
           <w:noProof/>
           <w:sz w:val="24"/>
           <w:szCs w:val="24"/>
-          <w:lang w:val="sl-SI"/>
         </w:rPr>
         <w:drawing>
           <wp:inline distT="0" distB="0" distL="0" distR="0">
@@ -31197,7 +30334,6 @@
           <w:noProof/>
           <w:sz w:val="24"/>
           <w:szCs w:val="24"/>
-          <w:lang w:val="sl-SI"/>
         </w:rPr>
         <w:drawing>
           <wp:inline distT="0" distB="0" distL="0" distR="0" wp14:anchorId="1E8C1CFC" wp14:editId="4DFF6938">
@@ -31250,7 +30386,6 @@
           <w:noProof/>
           <w:sz w:val="24"/>
           <w:szCs w:val="24"/>
-          <w:lang w:val="sl-SI"/>
         </w:rPr>
         <w:drawing>
           <wp:inline distT="0" distB="0" distL="0" distR="0" wp14:anchorId="660CC257" wp14:editId="15FF7E5F">
@@ -31323,7 +30458,6 @@
           <w:noProof/>
           <w:sz w:val="24"/>
           <w:szCs w:val="24"/>
-          <w:lang w:val="sl-SI"/>
         </w:rPr>
         <w:drawing>
           <wp:inline distT="0" distB="0" distL="0" distR="0" wp14:anchorId="5E6FFDB9" wp14:editId="78FEB36B">
@@ -31376,7 +30510,6 @@
           <w:noProof/>
           <w:sz w:val="24"/>
           <w:szCs w:val="24"/>
-          <w:lang w:val="sl-SI"/>
         </w:rPr>
         <w:drawing>
           <wp:inline distT="0" distB="0" distL="0" distR="0" wp14:anchorId="6543D459" wp14:editId="75075206">
@@ -31549,7 +30682,6 @@
           <w:noProof/>
           <w:sz w:val="24"/>
           <w:szCs w:val="24"/>
-          <w:lang w:val="sl-SI"/>
         </w:rPr>
         <w:drawing>
           <wp:inline distT="0" distB="0" distL="0" distR="0">
@@ -31675,7 +30807,6 @@
           <w:noProof/>
           <w:sz w:val="24"/>
           <w:szCs w:val="24"/>
-          <w:lang w:val="sl-SI"/>
         </w:rPr>
         <w:drawing>
           <wp:inline distT="0" distB="0" distL="0" distR="0">
@@ -31732,7 +30863,6 @@
           <w:noProof/>
           <w:sz w:val="24"/>
           <w:szCs w:val="24"/>
-          <w:lang w:val="sl-SI"/>
         </w:rPr>
         <w:drawing>
           <wp:inline distT="0" distB="0" distL="0" distR="0">
@@ -31807,7 +30937,6 @@
           <w:noProof/>
           <w:sz w:val="24"/>
           <w:szCs w:val="24"/>
-          <w:lang w:val="sl-SI"/>
         </w:rPr>
         <w:drawing>
           <wp:inline distT="0" distB="0" distL="0" distR="0">
@@ -31864,7 +30993,6 @@
           <w:noProof/>
           <w:sz w:val="24"/>
           <w:szCs w:val="24"/>
-          <w:lang w:val="sl-SI"/>
         </w:rPr>
         <w:drawing>
           <wp:inline distT="0" distB="0" distL="0" distR="0">
@@ -31921,7 +31049,6 @@
           <w:noProof/>
           <w:sz w:val="24"/>
           <w:szCs w:val="24"/>
-          <w:lang w:val="sl-SI"/>
         </w:rPr>
         <w:drawing>
           <wp:inline distT="0" distB="0" distL="0" distR="0">
@@ -32763,7 +31890,6 @@
           <w:noProof/>
           <w:sz w:val="24"/>
           <w:szCs w:val="24"/>
-          <w:lang w:val="sl-SI"/>
         </w:rPr>
         <w:drawing>
           <wp:inline distT="0" distB="0" distL="0" distR="0" wp14:anchorId="4775FD22" wp14:editId="1A44D485">
@@ -32816,7 +31942,6 @@
           <w:noProof/>
           <w:sz w:val="24"/>
           <w:szCs w:val="24"/>
-          <w:lang w:val="sl-SI"/>
         </w:rPr>
         <w:drawing>
           <wp:inline distT="0" distB="0" distL="0" distR="0" wp14:anchorId="19377BA1" wp14:editId="7D7B9A04">
@@ -32889,7 +32014,6 @@
           <w:noProof/>
           <w:sz w:val="24"/>
           <w:szCs w:val="24"/>
-          <w:lang w:val="sl-SI"/>
         </w:rPr>
         <w:drawing>
           <wp:inline distT="0" distB="0" distL="0" distR="0" wp14:anchorId="52540770" wp14:editId="44DE1A22">
@@ -32942,7 +32066,6 @@
           <w:noProof/>
           <w:sz w:val="24"/>
           <w:szCs w:val="24"/>
-          <w:lang w:val="sl-SI"/>
         </w:rPr>
         <w:drawing>
           <wp:inline distT="0" distB="0" distL="0" distR="0" wp14:anchorId="3EB7A2A9" wp14:editId="4ECF7879">
@@ -33119,7 +32242,6 @@
           <w:noProof/>
           <w:sz w:val="24"/>
           <w:szCs w:val="24"/>
-          <w:lang w:val="sl-SI"/>
         </w:rPr>
         <w:drawing>
           <wp:inline distT="0" distB="0" distL="0" distR="0">
@@ -33235,7 +32357,6 @@
           <w:noProof/>
           <w:sz w:val="24"/>
           <w:szCs w:val="24"/>
-          <w:lang w:val="sl-SI"/>
         </w:rPr>
         <w:drawing>
           <wp:inline distT="0" distB="0" distL="0" distR="0">
@@ -33292,7 +32413,6 @@
           <w:noProof/>
           <w:sz w:val="24"/>
           <w:szCs w:val="24"/>
-          <w:lang w:val="sl-SI"/>
         </w:rPr>
         <w:drawing>
           <wp:inline distT="0" distB="0" distL="0" distR="0">
@@ -33349,7 +32469,6 @@
           <w:noProof/>
           <w:sz w:val="24"/>
           <w:szCs w:val="24"/>
-          <w:lang w:val="sl-SI"/>
         </w:rPr>
         <w:drawing>
           <wp:inline distT="0" distB="0" distL="0" distR="0">
@@ -33406,7 +32525,6 @@
           <w:noProof/>
           <w:sz w:val="24"/>
           <w:szCs w:val="24"/>
-          <w:lang w:val="sl-SI"/>
         </w:rPr>
         <w:drawing>
           <wp:inline distT="0" distB="0" distL="0" distR="0">
@@ -33492,7 +32610,6 @@
           <w:noProof/>
           <w:sz w:val="24"/>
           <w:szCs w:val="24"/>
-          <w:lang w:val="sl-SI"/>
         </w:rPr>
         <w:drawing>
           <wp:inline distT="0" distB="0" distL="0" distR="0">
@@ -33549,7 +32666,6 @@
           <w:noProof/>
           <w:sz w:val="24"/>
           <w:szCs w:val="24"/>
-          <w:lang w:val="sl-SI"/>
         </w:rPr>
         <w:drawing>
           <wp:inline distT="0" distB="0" distL="0" distR="0">
@@ -33606,7 +32722,6 @@
           <w:noProof/>
           <w:sz w:val="24"/>
           <w:szCs w:val="24"/>
-          <w:lang w:val="sl-SI"/>
         </w:rPr>
         <w:drawing>
           <wp:inline distT="0" distB="0" distL="0" distR="0">
@@ -33663,7 +32778,6 @@
           <w:noProof/>
           <w:sz w:val="24"/>
           <w:szCs w:val="24"/>
-          <w:lang w:val="sl-SI"/>
         </w:rPr>
         <w:drawing>
           <wp:inline distT="0" distB="0" distL="0" distR="0">
@@ -33738,7 +32852,6 @@
           <w:noProof/>
           <w:sz w:val="24"/>
           <w:szCs w:val="24"/>
-          <w:lang w:val="sl-SI"/>
         </w:rPr>
         <w:drawing>
           <wp:inline distT="0" distB="0" distL="0" distR="0">
@@ -33795,7 +32908,6 @@
           <w:noProof/>
           <w:sz w:val="24"/>
           <w:szCs w:val="24"/>
-          <w:lang w:val="sl-SI"/>
         </w:rPr>
         <w:drawing>
           <wp:inline distT="0" distB="0" distL="0" distR="0">
@@ -33852,7 +32964,6 @@
           <w:noProof/>
           <w:sz w:val="24"/>
           <w:szCs w:val="24"/>
-          <w:lang w:val="sl-SI"/>
         </w:rPr>
         <w:drawing>
           <wp:inline distT="0" distB="0" distL="0" distR="0">
@@ -33909,7 +33020,6 @@
           <w:noProof/>
           <w:sz w:val="24"/>
           <w:szCs w:val="24"/>
-          <w:lang w:val="sl-SI"/>
         </w:rPr>
         <w:drawing>
           <wp:inline distT="0" distB="0" distL="0" distR="0">
@@ -34013,7 +33123,6 @@
           <w:noProof/>
           <w:sz w:val="24"/>
           <w:szCs w:val="24"/>
-          <w:lang w:val="sl-SI"/>
         </w:rPr>
         <w:drawing>
           <wp:inline distT="0" distB="0" distL="0" distR="0">
@@ -34070,7 +33179,6 @@
           <w:noProof/>
           <w:sz w:val="24"/>
           <w:szCs w:val="24"/>
-          <w:lang w:val="sl-SI"/>
         </w:rPr>
         <w:drawing>
           <wp:inline distT="0" distB="0" distL="0" distR="0">
@@ -34127,7 +33235,6 @@
           <w:noProof/>
           <w:sz w:val="24"/>
           <w:szCs w:val="24"/>
-          <w:lang w:val="sl-SI"/>
         </w:rPr>
         <w:drawing>
           <wp:inline distT="0" distB="0" distL="0" distR="0">
@@ -34184,7 +33291,6 @@
           <w:noProof/>
           <w:sz w:val="24"/>
           <w:szCs w:val="24"/>
-          <w:lang w:val="sl-SI"/>
         </w:rPr>
         <w:drawing>
           <wp:inline distT="0" distB="0" distL="0" distR="0">
@@ -34976,7 +34082,7 @@
         <w:spacing w:before="100" w:beforeAutospacing="1" w:after="100" w:afterAutospacing="1" w:line="240" w:lineRule="auto"/>
         <w:outlineLvl w:val="1"/>
         <w:rPr>
-          <w:rFonts w:ascii="Arial" w:eastAsia="Times New Roman" w:hAnsi="Arial" w:cs="Arial" w:hint="eastAsia"/>
+          <w:rFonts w:ascii="Arial" w:eastAsia="Times New Roman" w:hAnsi="Arial" w:cs="Arial"/>
           <w:b/>
           <w:bCs/>
           <w:sz w:val="36"/>
@@ -35115,7 +34221,7 @@
         <w:spacing w:before="100" w:beforeAutospacing="1" w:after="100" w:afterAutospacing="1" w:line="240" w:lineRule="auto"/>
         <w:outlineLvl w:val="3"/>
         <w:rPr>
-          <w:rFonts w:ascii="Arial" w:eastAsia="Times New Roman" w:hAnsi="Arial" w:cs="Arial" w:hint="eastAsia"/>
+          <w:rFonts w:ascii="Arial" w:eastAsia="Times New Roman" w:hAnsi="Arial" w:cs="Arial"/>
           <w:b/>
           <w:bCs/>
           <w:sz w:val="24"/>
@@ -35444,7 +34550,7 @@
         <w:spacing w:before="100" w:beforeAutospacing="1" w:after="100" w:afterAutospacing="1" w:line="240" w:lineRule="auto"/>
         <w:jc w:val="both"/>
         <w:rPr>
-          <w:rFonts w:ascii="Arial" w:eastAsia="MS Mincho" w:hAnsi="Arial" w:cs="Arial" w:hint="eastAsia"/>
+          <w:rFonts w:ascii="Arial" w:eastAsia="MS Mincho" w:hAnsi="Arial" w:cs="Arial"/>
           <w:sz w:val="24"/>
           <w:szCs w:val="24"/>
           <w:lang w:val="sl-SI"/>
@@ -35830,7 +34936,6 @@
           <w:color w:val="0000FF"/>
           <w:sz w:val="24"/>
           <w:szCs w:val="24"/>
-          <w:lang w:val="sl-SI"/>
         </w:rPr>
         <w:drawing>
           <wp:inline distT="0" distB="0" distL="0" distR="0" wp14:anchorId="09C3C795" wp14:editId="36CC5D05">
@@ -36292,7 +35397,6 @@
           <w:color w:val="0000FF"/>
           <w:sz w:val="24"/>
           <w:szCs w:val="24"/>
-          <w:lang w:val="sl-SI"/>
         </w:rPr>
         <w:lastRenderedPageBreak/>
         <w:drawing>
@@ -37018,7 +36122,7 @@
             <w:sz w:val="40"/>
             <w:szCs w:val="40"/>
           </w:rPr>
-          <w:t>1</w:t>
+          <w:t>17</w:t>
         </w:r>
         <w:r>
           <w:rPr>
@@ -42992,7 +42096,7 @@
 </file>
 
 <file path=customXml/itemProps1.xml><?xml version="1.0" encoding="utf-8"?>
-<ds:datastoreItem xmlns:ds="http://schemas.openxmlformats.org/officeDocument/2006/customXml" ds:itemID="{6369264B-D8EB-4229-85E6-D6486BE91112}">
+<ds:datastoreItem xmlns:ds="http://schemas.openxmlformats.org/officeDocument/2006/customXml" ds:itemID="{864F1D0C-BA76-4274-88E3-328CAA759198}">
   <ds:schemaRefs>
     <ds:schemaRef ds:uri="http://schemas.openxmlformats.org/officeDocument/2006/bibliography"/>
   </ds:schemaRefs>

</xml_diff>